<commit_message>
Add super-stage using pearson and enet, rfreg parity, and enet base&parity for all cancers
</commit_message>
<xml_diff>
--- a/Thesis.docx
+++ b/Thesis.docx
@@ -20,14 +20,12 @@
           <w:lang w:val="en-GB"/>
         </w:rPr>
       </w:pPr>
-      <w:proofErr w:type="spellStart"/>
       <w:r>
         <w:rPr>
           <w:lang w:val="en-GB"/>
         </w:rPr>
         <w:t>Todo</w:t>
       </w:r>
-      <w:proofErr w:type="spellEnd"/>
     </w:p>
     <w:p>
       <w:pPr>
@@ -54,6 +52,45 @@
           <w:lang w:val="en-GB"/>
         </w:rPr>
         <w:t>Abstract</w:t>
+      </w:r>
+    </w:p>
+    <w:p>
+      <w:pPr>
+        <w:rPr>
+          <w:lang w:val="en-GB"/>
+        </w:rPr>
+      </w:pPr>
+      <w:r>
+        <w:rPr>
+          <w:lang w:val="en-GB"/>
+        </w:rPr>
+        <w:t>Cancer is one of the leading causes of death in the world. While there have been many studies investigating the progression and prevalence of cancer in tissues using host omics data or microbial data, there is a lack of research using a holo- omics approach combining both types of data. Such an approach could offer additional insights as those microbiota has been shown to have an effect on cancer morphology and aetiology.</w:t>
+      </w:r>
+    </w:p>
+    <w:p>
+      <w:pPr>
+        <w:rPr>
+          <w:lang w:val="en-GB"/>
+        </w:rPr>
+      </w:pPr>
+      <w:r>
+        <w:rPr>
+          <w:lang w:val="en-GB"/>
+        </w:rPr>
+        <w:t>To investigate whether such an approach offers additional information, we built prediction models using individual gene expression layer, genus abundance data as a baseline and then compared it to the prediction performance when using both modalities together integrated in differing ways, using different prediction models and predicting for different prediction targets.</w:t>
+      </w:r>
+    </w:p>
+    <w:p>
+      <w:pPr>
+        <w:rPr>
+          <w:lang w:val="en-GB"/>
+        </w:rPr>
+      </w:pPr>
+      <w:r>
+        <w:rPr>
+          <w:lang w:val="en-GB"/>
+        </w:rPr>
+        <w:t>The results indicate that there is no additional improvement. This might be because of the data or the power of gene expression.</w:t>
       </w:r>
     </w:p>
     <w:p>
@@ -433,6 +470,7 @@
         <w:rPr>
           <w:lang w:val="en-GB"/>
         </w:rPr>
+        <w:lastRenderedPageBreak/>
         <w:t>benefit a new study could bring</w:t>
       </w:r>
     </w:p>
@@ -514,14 +552,12 @@
       <w:r>
         <w:t xml:space="preserve">Cancer is one of the leading causes of death and is responsible for millions of deaths every year. The </w:t>
       </w:r>
-      <w:proofErr w:type="spellStart"/>
       <w:r>
         <w:t>aet</w:t>
       </w:r>
       <w:r>
         <w:t>iology</w:t>
       </w:r>
-      <w:proofErr w:type="spellEnd"/>
       <w:r>
         <w:t>, morphology and progression of different cancers depends on a complex interplay of various biological and environmental factors.</w:t>
       </w:r>
@@ -532,11 +568,7 @@
         <w:t xml:space="preserve">Recently, it is becoming increasingly easy to investigate this complex interplay thanks to the development </w:t>
       </w:r>
       <w:r>
-        <w:t xml:space="preserve">of more modern sequencing technologies and </w:t>
-      </w:r>
-      <w:r>
-        <w:lastRenderedPageBreak/>
-        <w:t>availability of biological data.</w:t>
+        <w:t>of more modern sequencing technologies and availability of biological data.</w:t>
       </w:r>
       <w:r>
         <w:t xml:space="preserve"> This data availability has made it more accessible for researchers to use various omics data to perform various tasks related to cancer diagnostics. This relates to the analysis and integration of both host and microbial omics data.</w:t>
@@ -588,15 +620,7 @@
         <w:t xml:space="preserve">omics data </w:t>
       </w:r>
       <w:r>
-        <w:t xml:space="preserve">of various data layers, such as gene expression, and DNA methylation or copy number variation has enabled researchers to derive useful insights on the </w:t>
-      </w:r>
-      <w:proofErr w:type="spellStart"/>
-      <w:r>
-        <w:t>aetiology</w:t>
-      </w:r>
-      <w:proofErr w:type="spellEnd"/>
-      <w:r>
-        <w:t xml:space="preserve"> and morphology of different cancers. While there are many such data sources that have been made available, one of the most impactful sources has been The Cancer Genome Atlas (TCGA), a repository of genomic profiles of over 30 types of cancer that can be used for cancer diagnostics </w:t>
+        <w:t xml:space="preserve">of various data layers, such as gene expression, and DNA methylation or copy number variation has enabled researchers to derive useful insights on the aetiology and morphology of different cancers. While there are many such data sources that have been made available, one of the most impactful sources has been The Cancer Genome Atlas (TCGA), a repository of genomic profiles of over 30 types of cancer that can be used for cancer diagnostics </w:t>
       </w:r>
       <w:r>
         <w:fldChar w:fldCharType="begin"/>
@@ -624,15 +648,7 @@
     </w:p>
     <w:p>
       <w:r>
-        <w:t xml:space="preserve">While using individual </w:t>
-      </w:r>
-      <w:proofErr w:type="spellStart"/>
-      <w:r>
-        <w:t>omic</w:t>
-      </w:r>
-      <w:proofErr w:type="spellEnd"/>
-      <w:r>
-        <w:t xml:space="preserve"> types</w:t>
+        <w:t>While using individual omic types</w:t>
       </w:r>
       <w:r>
         <w:t xml:space="preserve"> </w:t>
@@ -874,69 +890,53 @@
         <w:rPr>
           <w:lang w:val="en-GB"/>
         </w:rPr>
-        <w:t xml:space="preserve">Some popular data sets include </w:t>
-      </w:r>
-      <w:proofErr w:type="spellStart"/>
+        <w:t>Some popular data sets include MetaHIT, the human microbiome project, and</w:t>
+      </w:r>
+      <w:r>
+        <w:rPr>
+          <w:lang w:val="en-GB"/>
+        </w:rPr>
+        <w:t xml:space="preserve"> TCMA, a</w:t>
+      </w:r>
+      <w:r>
+        <w:rPr>
+          <w:lang w:val="en-GB"/>
+        </w:rPr>
+        <w:t xml:space="preserve"> microbial data set derived from TCGA.</w:t>
+      </w:r>
+      <w:r>
+        <w:rPr>
+          <w:lang w:val="en-GB"/>
+        </w:rPr>
+        <w:t xml:space="preserve"> The</w:t>
+      </w:r>
+      <w:r>
+        <w:t xml:space="preserve"> </w:t>
+      </w:r>
+      <w:r>
+        <w:rPr>
+          <w:lang w:val="en-GB"/>
+        </w:rPr>
+        <w:t>Metagenomics of the Human Intestinal Tract</w:t>
+      </w:r>
+      <w:r>
+        <w:rPr>
+          <w:lang w:val="en-GB"/>
+        </w:rPr>
+        <w:t xml:space="preserve"> </w:t>
+      </w:r>
+      <w:r>
+        <w:rPr>
+          <w:lang w:val="en-GB"/>
+        </w:rPr>
+        <w:t>(</w:t>
+      </w:r>
       <w:r>
         <w:rPr>
           <w:lang w:val="en-GB"/>
         </w:rPr>
         <w:t>MetaHIT</w:t>
       </w:r>
-      <w:proofErr w:type="spellEnd"/>
-      <w:r>
-        <w:rPr>
-          <w:lang w:val="en-GB"/>
-        </w:rPr>
-        <w:t>, the human microbiome project, and</w:t>
-      </w:r>
-      <w:r>
-        <w:rPr>
-          <w:lang w:val="en-GB"/>
-        </w:rPr>
-        <w:t xml:space="preserve"> TCMA, a</w:t>
-      </w:r>
-      <w:r>
-        <w:rPr>
-          <w:lang w:val="en-GB"/>
-        </w:rPr>
-        <w:t xml:space="preserve"> microbial data set derived from TCGA.</w:t>
-      </w:r>
-      <w:r>
-        <w:rPr>
-          <w:lang w:val="en-GB"/>
-        </w:rPr>
-        <w:t xml:space="preserve"> The</w:t>
-      </w:r>
-      <w:r>
-        <w:t xml:space="preserve"> </w:t>
-      </w:r>
-      <w:r>
-        <w:rPr>
-          <w:lang w:val="en-GB"/>
-        </w:rPr>
-        <w:t>Metagenomics of the Human Intestinal Tract</w:t>
-      </w:r>
-      <w:r>
-        <w:rPr>
-          <w:lang w:val="en-GB"/>
-        </w:rPr>
-        <w:t xml:space="preserve"> </w:t>
-      </w:r>
-      <w:r>
-        <w:rPr>
-          <w:lang w:val="en-GB"/>
-        </w:rPr>
-        <w:t>(</w:t>
-      </w:r>
-      <w:proofErr w:type="spellStart"/>
-      <w:r>
-        <w:rPr>
-          <w:lang w:val="en-GB"/>
-        </w:rPr>
-        <w:t>MetaHIT</w:t>
-      </w:r>
-      <w:proofErr w:type="spellEnd"/>
       <w:r>
         <w:rPr>
           <w:lang w:val="en-GB"/>
@@ -991,21 +991,7 @@
         <w:rPr>
           <w:lang w:val="en-GB"/>
         </w:rPr>
-        <w:t>(</w:t>
-      </w:r>
-      <w:proofErr w:type="spellStart"/>
-      <w:r>
-        <w:rPr>
-          <w:lang w:val="en-GB"/>
-        </w:rPr>
-        <w:t>iHMP</w:t>
-      </w:r>
-      <w:proofErr w:type="spellEnd"/>
-      <w:r>
-        <w:rPr>
-          <w:lang w:val="en-GB"/>
-        </w:rPr>
-        <w:t xml:space="preserve">) </w:t>
+        <w:t xml:space="preserve">(iHMP) </w:t>
       </w:r>
       <w:r>
         <w:rPr>
@@ -1112,21 +1098,14 @@
         <w:rPr>
           <w:lang w:val="en-GB"/>
         </w:rPr>
-        <w:t xml:space="preserve">Next-generation sequencing data sets, such as TCGA, contain, next to host sequencing data, microbial sequencing data. This aspect of TCGA is mostly unexplored yet can be mined to obtain data on, for example, </w:t>
-      </w:r>
-      <w:proofErr w:type="spellStart"/>
-      <w:r>
-        <w:rPr>
-          <w:lang w:val="en-GB"/>
-        </w:rPr>
-        <w:t>viromes</w:t>
-      </w:r>
-      <w:proofErr w:type="spellEnd"/>
-      <w:r>
-        <w:rPr>
-          <w:lang w:val="en-GB"/>
-        </w:rPr>
-        <w:t xml:space="preserve"> and bacteriomes of different cancers using different tissues, such as blood, which is most likely to contain useful microbial contamination </w:t>
+        <w:t xml:space="preserve">Next-generation sequencing data sets, such as TCGA, contain, next to host sequencing data, microbial </w:t>
+      </w:r>
+      <w:r>
+        <w:rPr>
+          <w:lang w:val="en-GB"/>
+        </w:rPr>
+        <w:lastRenderedPageBreak/>
+        <w:t xml:space="preserve">sequencing data. This aspect of TCGA is mostly unexplored yet can be mined to obtain data on, for example, viromes and bacteriomes of different cancers using different tissues, such as blood, which is most likely to contain useful microbial contamination </w:t>
       </w:r>
       <w:r>
         <w:rPr>
@@ -1458,14 +1437,7 @@
         <w:rPr>
           <w:lang w:val="en-GB"/>
         </w:rPr>
-        <w:t xml:space="preserve"> microbiota can have a clear effect on the phenotype of </w:t>
-      </w:r>
-      <w:r>
-        <w:rPr>
-          <w:lang w:val="en-GB"/>
-        </w:rPr>
-        <w:lastRenderedPageBreak/>
-        <w:t xml:space="preserve">humans. Many microorganisms are enriched in certain cancers or differentially expressed among healthy and unhealthy individuals </w:t>
+        <w:t xml:space="preserve"> microbiota can have a clear effect on the phenotype of humans. Many microorganisms are enriched in certain cancers or differentially expressed among healthy and unhealthy individuals </w:t>
       </w:r>
       <w:r>
         <w:rPr>
@@ -1503,21 +1475,7 @@
         <w:rPr>
           <w:lang w:val="en-GB"/>
         </w:rPr>
-        <w:t xml:space="preserve"> and between </w:t>
-      </w:r>
-      <w:proofErr w:type="spellStart"/>
-      <w:r>
-        <w:rPr>
-          <w:lang w:val="en-GB"/>
-        </w:rPr>
-        <w:t>tumor</w:t>
-      </w:r>
-      <w:proofErr w:type="spellEnd"/>
-      <w:r>
-        <w:rPr>
-          <w:lang w:val="en-GB"/>
-        </w:rPr>
-        <w:t xml:space="preserve"> versus normal samples </w:t>
+        <w:t xml:space="preserve"> and between tumor versus normal samples </w:t>
       </w:r>
       <w:r>
         <w:rPr>
@@ -1771,21 +1729,7 @@
         <w:rPr>
           <w:lang w:val="en-GB"/>
         </w:rPr>
-        <w:t xml:space="preserve"> bind to and alter the function of immune system cells which infiltrate </w:t>
-      </w:r>
-      <w:proofErr w:type="spellStart"/>
-      <w:r>
-        <w:rPr>
-          <w:lang w:val="en-GB"/>
-        </w:rPr>
-        <w:t>tumors</w:t>
-      </w:r>
-      <w:proofErr w:type="spellEnd"/>
-      <w:r>
-        <w:rPr>
-          <w:lang w:val="en-GB"/>
-        </w:rPr>
-        <w:t xml:space="preserve">, thereby affecting carcinogenesis and resistance to chemotherapy </w:t>
+        <w:t xml:space="preserve"> bind to and alter the function of immune system cells which infiltrate tumors, thereby affecting carcinogenesis and resistance to chemotherapy </w:t>
       </w:r>
       <w:r>
         <w:rPr>
@@ -1854,35 +1798,7 @@
         <w:rPr>
           <w:lang w:val="en-GB"/>
         </w:rPr>
-        <w:t xml:space="preserve">After obtaining the data, analysis of microbial data is often done through taxonomic analysis, which can use 16S rRNA sequencing data to </w:t>
-      </w:r>
-      <w:proofErr w:type="spellStart"/>
-      <w:r>
-        <w:rPr>
-          <w:lang w:val="en-GB"/>
-        </w:rPr>
-        <w:t>analyze</w:t>
-      </w:r>
-      <w:proofErr w:type="spellEnd"/>
-      <w:r>
-        <w:rPr>
-          <w:lang w:val="en-GB"/>
-        </w:rPr>
-        <w:t xml:space="preserve"> the types of microbes present in a tissue, or functional analysis, which studies the function of present microbes by identifying and characterizing exons or </w:t>
-      </w:r>
-      <w:proofErr w:type="spellStart"/>
-      <w:r>
-        <w:rPr>
-          <w:lang w:val="en-GB"/>
-        </w:rPr>
-        <w:t>analyzing</w:t>
-      </w:r>
-      <w:proofErr w:type="spellEnd"/>
-      <w:r>
-        <w:rPr>
-          <w:lang w:val="en-GB"/>
-        </w:rPr>
-        <w:t xml:space="preserve"> metabolites. Here as well, analyses has to deal with multiple challenges, one of the biggest being batch effects, as the same tools can give different results. </w:t>
+        <w:t xml:space="preserve">After obtaining the data, analysis of microbial data is often done through taxonomic analysis, which can use 16S rRNA sequencing data to analyze the types of microbes present in a tissue, or functional analysis, which studies the function of present microbes by identifying and characterizing exons or analyzing metabolites. Here as well, analyses has to deal with multiple challenges, one of the biggest being batch effects, as the same tools can give different results. </w:t>
       </w:r>
     </w:p>
     <w:p>
@@ -1971,35 +1887,7 @@
         <w:rPr>
           <w:lang w:val="en-GB"/>
         </w:rPr>
-        <w:t xml:space="preserve">. It is also possible to </w:t>
-      </w:r>
-      <w:proofErr w:type="spellStart"/>
-      <w:r>
-        <w:rPr>
-          <w:lang w:val="en-GB"/>
-        </w:rPr>
-        <w:t>analyze</w:t>
-      </w:r>
-      <w:proofErr w:type="spellEnd"/>
-      <w:r>
-        <w:rPr>
-          <w:lang w:val="en-GB"/>
-        </w:rPr>
-        <w:t xml:space="preserve"> whether certain subgroups of microbiota are more likely to be found together in one tissue versus another or </w:t>
-      </w:r>
-      <w:proofErr w:type="spellStart"/>
-      <w:r>
-        <w:rPr>
-          <w:lang w:val="en-GB"/>
-        </w:rPr>
-        <w:t>analyze</w:t>
-      </w:r>
-      <w:proofErr w:type="spellEnd"/>
-      <w:r>
-        <w:rPr>
-          <w:lang w:val="en-GB"/>
-        </w:rPr>
-        <w:t xml:space="preserve"> if they are associated with certain symptoms of a certain cancer </w:t>
+        <w:t xml:space="preserve">. It is also possible to analyze whether certain subgroups of microbiota are more likely to be found together in one tissue versus another or analyze if they are associated with certain symptoms of a certain cancer </w:t>
       </w:r>
       <w:r>
         <w:rPr>
@@ -2189,21 +2077,7 @@
         <w:rPr>
           <w:lang w:val="en-GB"/>
         </w:rPr>
-        <w:t xml:space="preserve">. Finally, it is also possible to combine </w:t>
-      </w:r>
-      <w:proofErr w:type="spellStart"/>
-      <w:r>
-        <w:rPr>
-          <w:lang w:val="en-GB"/>
-        </w:rPr>
-        <w:t>metaproteomics</w:t>
-      </w:r>
-      <w:proofErr w:type="spellEnd"/>
-      <w:r>
-        <w:rPr>
-          <w:lang w:val="en-GB"/>
-        </w:rPr>
-        <w:t xml:space="preserve"> with metagenomics to investigate functional, as well as taxonomical differences of microbes between healthy and diseased samples </w:t>
+        <w:t xml:space="preserve">. Finally, it is also possible to combine metaproteomics with metagenomics to investigate functional, as well as taxonomical differences of microbes between healthy and diseased samples </w:t>
       </w:r>
       <w:r>
         <w:rPr>
@@ -2422,7 +2296,14 @@
         <w:rPr>
           <w:lang w:val="en-GB"/>
         </w:rPr>
-        <w:t xml:space="preserve"> and physiology of different cancers</w:t>
+        <w:t xml:space="preserve"> and physiology of </w:t>
+      </w:r>
+      <w:r>
+        <w:rPr>
+          <w:lang w:val="en-GB"/>
+        </w:rPr>
+        <w:lastRenderedPageBreak/>
+        <w:t>different cancers</w:t>
       </w:r>
       <w:r>
         <w:rPr>
@@ -2490,16 +2371,8 @@
         <w:rPr>
           <w:lang w:val="en-GB"/>
         </w:rPr>
-        <w:t xml:space="preserve"> is known as </w:t>
-      </w:r>
-      <w:proofErr w:type="spellStart"/>
-      <w:r>
-        <w:rPr>
-          <w:lang w:val="en-GB"/>
-        </w:rPr>
-        <w:t>hologenomics</w:t>
-      </w:r>
-      <w:proofErr w:type="spellEnd"/>
+        <w:t xml:space="preserve"> is known as hologenomics</w:t>
+      </w:r>
       <w:r>
         <w:rPr>
           <w:lang w:val="en-GB"/>
@@ -2524,19 +2397,11 @@
         </w:rPr>
         <w:t xml:space="preserve">the </w:t>
       </w:r>
-      <w:proofErr w:type="spellStart"/>
-      <w:r>
-        <w:rPr>
-          <w:lang w:val="en-GB"/>
-        </w:rPr>
-        <w:t>hologenome</w:t>
-      </w:r>
-      <w:proofErr w:type="spellEnd"/>
-      <w:r>
-        <w:rPr>
-          <w:lang w:val="en-GB"/>
-        </w:rPr>
-        <w:t xml:space="preserve"> theory</w:t>
+      <w:r>
+        <w:rPr>
+          <w:lang w:val="en-GB"/>
+        </w:rPr>
+        <w:t>hologenome theory</w:t>
       </w:r>
       <w:r>
         <w:rPr>
@@ -2548,21 +2413,7 @@
         <w:rPr>
           <w:lang w:val="en-GB"/>
         </w:rPr>
-        <w:t xml:space="preserve"> which posits that the host and microbial genome are biologically dependent and must be </w:t>
-      </w:r>
-      <w:proofErr w:type="spellStart"/>
-      <w:r>
-        <w:rPr>
-          <w:lang w:val="en-GB"/>
-        </w:rPr>
-        <w:t>analyzed</w:t>
-      </w:r>
-      <w:proofErr w:type="spellEnd"/>
-      <w:r>
-        <w:rPr>
-          <w:lang w:val="en-GB"/>
-        </w:rPr>
-        <w:t xml:space="preserve"> together in order to investigate the phenotype of an organism </w:t>
+        <w:t xml:space="preserve"> which posits that the host and microbial genome are biologically dependent and must be analyzed together in order to investigate the phenotype of an organism </w:t>
       </w:r>
       <w:r>
         <w:rPr>
@@ -2613,21 +2464,7 @@
         <w:rPr>
           <w:lang w:val="en-GB"/>
         </w:rPr>
-        <w:t xml:space="preserve">In terms of </w:t>
-      </w:r>
-      <w:proofErr w:type="spellStart"/>
-      <w:r>
-        <w:rPr>
-          <w:lang w:val="en-GB"/>
-        </w:rPr>
-        <w:t>hologenomics</w:t>
-      </w:r>
-      <w:proofErr w:type="spellEnd"/>
-      <w:r>
-        <w:rPr>
-          <w:lang w:val="en-GB"/>
-        </w:rPr>
-        <w:t xml:space="preserve">, previous studies have attempted to combine microbial and host omics data to investigate correlations between bacterial co-abundance groups and host gene expression patterns </w:t>
+        <w:t xml:space="preserve">In terms of hologenomics, previous studies have attempted to combine microbial and host omics data to investigate correlations between bacterial co-abundance groups and host gene expression patterns </w:t>
       </w:r>
       <w:r>
         <w:rPr>
@@ -2753,21 +2590,7 @@
         <w:rPr>
           <w:lang w:val="en-GB"/>
         </w:rPr>
-        <w:t xml:space="preserve"> of specific microbial species in lung </w:t>
-      </w:r>
-      <w:proofErr w:type="spellStart"/>
-      <w:r>
-        <w:rPr>
-          <w:lang w:val="en-GB"/>
-        </w:rPr>
-        <w:t>tumors</w:t>
-      </w:r>
-      <w:proofErr w:type="spellEnd"/>
-      <w:r>
-        <w:rPr>
-          <w:lang w:val="en-GB"/>
-        </w:rPr>
-        <w:t xml:space="preserve"> with TP53 mutations</w:t>
+        <w:t xml:space="preserve"> of specific microbial species in lung tumors with TP53 mutations</w:t>
       </w:r>
       <w:r>
         <w:rPr>
@@ -2841,21 +2664,7 @@
         <w:rPr>
           <w:lang w:val="en-GB"/>
         </w:rPr>
-        <w:t xml:space="preserve">. Similarly, </w:t>
-      </w:r>
-      <w:proofErr w:type="spellStart"/>
-      <w:r>
-        <w:rPr>
-          <w:lang w:val="en-GB"/>
-        </w:rPr>
-        <w:t>Chakladar</w:t>
-      </w:r>
-      <w:proofErr w:type="spellEnd"/>
-      <w:r>
-        <w:rPr>
-          <w:lang w:val="en-GB"/>
-        </w:rPr>
-        <w:t xml:space="preserve"> et al. combine rRNA sequencing data from TCGA</w:t>
+        <w:t>. Similarly, Chakladar et al. combine rRNA sequencing data from TCGA</w:t>
       </w:r>
       <w:r>
         <w:rPr>
@@ -2950,34 +2759,13 @@
         <w:rPr>
           <w:lang w:val="en-GB"/>
         </w:rPr>
-        <w:t xml:space="preserve">abundance data with clinical variables and </w:t>
-      </w:r>
-      <w:r>
-        <w:rPr>
-          <w:lang w:val="en-GB"/>
-        </w:rPr>
-        <w:lastRenderedPageBreak/>
-        <w:t>cancer and immune associated gene expression</w:t>
-      </w:r>
-      <w:r>
-        <w:rPr>
-          <w:lang w:val="en-GB"/>
-        </w:rPr>
-        <w:t xml:space="preserve"> to determine if the up or down regulation of certain pathways is correlated with certain microbes using GSEA. Finally, </w:t>
-      </w:r>
-      <w:proofErr w:type="spellStart"/>
-      <w:r>
-        <w:rPr>
-          <w:lang w:val="en-GB"/>
-        </w:rPr>
-        <w:t>Dohlman</w:t>
-      </w:r>
-      <w:proofErr w:type="spellEnd"/>
-      <w:r>
-        <w:rPr>
-          <w:lang w:val="en-GB"/>
-        </w:rPr>
-        <w:t xml:space="preserve"> et al. use TCMA </w:t>
+        <w:t>abundance data with clinical variables and cancer and immune associated gene expression</w:t>
+      </w:r>
+      <w:r>
+        <w:rPr>
+          <w:lang w:val="en-GB"/>
+        </w:rPr>
+        <w:t xml:space="preserve"> to determine if the up or down regulation of certain pathways is correlated with certain microbes using GSEA. Finally, Dohlman et al. use TCMA </w:t>
       </w:r>
       <w:r>
         <w:rPr>
@@ -3318,21 +3106,7 @@
         <w:rPr>
           <w:lang w:val="en-GB"/>
         </w:rPr>
-        <w:t xml:space="preserve">aid in the development of microbial consortia to push out disease associated microorganisms from a gut or </w:t>
-      </w:r>
-      <w:proofErr w:type="spellStart"/>
-      <w:r>
-        <w:rPr>
-          <w:lang w:val="en-GB"/>
-        </w:rPr>
-        <w:t>tumor</w:t>
-      </w:r>
-      <w:proofErr w:type="spellEnd"/>
-      <w:r>
-        <w:rPr>
-          <w:lang w:val="en-GB"/>
-        </w:rPr>
-        <w:t>, identify targets for vaccines or target</w:t>
+        <w:t>aid in the development of microbial consortia to push out disease associated microorganisms from a gut or tumor, identify targets for vaccines or target</w:t>
       </w:r>
       <w:r>
         <w:rPr>
@@ -3527,6 +3301,7 @@
         <w:rPr>
           <w:lang w:val="en-GB"/>
         </w:rPr>
+        <w:lastRenderedPageBreak/>
         <w:t>Does integrating host and microbial omics data provide additional power over using the individual layers?</w:t>
       </w:r>
     </w:p>
@@ -3601,21 +3376,7 @@
         <w:rPr>
           <w:lang w:val="en-GB"/>
         </w:rPr>
-        <w:t xml:space="preserve">COAD), </w:t>
-      </w:r>
-      <w:proofErr w:type="spellStart"/>
-      <w:r>
-        <w:rPr>
-          <w:lang w:val="en-GB"/>
-        </w:rPr>
-        <w:t>esophageal</w:t>
-      </w:r>
-      <w:proofErr w:type="spellEnd"/>
-      <w:r>
-        <w:rPr>
-          <w:lang w:val="en-GB"/>
-        </w:rPr>
-        <w:t xml:space="preserve"> carcinoma</w:t>
+        <w:t>COAD), esophageal carcinoma</w:t>
       </w:r>
       <w:r>
         <w:rPr>
@@ -3663,21 +3424,7 @@
         <w:rPr>
           <w:lang w:val="en-GB"/>
         </w:rPr>
-        <w:t xml:space="preserve"> We then investigated whether the integration of each layer provides additional prediction performance for </w:t>
-      </w:r>
-      <w:proofErr w:type="spellStart"/>
-      <w:r>
-        <w:rPr>
-          <w:lang w:val="en-GB"/>
-        </w:rPr>
-        <w:t>tumor</w:t>
-      </w:r>
-      <w:proofErr w:type="spellEnd"/>
-      <w:r>
-        <w:rPr>
-          <w:lang w:val="en-GB"/>
-        </w:rPr>
-        <w:t xml:space="preserve"> versus normal prediction and stage prediction then when simply using the individual layers separately.</w:t>
+        <w:t xml:space="preserve"> We then investigated whether the integration of each layer provides additional prediction performance for tumor versus normal prediction and stage prediction then when simply using the individual layers separately.</w:t>
       </w:r>
     </w:p>
     <w:p>
@@ -3691,7 +3438,6 @@
         <w:rPr>
           <w:lang w:val="en-GB"/>
         </w:rPr>
-        <w:lastRenderedPageBreak/>
         <w:t>Materials and methods</w:t>
       </w:r>
     </w:p>
@@ -3728,21 +3474,7 @@
         <w:rPr>
           <w:lang w:val="en-GB"/>
         </w:rPr>
-        <w:t xml:space="preserve">we integrated microbial data mined from patient </w:t>
-      </w:r>
-      <w:proofErr w:type="spellStart"/>
-      <w:r>
-        <w:rPr>
-          <w:lang w:val="en-GB"/>
-        </w:rPr>
-        <w:t>tumor</w:t>
-      </w:r>
-      <w:proofErr w:type="spellEnd"/>
-      <w:r>
-        <w:rPr>
-          <w:lang w:val="en-GB"/>
-        </w:rPr>
-        <w:t xml:space="preserve"> samples and host omics data mined from these same samples. We then only keep samples for which there is both microbial, as well as host omics data.</w:t>
+        <w:t>we integrated microbial data mined from patient tumor samples and host omics data mined from these same samples. We then only keep samples for which there is both microbial, as well as host omics data.</w:t>
       </w:r>
     </w:p>
     <w:p>
@@ -4028,49 +3760,7 @@
         <w:rPr>
           <w:lang w:val="en-GB"/>
         </w:rPr>
-        <w:t xml:space="preserve"> This data set consists of level 3 RNA-</w:t>
-      </w:r>
-      <w:proofErr w:type="spellStart"/>
-      <w:r>
-        <w:rPr>
-          <w:lang w:val="en-GB"/>
-        </w:rPr>
-        <w:t>seq</w:t>
-      </w:r>
-      <w:proofErr w:type="spellEnd"/>
-      <w:r>
-        <w:rPr>
-          <w:lang w:val="en-GB"/>
-        </w:rPr>
-        <w:t xml:space="preserve"> gene expression data for 9732 </w:t>
-      </w:r>
-      <w:proofErr w:type="spellStart"/>
-      <w:r>
-        <w:rPr>
-          <w:lang w:val="en-GB"/>
-        </w:rPr>
-        <w:t>tumors</w:t>
-      </w:r>
-      <w:proofErr w:type="spellEnd"/>
-      <w:r>
-        <w:rPr>
-          <w:lang w:val="en-GB"/>
-        </w:rPr>
-        <w:t xml:space="preserve"> and 727 </w:t>
-      </w:r>
-      <w:proofErr w:type="spellStart"/>
-      <w:r>
-        <w:rPr>
-          <w:lang w:val="en-GB"/>
-        </w:rPr>
-        <w:t>tumor</w:t>
-      </w:r>
-      <w:proofErr w:type="spellEnd"/>
-      <w:r>
-        <w:rPr>
-          <w:lang w:val="en-GB"/>
-        </w:rPr>
-        <w:t xml:space="preserve"> adjacent normal samples</w:t>
+        <w:t xml:space="preserve"> This data set consists of level 3 RNA-seq gene expression data for 9732 tumors and 727 tumor adjacent normal samples</w:t>
       </w:r>
       <w:r>
         <w:t xml:space="preserve"> encompassing 33 total different cancer types</w:t>
@@ -4085,35 +3775,7 @@
         <w:rPr>
           <w:lang w:val="en-GB"/>
         </w:rPr>
-        <w:t>The TCGA RNA-</w:t>
-      </w:r>
-      <w:proofErr w:type="spellStart"/>
-      <w:r>
-        <w:rPr>
-          <w:lang w:val="en-GB"/>
-        </w:rPr>
-        <w:t>seq</w:t>
-      </w:r>
-      <w:proofErr w:type="spellEnd"/>
-      <w:r>
-        <w:rPr>
-          <w:lang w:val="en-GB"/>
-        </w:rPr>
-        <w:t xml:space="preserve"> was obtained using the UCSC </w:t>
-      </w:r>
-      <w:proofErr w:type="spellStart"/>
-      <w:r>
-        <w:rPr>
-          <w:lang w:val="en-GB"/>
-        </w:rPr>
-        <w:t>Xena</w:t>
-      </w:r>
-      <w:proofErr w:type="spellEnd"/>
-      <w:r>
-        <w:rPr>
-          <w:lang w:val="en-GB"/>
-        </w:rPr>
-        <w:t xml:space="preserve"> data browser on March 8, 2016. </w:t>
+        <w:t xml:space="preserve">The TCGA RNA-seq was obtained using the UCSC Xena data browser on March 8, 2016. </w:t>
       </w:r>
       <w:r>
         <w:rPr>
@@ -4209,6 +3871,7 @@
         <w:rPr>
           <w:lang w:val="en-GB"/>
         </w:rPr>
+        <w:lastRenderedPageBreak/>
         <w:t>Clinical data</w:t>
       </w:r>
     </w:p>
@@ -4222,61 +3885,19 @@
         <w:rPr>
           <w:lang w:val="en-GB"/>
         </w:rPr>
-        <w:t xml:space="preserve">The clinical data was accessed using the </w:t>
-      </w:r>
-      <w:proofErr w:type="spellStart"/>
-      <w:r>
-        <w:rPr>
-          <w:lang w:val="en-GB"/>
-        </w:rPr>
-        <w:t>Snaptron</w:t>
-      </w:r>
-      <w:proofErr w:type="spellEnd"/>
-      <w:r>
-        <w:rPr>
-          <w:lang w:val="en-GB"/>
-        </w:rPr>
-        <w:t xml:space="preserve"> web server.</w:t>
-      </w:r>
-      <w:r>
-        <w:rPr>
-          <w:lang w:val="en-GB"/>
-        </w:rPr>
-        <w:t xml:space="preserve"> We match the clinical data with the corresponding patient samples in order to obtain details for the </w:t>
-      </w:r>
-      <w:proofErr w:type="spellStart"/>
-      <w:r>
-        <w:rPr>
-          <w:lang w:val="en-GB"/>
-        </w:rPr>
-        <w:t>tumor</w:t>
-      </w:r>
-      <w:proofErr w:type="spellEnd"/>
-      <w:r>
-        <w:rPr>
-          <w:lang w:val="en-GB"/>
-        </w:rPr>
-        <w:t xml:space="preserve"> and stage endpoints.</w:t>
-      </w:r>
-      <w:r>
-        <w:rPr>
-          <w:lang w:val="en-GB"/>
-        </w:rPr>
-        <w:t xml:space="preserve"> To determine whether a sample is </w:t>
-      </w:r>
-      <w:proofErr w:type="spellStart"/>
-      <w:r>
-        <w:rPr>
-          <w:lang w:val="en-GB"/>
-        </w:rPr>
-        <w:t>tumor</w:t>
-      </w:r>
-      <w:proofErr w:type="spellEnd"/>
-      <w:r>
-        <w:rPr>
-          <w:lang w:val="en-GB"/>
-        </w:rPr>
-        <w:t xml:space="preserve"> or normal, the sample type code</w:t>
+        <w:t>The clinical data was accessed using the Snaptron web server.</w:t>
+      </w:r>
+      <w:r>
+        <w:rPr>
+          <w:lang w:val="en-GB"/>
+        </w:rPr>
+        <w:t xml:space="preserve"> We match the clinical data with the corresponding patient samples in order to obtain details for the tumor and stage endpoints.</w:t>
+      </w:r>
+      <w:r>
+        <w:rPr>
+          <w:lang w:val="en-GB"/>
+        </w:rPr>
+        <w:t xml:space="preserve"> To determine whether a sample is tumor or normal, the sample type code</w:t>
       </w:r>
       <w:r>
         <w:rPr>
@@ -4295,21 +3916,7 @@
         <w:rPr>
           <w:lang w:val="en-GB"/>
         </w:rPr>
-        <w:t xml:space="preserve"> is used, where codes in the range 01 – 09 are </w:t>
-      </w:r>
-      <w:proofErr w:type="spellStart"/>
-      <w:r>
-        <w:rPr>
-          <w:lang w:val="en-GB"/>
-        </w:rPr>
-        <w:t>tumors</w:t>
-      </w:r>
-      <w:proofErr w:type="spellEnd"/>
-      <w:r>
-        <w:rPr>
-          <w:lang w:val="en-GB"/>
-        </w:rPr>
-        <w:t xml:space="preserve"> and those in the range 10 – 19 are normal samples</w:t>
+        <w:t xml:space="preserve"> is used, where codes in the range 01 – 09 are tumors and those in the range 10 – 19 are normal samples</w:t>
       </w:r>
       <w:r>
         <w:rPr>
@@ -4340,21 +3947,7 @@
         <w:rPr>
           <w:lang w:val="en-GB"/>
         </w:rPr>
-        <w:t xml:space="preserve"> stage clinical data is used to determine the </w:t>
-      </w:r>
-      <w:proofErr w:type="spellStart"/>
-      <w:r>
-        <w:rPr>
-          <w:lang w:val="en-GB"/>
-        </w:rPr>
-        <w:t>tumor</w:t>
-      </w:r>
-      <w:proofErr w:type="spellEnd"/>
-      <w:r>
-        <w:rPr>
-          <w:lang w:val="en-GB"/>
-        </w:rPr>
-        <w:t xml:space="preserve"> stage of each sample. Normal samples are considered as Stage 0.</w:t>
+        <w:t xml:space="preserve"> stage clinical data is used to determine the tumor stage of each sample. Normal samples are considered as Stage 0.</w:t>
       </w:r>
     </w:p>
     <w:p>
@@ -4368,7 +3961,6 @@
         <w:rPr>
           <w:lang w:val="en-GB"/>
         </w:rPr>
-        <w:lastRenderedPageBreak/>
         <w:t>Overlapped data</w:t>
       </w:r>
     </w:p>
@@ -4413,21 +4005,7 @@
         <w:rPr>
           <w:lang w:val="en-GB"/>
         </w:rPr>
-        <w:t>In the first step, the TCGA gene expression data is joined with the clinical data. To do this, the “</w:t>
-      </w:r>
-      <w:proofErr w:type="spellStart"/>
-      <w:r>
-        <w:rPr>
-          <w:lang w:val="en-GB"/>
-        </w:rPr>
-        <w:t>portion_id</w:t>
-      </w:r>
-      <w:proofErr w:type="spellEnd"/>
-      <w:r>
-        <w:rPr>
-          <w:lang w:val="en-GB"/>
-        </w:rPr>
-        <w:t>” field of each row in the clinical data set, which contains the code for the project, the tissue source site (TSS), participant ID, sample type, vial, and portion id is used. This field is stripped of the portion ID</w:t>
+        <w:t>In the first step, the TCGA gene expression data is joined with the clinical data. To do this, the “portion_id” field of each row in the clinical data set, which contains the code for the project, the tissue source site (TSS), participant ID, sample type, vial, and portion id is used. This field is stripped of the portion ID</w:t>
       </w:r>
       <w:r>
         <w:rPr>
@@ -4471,21 +4049,7 @@
         <w:rPr>
           <w:lang w:val="en-GB"/>
         </w:rPr>
-        <w:t xml:space="preserve">The table below displays the class balance of </w:t>
-      </w:r>
-      <w:proofErr w:type="spellStart"/>
-      <w:r>
-        <w:rPr>
-          <w:lang w:val="en-GB"/>
-        </w:rPr>
-        <w:t>tumor</w:t>
-      </w:r>
-      <w:proofErr w:type="spellEnd"/>
-      <w:r>
-        <w:rPr>
-          <w:lang w:val="en-GB"/>
-        </w:rPr>
-        <w:t xml:space="preserve"> versus normal samples for each modality and the integrated set.</w:t>
+        <w:t>The table below displays the class balance of tumor versus normal samples for each modality and the integrated set.</w:t>
       </w:r>
     </w:p>
     <w:p>
@@ -4625,6 +4189,7 @@
         <w:rPr>
           <w:lang w:val="en-GB"/>
         </w:rPr>
+        <w:lastRenderedPageBreak/>
         <w:t xml:space="preserve">Due to the lack of samples for READ, </w:t>
       </w:r>
       <w:r>
@@ -4730,7 +4295,6 @@
         <w:rPr>
           <w:lang w:val="en-GB"/>
         </w:rPr>
-        <w:lastRenderedPageBreak/>
         <w:t>Feature reduction was performed using the chi2 test Anthony regression</w:t>
       </w:r>
     </w:p>
@@ -4827,83 +4391,213 @@
         </w:rPr>
         <w:t xml:space="preserve">For the integration using autoencoder, we used </w:t>
       </w:r>
-      <w:proofErr w:type="spellStart"/>
       <w:r>
         <w:rPr>
           <w:i/>
           <w:iCs/>
           <w:lang w:val="en-GB"/>
         </w:rPr>
-        <w:t>PyTorch</w:t>
-      </w:r>
-      <w:proofErr w:type="spellEnd"/>
+        <w:t xml:space="preserve">PyTorch </w:t>
+      </w:r>
+      <w:r>
+        <w:rPr>
+          <w:lang w:val="en-GB"/>
+        </w:rPr>
+        <w:t xml:space="preserve">to define the autoencoder architecture and train the model. We use the MSE loss function and Adam as the optimizer. </w:t>
+      </w:r>
+    </w:p>
+    <w:p>
+      <w:pPr>
+        <w:rPr>
+          <w:lang w:val="en-GB"/>
+        </w:rPr>
+      </w:pPr>
+      <w:r>
+        <w:rPr>
+          <w:lang w:val="en-GB"/>
+        </w:rPr>
+        <w:t xml:space="preserve">For hyper parameter tuning, we used the </w:t>
+      </w:r>
       <w:r>
         <w:rPr>
           <w:i/>
           <w:iCs/>
           <w:lang w:val="en-GB"/>
         </w:rPr>
+        <w:t xml:space="preserve">Skorch </w:t>
+      </w:r>
+      <w:r>
+        <w:rPr>
+          <w:lang w:val="en-GB"/>
+        </w:rPr>
+        <w:t xml:space="preserve">package to wrap the Autoencoder module into an </w:t>
+      </w:r>
+      <w:r>
+        <w:rPr>
+          <w:i/>
+          <w:lang w:val="en-GB"/>
+        </w:rPr>
+        <w:t>Scikit-learn</w:t>
+      </w:r>
+      <w:r>
+        <w:rPr>
+          <w:lang w:val="en-GB"/>
+        </w:rPr>
+        <w:t xml:space="preserve"> compatible model. The </w:t>
+      </w:r>
+      <w:r>
+        <w:rPr>
+          <w:i/>
+          <w:lang w:val="en-GB"/>
+        </w:rPr>
+        <w:t>scikit-learn</w:t>
+      </w:r>
+      <w:r>
+        <w:rPr>
+          <w:lang w:val="en-GB"/>
+        </w:rPr>
+        <w:t xml:space="preserve"> GridSearchCV package was then used to perform hyper parameter tuning with an inner cross-validation of 5 folds.</w:t>
+      </w:r>
+    </w:p>
+    <w:p>
+      <w:pPr>
+        <w:pStyle w:val="Heading3"/>
+        <w:rPr>
+          <w:lang w:val="en-GB"/>
+        </w:rPr>
+      </w:pPr>
+      <w:r>
+        <w:rPr>
+          <w:lang w:val="en-GB"/>
+        </w:rPr>
+        <w:t>Predictive performance</w:t>
+      </w:r>
+      <w:r>
+        <w:rPr>
+          <w:lang w:val="en-GB"/>
+        </w:rPr>
         <w:t xml:space="preserve"> </w:t>
       </w:r>
-      <w:r>
-        <w:rPr>
-          <w:lang w:val="en-GB"/>
-        </w:rPr>
-        <w:t xml:space="preserve">to define the autoencoder architecture and train the model. We use the MSE loss function and Adam as the optimizer. </w:t>
-      </w:r>
-    </w:p>
-    <w:p>
-      <w:pPr>
-        <w:rPr>
-          <w:lang w:val="en-GB"/>
-        </w:rPr>
-      </w:pPr>
-      <w:r>
-        <w:rPr>
-          <w:lang w:val="en-GB"/>
-        </w:rPr>
-        <w:t xml:space="preserve">For hyper parameter tuning, we used the </w:t>
-      </w:r>
-      <w:proofErr w:type="spellStart"/>
+    </w:p>
+    <w:p>
+      <w:pPr>
+        <w:rPr>
+          <w:lang w:val="en-GB"/>
+        </w:rPr>
+      </w:pPr>
+      <w:r>
+        <w:rPr>
+          <w:lang w:val="en-GB"/>
+        </w:rPr>
+        <w:t xml:space="preserve">For the stage endpoint, the prediction of the different stages 0-4 it is modeled as a regression, rather than </w:t>
+      </w:r>
+      <w:r>
+        <w:rPr>
+          <w:lang w:val="en-GB"/>
+        </w:rPr>
+        <w:t xml:space="preserve">a </w:t>
+      </w:r>
+      <w:r>
+        <w:rPr>
+          <w:lang w:val="en-GB"/>
+        </w:rPr>
+        <w:t>classification problem.</w:t>
+      </w:r>
+      <w:r>
+        <w:rPr>
+          <w:lang w:val="en-GB"/>
+        </w:rPr>
+        <w:t xml:space="preserve"> The prediction of this endpoint was performed using</w:t>
+      </w:r>
+      <w:r>
+        <w:rPr>
+          <w:lang w:val="en-GB"/>
+        </w:rPr>
+        <w:t xml:space="preserve"> the </w:t>
+      </w:r>
       <w:r>
         <w:rPr>
           <w:i/>
-          <w:iCs/>
-          <w:lang w:val="en-GB"/>
-        </w:rPr>
-        <w:t>Skorch</w:t>
-      </w:r>
-      <w:proofErr w:type="spellEnd"/>
+          <w:lang w:val="en-GB"/>
+        </w:rPr>
+        <w:t>scikit-learn</w:t>
+      </w:r>
+      <w:r>
+        <w:rPr>
+          <w:lang w:val="en-GB"/>
+        </w:rPr>
+        <w:t xml:space="preserve"> </w:t>
+      </w:r>
+      <w:r>
+        <w:rPr>
+          <w:lang w:val="en-GB"/>
+        </w:rPr>
+        <w:t>Random</w:t>
+      </w:r>
+      <w:r>
+        <w:rPr>
+          <w:lang w:val="en-GB"/>
+        </w:rPr>
+        <w:t xml:space="preserve"> </w:t>
+      </w:r>
+      <w:r>
+        <w:rPr>
+          <w:lang w:val="en-GB"/>
+        </w:rPr>
+        <w:t>Forest</w:t>
+      </w:r>
+      <w:r>
+        <w:rPr>
+          <w:lang w:val="en-GB"/>
+        </w:rPr>
+        <w:t xml:space="preserve"> </w:t>
+      </w:r>
+      <w:r>
+        <w:rPr>
+          <w:lang w:val="en-GB"/>
+        </w:rPr>
+        <w:t xml:space="preserve">Regressor model and the </w:t>
+      </w:r>
+      <w:r>
+        <w:rPr>
+          <w:lang w:val="en-GB"/>
+        </w:rPr>
+        <w:t>Elastic</w:t>
+      </w:r>
+      <w:r>
+        <w:rPr>
+          <w:lang w:val="en-GB"/>
+        </w:rPr>
+        <w:t xml:space="preserve"> </w:t>
+      </w:r>
+      <w:r>
+        <w:rPr>
+          <w:lang w:val="en-GB"/>
+        </w:rPr>
+        <w:t>Net</w:t>
+      </w:r>
+      <w:r>
+        <w:rPr>
+          <w:lang w:val="en-GB"/>
+        </w:rPr>
+        <w:t xml:space="preserve"> model, both of which were initialized with a random seed of 0.</w:t>
+      </w:r>
+    </w:p>
+    <w:p>
+      <w:pPr>
+        <w:rPr>
+          <w:lang w:val="en-GB"/>
+        </w:rPr>
+      </w:pPr>
+      <w:r>
+        <w:rPr>
+          <w:lang w:val="en-GB"/>
+        </w:rPr>
+        <w:t xml:space="preserve">For the tumor endpoint, the prediction was modeled as a binary classification problem, and the </w:t>
+      </w:r>
       <w:r>
         <w:rPr>
           <w:i/>
-          <w:iCs/>
-          <w:lang w:val="en-GB"/>
-        </w:rPr>
-        <w:t xml:space="preserve"> </w:t>
-      </w:r>
-      <w:r>
-        <w:rPr>
-          <w:lang w:val="en-GB"/>
-        </w:rPr>
-        <w:t xml:space="preserve">package to wrap the Autoencoder module into an </w:t>
-      </w:r>
-      <w:r>
-        <w:rPr>
-          <w:i/>
-          <w:lang w:val="en-GB"/>
-        </w:rPr>
-        <w:t>Scikit-learn</w:t>
-      </w:r>
-      <w:r>
-        <w:rPr>
-          <w:lang w:val="en-GB"/>
-        </w:rPr>
-        <w:t xml:space="preserve"> compatible model. The </w:t>
-      </w:r>
-      <w:r>
-        <w:rPr>
-          <w:i/>
           <w:lang w:val="en-GB"/>
         </w:rPr>
         <w:t>scikit-learn</w:t>
@@ -4912,21 +4606,47 @@
         <w:rPr>
           <w:lang w:val="en-GB"/>
         </w:rPr>
-        <w:t xml:space="preserve"> </w:t>
-      </w:r>
-      <w:proofErr w:type="spellStart"/>
-      <w:r>
-        <w:rPr>
-          <w:lang w:val="en-GB"/>
-        </w:rPr>
-        <w:t>GridSearchCV</w:t>
-      </w:r>
-      <w:proofErr w:type="spellEnd"/>
-      <w:r>
-        <w:rPr>
-          <w:lang w:val="en-GB"/>
-        </w:rPr>
-        <w:t xml:space="preserve"> package was then used to perform hyper parameter tuning with an inner cross-validation of 5 folds.</w:t>
+        <w:t xml:space="preserve"> Support Vector Machine model was used with a random seed of 0.</w:t>
+      </w:r>
+    </w:p>
+    <w:p>
+      <w:pPr>
+        <w:pStyle w:val="Heading4"/>
+        <w:rPr>
+          <w:lang w:val="en-GB"/>
+        </w:rPr>
+      </w:pPr>
+      <w:r>
+        <w:rPr>
+          <w:lang w:val="en-GB"/>
+        </w:rPr>
+        <w:t>Prediction pipeline</w:t>
+      </w:r>
+    </w:p>
+    <w:p>
+      <w:pPr>
+        <w:rPr>
+          <w:lang w:val="en-GB"/>
+        </w:rPr>
+      </w:pPr>
+      <w:r>
+        <w:rPr>
+          <w:lang w:val="en-GB"/>
+        </w:rPr>
+        <w:t>For the prediction pipeline, each experiment was performed for each combination of cancers (i.e. COAD, ESCA, HNSC, STAD), for each modality (i.e. gene expression, genus and the concatenation of gene expression and genus).</w:t>
+      </w:r>
+    </w:p>
+    <w:p>
+      <w:pPr>
+        <w:rPr>
+          <w:lang w:val="en-GB"/>
+        </w:rPr>
+      </w:pPr>
+      <w:r>
+        <w:rPr>
+          <w:lang w:val="en-GB"/>
+        </w:rPr>
+        <w:t>We used a random sampling approach to obtain an estimation of how a prediction model performed when used on each data modality separately, compared to how the model performed when using a combination of the modalities using various integration methods.</w:t>
       </w:r>
     </w:p>
     <w:p>
@@ -4940,238 +4660,6 @@
         <w:rPr>
           <w:lang w:val="en-GB"/>
         </w:rPr>
-        <w:t>Predictive performance</w:t>
-      </w:r>
-      <w:r>
-        <w:rPr>
-          <w:lang w:val="en-GB"/>
-        </w:rPr>
-        <w:t xml:space="preserve"> </w:t>
-      </w:r>
-    </w:p>
-    <w:p>
-      <w:pPr>
-        <w:rPr>
-          <w:lang w:val="en-GB"/>
-        </w:rPr>
-      </w:pPr>
-      <w:r>
-        <w:rPr>
-          <w:lang w:val="en-GB"/>
-        </w:rPr>
-        <w:t xml:space="preserve">For the stage endpoint, the prediction of the different stages 0-4 it is </w:t>
-      </w:r>
-      <w:proofErr w:type="spellStart"/>
-      <w:r>
-        <w:rPr>
-          <w:lang w:val="en-GB"/>
-        </w:rPr>
-        <w:t>modeled</w:t>
-      </w:r>
-      <w:proofErr w:type="spellEnd"/>
-      <w:r>
-        <w:rPr>
-          <w:lang w:val="en-GB"/>
-        </w:rPr>
-        <w:t xml:space="preserve"> as a regression, rather than </w:t>
-      </w:r>
-      <w:r>
-        <w:rPr>
-          <w:lang w:val="en-GB"/>
-        </w:rPr>
-        <w:t xml:space="preserve">a </w:t>
-      </w:r>
-      <w:r>
-        <w:rPr>
-          <w:lang w:val="en-GB"/>
-        </w:rPr>
-        <w:t>classification problem.</w:t>
-      </w:r>
-      <w:r>
-        <w:rPr>
-          <w:lang w:val="en-GB"/>
-        </w:rPr>
-        <w:t xml:space="preserve"> The prediction of this endpoint was performed using</w:t>
-      </w:r>
-      <w:r>
-        <w:rPr>
-          <w:lang w:val="en-GB"/>
-        </w:rPr>
-        <w:t xml:space="preserve"> the </w:t>
-      </w:r>
-      <w:r>
-        <w:rPr>
-          <w:i/>
-          <w:lang w:val="en-GB"/>
-        </w:rPr>
-        <w:t>scikit-learn</w:t>
-      </w:r>
-      <w:r>
-        <w:rPr>
-          <w:lang w:val="en-GB"/>
-        </w:rPr>
-        <w:t xml:space="preserve"> </w:t>
-      </w:r>
-      <w:r>
-        <w:rPr>
-          <w:lang w:val="en-GB"/>
-        </w:rPr>
-        <w:t>Random</w:t>
-      </w:r>
-      <w:r>
-        <w:rPr>
-          <w:lang w:val="en-GB"/>
-        </w:rPr>
-        <w:t xml:space="preserve"> </w:t>
-      </w:r>
-      <w:r>
-        <w:rPr>
-          <w:lang w:val="en-GB"/>
-        </w:rPr>
-        <w:t>Forest</w:t>
-      </w:r>
-      <w:r>
-        <w:rPr>
-          <w:lang w:val="en-GB"/>
-        </w:rPr>
-        <w:t xml:space="preserve"> </w:t>
-      </w:r>
-      <w:r>
-        <w:rPr>
-          <w:lang w:val="en-GB"/>
-        </w:rPr>
-        <w:t xml:space="preserve">Regressor model and the </w:t>
-      </w:r>
-      <w:r>
-        <w:rPr>
-          <w:lang w:val="en-GB"/>
-        </w:rPr>
-        <w:t>Elastic</w:t>
-      </w:r>
-      <w:r>
-        <w:rPr>
-          <w:lang w:val="en-GB"/>
-        </w:rPr>
-        <w:t xml:space="preserve"> </w:t>
-      </w:r>
-      <w:r>
-        <w:rPr>
-          <w:lang w:val="en-GB"/>
-        </w:rPr>
-        <w:t>Net</w:t>
-      </w:r>
-      <w:r>
-        <w:rPr>
-          <w:lang w:val="en-GB"/>
-        </w:rPr>
-        <w:t xml:space="preserve"> model, both of which were initialized with a random seed of 0.</w:t>
-      </w:r>
-    </w:p>
-    <w:p>
-      <w:pPr>
-        <w:rPr>
-          <w:lang w:val="en-GB"/>
-        </w:rPr>
-      </w:pPr>
-      <w:r>
-        <w:rPr>
-          <w:lang w:val="en-GB"/>
-        </w:rPr>
-        <w:t xml:space="preserve">For the </w:t>
-      </w:r>
-      <w:proofErr w:type="spellStart"/>
-      <w:r>
-        <w:rPr>
-          <w:lang w:val="en-GB"/>
-        </w:rPr>
-        <w:t>tumor</w:t>
-      </w:r>
-      <w:proofErr w:type="spellEnd"/>
-      <w:r>
-        <w:rPr>
-          <w:lang w:val="en-GB"/>
-        </w:rPr>
-        <w:t xml:space="preserve"> endpoint, the prediction was </w:t>
-      </w:r>
-      <w:proofErr w:type="spellStart"/>
-      <w:r>
-        <w:rPr>
-          <w:lang w:val="en-GB"/>
-        </w:rPr>
-        <w:t>modeled</w:t>
-      </w:r>
-      <w:proofErr w:type="spellEnd"/>
-      <w:r>
-        <w:rPr>
-          <w:lang w:val="en-GB"/>
-        </w:rPr>
-        <w:t xml:space="preserve"> as a binary classification problem, and the </w:t>
-      </w:r>
-      <w:r>
-        <w:rPr>
-          <w:i/>
-          <w:lang w:val="en-GB"/>
-        </w:rPr>
-        <w:t>scikit-learn</w:t>
-      </w:r>
-      <w:r>
-        <w:rPr>
-          <w:lang w:val="en-GB"/>
-        </w:rPr>
-        <w:t xml:space="preserve"> Support Vector Machine model was used with a random seed of 0.</w:t>
-      </w:r>
-    </w:p>
-    <w:p>
-      <w:pPr>
-        <w:pStyle w:val="Heading4"/>
-        <w:rPr>
-          <w:lang w:val="en-GB"/>
-        </w:rPr>
-      </w:pPr>
-      <w:r>
-        <w:rPr>
-          <w:lang w:val="en-GB"/>
-        </w:rPr>
-        <w:t>Prediction pipeline</w:t>
-      </w:r>
-    </w:p>
-    <w:p>
-      <w:pPr>
-        <w:rPr>
-          <w:lang w:val="en-GB"/>
-        </w:rPr>
-      </w:pPr>
-      <w:r>
-        <w:rPr>
-          <w:lang w:val="en-GB"/>
-        </w:rPr>
-        <w:t>For the prediction pipeline, each experiment was performed for each combination of cancers (i.e. COAD, ESCA, HNSC, STAD), for each modality (i.e. gene expression, genus and the concatenation of gene expression and genus).</w:t>
-      </w:r>
-    </w:p>
-    <w:p>
-      <w:pPr>
-        <w:rPr>
-          <w:lang w:val="en-GB"/>
-        </w:rPr>
-      </w:pPr>
-      <w:r>
-        <w:rPr>
-          <w:lang w:val="en-GB"/>
-        </w:rPr>
-        <w:t>We used a random sampling approach to obtain an estimation of how a prediction model performed when used on each data modality separately, compared to how the model performed when using a combination of the modalities using various integration methods.</w:t>
-      </w:r>
-    </w:p>
-    <w:p>
-      <w:pPr>
-        <w:pStyle w:val="Heading3"/>
-        <w:rPr>
-          <w:lang w:val="en-GB"/>
-        </w:rPr>
-      </w:pPr>
-      <w:r>
-        <w:rPr>
-          <w:lang w:val="en-GB"/>
-        </w:rPr>
         <w:t>Feature selection</w:t>
       </w:r>
     </w:p>
@@ -5185,21 +4673,7 @@
         <w:rPr>
           <w:lang w:val="en-GB"/>
         </w:rPr>
-        <w:t xml:space="preserve">For the </w:t>
-      </w:r>
-      <w:proofErr w:type="spellStart"/>
-      <w:r>
-        <w:rPr>
-          <w:lang w:val="en-GB"/>
-        </w:rPr>
-        <w:t>tumor</w:t>
-      </w:r>
-      <w:proofErr w:type="spellEnd"/>
-      <w:r>
-        <w:rPr>
-          <w:lang w:val="en-GB"/>
-        </w:rPr>
-        <w:t xml:space="preserve"> prediction, we chose an SVM model as it is a well-established method for classification that has shown effectiveness across multiple prior studies </w:t>
+        <w:t xml:space="preserve">For the tumor prediction, we chose an SVM model as it is a well-established method for classification that has shown effectiveness across multiple prior studies </w:t>
       </w:r>
       <w:r>
         <w:rPr>
@@ -5237,7 +4711,14 @@
         <w:rPr>
           <w:lang w:val="en-GB"/>
         </w:rPr>
-        <w:t xml:space="preserve"> and is well-suited for the particular case where there are more features than samples. For stage prediction, we model it as an ordinal categorical variable and chose an elastic net model for the same reason </w:t>
+        <w:t xml:space="preserve"> and is well-suited for </w:t>
+      </w:r>
+      <w:r>
+        <w:rPr>
+          <w:lang w:val="en-GB"/>
+        </w:rPr>
+        <w:lastRenderedPageBreak/>
+        <w:t xml:space="preserve">the particular case where there are more features than samples. For stage prediction, we model it as an ordinal categorical variable and chose an elastic net model for the same reason </w:t>
       </w:r>
       <w:r>
         <w:rPr>
@@ -5339,21 +4820,7 @@
         <w:rPr>
           <w:lang w:val="en-GB"/>
         </w:rPr>
-        <w:t xml:space="preserve">For </w:t>
-      </w:r>
-      <w:proofErr w:type="spellStart"/>
-      <w:r>
-        <w:rPr>
-          <w:lang w:val="en-GB"/>
-        </w:rPr>
-        <w:t>tumor</w:t>
-      </w:r>
-      <w:proofErr w:type="spellEnd"/>
-      <w:r>
-        <w:rPr>
-          <w:lang w:val="en-GB"/>
-        </w:rPr>
-        <w:t xml:space="preserve"> prediction, we used the Chi-square test, which is a commonly used feature selection method for categorical variables which has previously been successfully used to select important gene features </w:t>
+        <w:t xml:space="preserve">For tumor prediction, we used the Chi-square test, which is a commonly used feature selection method for categorical variables which has previously been successfully used to select important gene features </w:t>
       </w:r>
       <w:r>
         <w:rPr>
@@ -5442,14 +4909,7 @@
         <w:rPr>
           <w:lang w:val="en-GB"/>
         </w:rPr>
-        <w:t xml:space="preserve">. Penalized regression methods work well </w:t>
-      </w:r>
-      <w:r>
-        <w:rPr>
-          <w:lang w:val="en-GB"/>
-        </w:rPr>
-        <w:lastRenderedPageBreak/>
-        <w:t xml:space="preserve">for biological data sets, where there are more features than samples </w:t>
+        <w:t xml:space="preserve">. Penalized regression methods work well for biological data sets, where there are more features than samples </w:t>
       </w:r>
       <w:r>
         <w:rPr>
@@ -5688,21 +5148,7 @@
         <w:rPr>
           <w:lang w:val="en-GB"/>
         </w:rPr>
-        <w:t xml:space="preserve"> </w:t>
-      </w:r>
-      <w:proofErr w:type="spellStart"/>
-      <w:r>
-        <w:rPr>
-          <w:lang w:val="en-GB"/>
-        </w:rPr>
-        <w:t>train_test_split</w:t>
-      </w:r>
-      <w:proofErr w:type="spellEnd"/>
-      <w:r>
-        <w:rPr>
-          <w:lang w:val="en-GB"/>
-        </w:rPr>
-        <w:t xml:space="preserve"> function. Each split iteration was assigned a custom seed to ensure consistency between experiment runs. </w:t>
+        <w:t xml:space="preserve"> train_test_split function. Each split iteration was assigned a custom seed to ensure consistency between experiment runs. </w:t>
       </w:r>
     </w:p>
     <w:p>
@@ -5752,7 +5198,14 @@
         <w:rPr>
           <w:lang w:val="en-GB"/>
         </w:rPr>
-        <w:t>The prediction models are then evaluated using the precision, recall and f1-score. This pipeline thus generates n different sets of values for these evaluation metrics. For the evaluation, we consider the average of the metric across each class value. For each combination of the value types above, the average of across the n random sampling iterations are then plotted along with their standard deviation across these iterations.</w:t>
+        <w:t xml:space="preserve">The prediction models are then evaluated using the precision, recall and f1-score. This pipeline thus generates n different sets of values for these evaluation metrics. For the evaluation, we consider the average of the metric across each class value. For each combination of the value types above, the </w:t>
+      </w:r>
+      <w:r>
+        <w:rPr>
+          <w:lang w:val="en-GB"/>
+        </w:rPr>
+        <w:lastRenderedPageBreak/>
+        <w:t>average of across the n random sampling iterations are then plotted along with their standard deviation across these iterations.</w:t>
       </w:r>
     </w:p>
     <w:p>
@@ -5810,7 +5263,6 @@
         <w:rPr>
           <w:lang w:val="en-GB"/>
         </w:rPr>
-        <w:lastRenderedPageBreak/>
         <w:t xml:space="preserve">If hyper parameter tuning is used, then a stratified 5-fold cross validation split is used on the 80% training set to tune hyperparameters using the </w:t>
       </w:r>
       <w:r>
@@ -5824,21 +5276,7 @@
         <w:rPr>
           <w:lang w:val="en-GB"/>
         </w:rPr>
-        <w:t xml:space="preserve"> </w:t>
-      </w:r>
-      <w:proofErr w:type="spellStart"/>
-      <w:r>
-        <w:rPr>
-          <w:lang w:val="en-GB"/>
-        </w:rPr>
-        <w:t>RandomizedSearchCV</w:t>
-      </w:r>
-      <w:proofErr w:type="spellEnd"/>
-      <w:r>
-        <w:rPr>
-          <w:lang w:val="en-GB"/>
-        </w:rPr>
-        <w:t xml:space="preserve"> package</w:t>
+        <w:t xml:space="preserve"> RandomizedSearchCV package</w:t>
       </w:r>
       <w:r>
         <w:rPr>
@@ -5958,21 +5396,7 @@
         <w:rPr>
           <w:lang w:val="en-GB"/>
         </w:rPr>
-        <w:t xml:space="preserve">the host-omics approach, we used </w:t>
-      </w:r>
-      <w:proofErr w:type="spellStart"/>
-      <w:r>
-        <w:rPr>
-          <w:lang w:val="en-GB"/>
-        </w:rPr>
-        <w:t>preprocessed</w:t>
-      </w:r>
-      <w:proofErr w:type="spellEnd"/>
-      <w:r>
-        <w:rPr>
-          <w:lang w:val="en-GB"/>
-        </w:rPr>
-        <w:t xml:space="preserve"> samples from the Cancer Genome Atlas (TCGA). It turns out that gene expression and DNA methylation data works well with multiple cancers </w:t>
+        <w:t xml:space="preserve">the host-omics approach, we used preprocessed samples from the Cancer Genome Atlas (TCGA). It turns out that gene expression and DNA methylation data works well with multiple cancers </w:t>
       </w:r>
       <w:r>
         <w:rPr>
@@ -6116,21 +5540,7 @@
         <w:rPr>
           <w:lang w:val="en-GB"/>
         </w:rPr>
-        <w:t>Finally, for the holo-</w:t>
-      </w:r>
-      <w:proofErr w:type="spellStart"/>
-      <w:r>
-        <w:rPr>
-          <w:lang w:val="en-GB"/>
-        </w:rPr>
-        <w:t>omic</w:t>
-      </w:r>
-      <w:proofErr w:type="spellEnd"/>
-      <w:r>
-        <w:rPr>
-          <w:lang w:val="en-GB"/>
-        </w:rPr>
-        <w:t xml:space="preserve"> approach, we overlapped samples for which there is both host omics and microbial omics data available.</w:t>
+        <w:t>Finally, for the holo-omic approach, we overlapped samples for which there is both host omics and microbial omics data available.</w:t>
       </w:r>
     </w:p>
     <w:p>
@@ -6150,16 +5560,8 @@
         <w:rPr>
           <w:lang w:val="en-GB"/>
         </w:rPr>
-        <w:t>olo-</w:t>
-      </w:r>
-      <w:proofErr w:type="spellStart"/>
-      <w:r>
-        <w:rPr>
-          <w:lang w:val="en-GB"/>
-        </w:rPr>
-        <w:t>omic</w:t>
-      </w:r>
-      <w:proofErr w:type="spellEnd"/>
+        <w:t>olo-omic</w:t>
+      </w:r>
       <w:r>
         <w:rPr>
           <w:lang w:val="en-GB"/>
@@ -6243,35 +5645,7 @@
         <w:rPr>
           <w:lang w:val="en-GB"/>
         </w:rPr>
-        <w:t xml:space="preserve">s prediction tasks of </w:t>
-      </w:r>
-      <w:proofErr w:type="spellStart"/>
-      <w:r>
-        <w:rPr>
-          <w:lang w:val="en-GB"/>
-        </w:rPr>
-        <w:t>tumor</w:t>
-      </w:r>
-      <w:proofErr w:type="spellEnd"/>
-      <w:r>
-        <w:rPr>
-          <w:lang w:val="en-GB"/>
-        </w:rPr>
-        <w:t xml:space="preserve"> versus normal prediction and </w:t>
-      </w:r>
-      <w:proofErr w:type="spellStart"/>
-      <w:r>
-        <w:rPr>
-          <w:lang w:val="en-GB"/>
-        </w:rPr>
-        <w:t>tumor</w:t>
-      </w:r>
-      <w:proofErr w:type="spellEnd"/>
-      <w:r>
-        <w:rPr>
-          <w:lang w:val="en-GB"/>
-        </w:rPr>
-        <w:t xml:space="preserve"> stage classification.</w:t>
+        <w:t>s prediction tasks of tumor versus normal prediction and tumor stage classification.</w:t>
       </w:r>
       <w:r>
         <w:rPr>
@@ -6283,7 +5657,14 @@
         <w:rPr>
           <w:lang w:val="en-GB"/>
         </w:rPr>
-        <w:t>To establish a baseline, we built prediction models on the gene expression (GE) data set and the microbial abundance data (GENUS) separately and evaluated the prediction performance. We then built prediction models on the concatenation of both of these data sets and compared it to the established baseline.</w:t>
+        <w:t xml:space="preserve">To establish a baseline, we built prediction models on the gene expression (GE) data set and the microbial abundance data (GENUS) separately and evaluated the prediction performance. We then </w:t>
+      </w:r>
+      <w:r>
+        <w:rPr>
+          <w:lang w:val="en-GB"/>
+        </w:rPr>
+        <w:lastRenderedPageBreak/>
+        <w:t>built prediction models on the concatenation of both of these data sets and compared it to the established baseline.</w:t>
       </w:r>
     </w:p>
     <w:p>
@@ -6575,7 +5956,6 @@
         <w:rPr>
           <w:lang w:val="en-GB"/>
         </w:rPr>
-        <w:lastRenderedPageBreak/>
         <w:t xml:space="preserve">Throughout this paper, we chose to only continue displaying the following experiments for STAD </w:t>
       </w:r>
       <w:r>
@@ -6602,21 +5982,7 @@
         <w:rPr>
           <w:lang w:val="en-GB"/>
         </w:rPr>
-        <w:t>Holo-</w:t>
-      </w:r>
-      <w:proofErr w:type="spellStart"/>
-      <w:r>
-        <w:rPr>
-          <w:lang w:val="en-GB"/>
-        </w:rPr>
-        <w:t>omic</w:t>
-      </w:r>
-      <w:proofErr w:type="spellEnd"/>
-      <w:r>
-        <w:rPr>
-          <w:lang w:val="en-GB"/>
-        </w:rPr>
-        <w:t xml:space="preserve"> approach does not lead to improved prediction performance</w:t>
+        <w:t>Holo-omic approach does not lead to improved prediction performance</w:t>
       </w:r>
       <w:r>
         <w:rPr>
@@ -6635,55 +6001,13 @@
         <w:rPr>
           <w:lang w:val="en-GB"/>
         </w:rPr>
-        <w:t>To investigate the utility of a holo-</w:t>
-      </w:r>
-      <w:proofErr w:type="spellStart"/>
-      <w:r>
-        <w:rPr>
-          <w:lang w:val="en-GB"/>
-        </w:rPr>
-        <w:t>omic</w:t>
-      </w:r>
-      <w:proofErr w:type="spellEnd"/>
-      <w:r>
-        <w:rPr>
-          <w:lang w:val="en-GB"/>
-        </w:rPr>
-        <w:t xml:space="preserve"> approach, we built a prediction model using data of each modality for the prediction targets </w:t>
-      </w:r>
-      <w:proofErr w:type="spellStart"/>
-      <w:r>
-        <w:rPr>
-          <w:lang w:val="en-GB"/>
-        </w:rPr>
-        <w:t>tumor</w:t>
-      </w:r>
-      <w:proofErr w:type="spellEnd"/>
-      <w:r>
-        <w:rPr>
-          <w:lang w:val="en-GB"/>
-        </w:rPr>
-        <w:t xml:space="preserve"> versus normal prediction and stage prediction. </w:t>
-      </w:r>
-      <w:r>
-        <w:rPr>
-          <w:lang w:val="en-GB"/>
-        </w:rPr>
-        <w:t xml:space="preserve">For </w:t>
-      </w:r>
-      <w:proofErr w:type="spellStart"/>
-      <w:r>
-        <w:rPr>
-          <w:lang w:val="en-GB"/>
-        </w:rPr>
-        <w:t>tumor</w:t>
-      </w:r>
-      <w:proofErr w:type="spellEnd"/>
-      <w:r>
-        <w:rPr>
-          <w:lang w:val="en-GB"/>
-        </w:rPr>
-        <w:t xml:space="preserve"> </w:t>
+        <w:t xml:space="preserve">To investigate the utility of a holo-omic approach, we built a prediction model using data of each modality for the prediction targets tumor versus normal prediction and stage prediction. </w:t>
+      </w:r>
+      <w:r>
+        <w:rPr>
+          <w:lang w:val="en-GB"/>
+        </w:rPr>
+        <w:t xml:space="preserve">For tumor </w:t>
       </w:r>
       <w:r>
         <w:rPr>
@@ -6737,21 +6061,7 @@
         <w:rPr>
           <w:lang w:val="en-GB"/>
         </w:rPr>
-        <w:t xml:space="preserve"> and the ANOVA f-test for the feature selection, while for stage prediction we used an elastic net model (</w:t>
-      </w:r>
-      <w:proofErr w:type="spellStart"/>
-      <w:r>
-        <w:rPr>
-          <w:lang w:val="en-GB"/>
-        </w:rPr>
-        <w:t>enet</w:t>
-      </w:r>
-      <w:proofErr w:type="spellEnd"/>
-      <w:r>
-        <w:rPr>
-          <w:lang w:val="en-GB"/>
-        </w:rPr>
-        <w:t xml:space="preserve">) as both the regression model and the feature selector. </w:t>
+        <w:t xml:space="preserve"> and the ANOVA f-test for the feature selection, while for stage prediction we used an elastic net model (enet) as both the regression model and the feature selector. </w:t>
       </w:r>
     </w:p>
     <w:p>
@@ -6782,21 +6092,7 @@
         <w:rPr>
           <w:lang w:val="en-GB"/>
         </w:rPr>
-        <w:t xml:space="preserve"> for </w:t>
-      </w:r>
-      <w:proofErr w:type="spellStart"/>
-      <w:r>
-        <w:rPr>
-          <w:lang w:val="en-GB"/>
-        </w:rPr>
-        <w:t>tumor</w:t>
-      </w:r>
-      <w:proofErr w:type="spellEnd"/>
-      <w:r>
-        <w:rPr>
-          <w:lang w:val="en-GB"/>
-        </w:rPr>
-        <w:t xml:space="preserve"> versus normal prediction</w:t>
+        <w:t xml:space="preserve"> for tumor versus normal prediction</w:t>
       </w:r>
       <w:r>
         <w:rPr>
@@ -7052,6 +6348,7 @@
         </w:rPr>
       </w:pPr>
       <w:r>
+        <w:lastRenderedPageBreak/>
         <w:t>T</w:t>
       </w:r>
       <w:r>
@@ -7239,7 +6536,6 @@
           <w:noProof/>
           <w:lang w:val="en-GB"/>
         </w:rPr>
-        <w:lastRenderedPageBreak/>
         <w:drawing>
           <wp:inline distT="0" distB="0" distL="0" distR="0" wp14:anchorId="19F120C6" wp14:editId="5CFD7FF3">
             <wp:extent cx="2166608" cy="2221200"/>
@@ -7349,21 +6645,7 @@
         <w:rPr>
           <w:lang w:val="en-GB"/>
         </w:rPr>
-        <w:t xml:space="preserve"> for both </w:t>
-      </w:r>
-      <w:proofErr w:type="spellStart"/>
-      <w:r>
-        <w:rPr>
-          <w:lang w:val="en-GB"/>
-        </w:rPr>
-        <w:t>tumor</w:t>
-      </w:r>
-      <w:proofErr w:type="spellEnd"/>
-      <w:r>
-        <w:rPr>
-          <w:lang w:val="en-GB"/>
-        </w:rPr>
-        <w:t xml:space="preserve"> vs normal prediction (</w:t>
+        <w:t xml:space="preserve"> for both tumor vs normal prediction (</w:t>
       </w:r>
       <w:r>
         <w:rPr>
@@ -7466,21 +6748,7 @@
         <w:rPr>
           <w:lang w:val="en-GB"/>
         </w:rPr>
-        <w:t xml:space="preserve">This is possibly because the taxonomic genus data mined from the </w:t>
-      </w:r>
-      <w:proofErr w:type="spellStart"/>
-      <w:r>
-        <w:rPr>
-          <w:lang w:val="en-GB"/>
-        </w:rPr>
-        <w:t>tumor</w:t>
-      </w:r>
-      <w:proofErr w:type="spellEnd"/>
-      <w:r>
-        <w:rPr>
-          <w:lang w:val="en-GB"/>
-        </w:rPr>
-        <w:t xml:space="preserve"> samples and might not be directly related to the aetiology of the disease. Thus, it might not contain enough predictive power by itself. It is worth noting that this does not necessarily mean that microbial data might not be enough to predict these endpoints, but rather that the specific microbial data collected might need additional non-microbial features  to be powerful.</w:t>
+        <w:t>This is possibly because the taxonomic genus data mined from the tumor samples and might not be directly related to the aetiology of the disease. Thus, it might not contain enough predictive power by itself. It is worth noting that this does not necessarily mean that microbial data might not be enough to predict these endpoints, but rather that the specific microbial data collected might need additional non-microbial features  to be powerful.</w:t>
       </w:r>
     </w:p>
     <w:p>
@@ -7615,21 +6883,7 @@
         <w:rPr>
           <w:lang w:val="en-GB"/>
         </w:rPr>
-        <w:t>Again, the holo-</w:t>
-      </w:r>
-      <w:proofErr w:type="spellStart"/>
-      <w:r>
-        <w:rPr>
-          <w:lang w:val="en-GB"/>
-        </w:rPr>
-        <w:t>omic</w:t>
-      </w:r>
-      <w:proofErr w:type="spellEnd"/>
-      <w:r>
-        <w:rPr>
-          <w:lang w:val="en-GB"/>
-        </w:rPr>
-        <w:t xml:space="preserve"> approach does not offer additional improvement over the individual gene expression layer, indicating that</w:t>
+        <w:t>Again, the holo-omic approach does not offer additional improvement over the individual gene expression layer, indicating that</w:t>
       </w:r>
       <w:r>
         <w:rPr>
@@ -8000,13 +7254,8 @@
       <w:r>
         <w:t xml:space="preserve">: Cancer predictions for stage using </w:t>
       </w:r>
-      <w:proofErr w:type="spellStart"/>
-      <w:r>
-        <w:t>pearson</w:t>
-      </w:r>
-      <w:proofErr w:type="spellEnd"/>
-      <w:r>
-        <w:t xml:space="preserve"> as feature selector</w:t>
+      <w:r>
+        <w:t>pearson as feature selector</w:t>
       </w:r>
     </w:p>
     <w:p>
@@ -8259,21 +7508,7 @@
         <w:rPr>
           <w:lang w:val="en-GB"/>
         </w:rPr>
-        <w:t xml:space="preserve">Following this logic, for the top 6 and top 10 feature selected, the 1 genus features </w:t>
-      </w:r>
-      <w:proofErr w:type="spellStart"/>
-      <w:r>
-        <w:rPr>
-          <w:lang w:val="en-GB"/>
-        </w:rPr>
-        <w:t>selecte</w:t>
-      </w:r>
-      <w:proofErr w:type="spellEnd"/>
-      <w:r>
-        <w:rPr>
-          <w:lang w:val="en-GB"/>
-        </w:rPr>
-        <w:t xml:space="preserve"> is within expectations. However, for the higher amount of selected features, the genus features represent a disproportionately low fraction of the total selected feature set.  </w:t>
+        <w:t xml:space="preserve">Following this logic, for the top 6 and top 10 feature selected, the 1 genus features selecte is within expectations. However, for the higher amount of selected features, the genus features represent a disproportionately low fraction of the total selected feature set.  </w:t>
       </w:r>
     </w:p>
     <w:p>
@@ -8936,21 +8171,7 @@
         <w:rPr>
           <w:lang w:val="en-GB"/>
         </w:rPr>
-        <w:t xml:space="preserve">. This bacteria can induce gastritis, which can then lead to stomach adenocarcinoma. Interestingly, this bacteria has a possible protective effect against </w:t>
-      </w:r>
-      <w:proofErr w:type="spellStart"/>
-      <w:r>
-        <w:rPr>
-          <w:lang w:val="en-GB"/>
-        </w:rPr>
-        <w:t>esophageal</w:t>
-      </w:r>
-      <w:proofErr w:type="spellEnd"/>
-      <w:r>
-        <w:rPr>
-          <w:lang w:val="en-GB"/>
-        </w:rPr>
-        <w:t xml:space="preserve"> adenocarcinoma </w:t>
+        <w:t xml:space="preserve">. This bacteria can induce gastritis, which can then lead to stomach adenocarcinoma. Interestingly, this bacteria has a possible protective effect against esophageal adenocarcinoma </w:t>
       </w:r>
       <w:r>
         <w:rPr>
@@ -9029,49 +8250,7 @@
         <w:rPr>
           <w:lang w:val="en-GB"/>
         </w:rPr>
-        <w:t xml:space="preserve"> was disproportionately present in </w:t>
-      </w:r>
-      <w:proofErr w:type="spellStart"/>
-      <w:r>
-        <w:rPr>
-          <w:lang w:val="en-GB"/>
-        </w:rPr>
-        <w:t>tumor</w:t>
-      </w:r>
-      <w:proofErr w:type="spellEnd"/>
-      <w:r>
-        <w:rPr>
-          <w:lang w:val="en-GB"/>
-        </w:rPr>
-        <w:t xml:space="preserve"> and adjacent non-</w:t>
-      </w:r>
-      <w:proofErr w:type="spellStart"/>
-      <w:r>
-        <w:rPr>
-          <w:lang w:val="en-GB"/>
-        </w:rPr>
-        <w:t>tumor</w:t>
-      </w:r>
-      <w:proofErr w:type="spellEnd"/>
-      <w:r>
-        <w:rPr>
-          <w:lang w:val="en-GB"/>
-        </w:rPr>
-        <w:t xml:space="preserve"> tissues of colorectal cancer patients compared to other investigated bacteria and significantly higher in </w:t>
-      </w:r>
-      <w:proofErr w:type="spellStart"/>
-      <w:r>
-        <w:rPr>
-          <w:lang w:val="en-GB"/>
-        </w:rPr>
-        <w:t>tumor</w:t>
-      </w:r>
-      <w:proofErr w:type="spellEnd"/>
-      <w:r>
-        <w:rPr>
-          <w:lang w:val="en-GB"/>
-        </w:rPr>
-        <w:t xml:space="preserve"> tissues than normal samples </w:t>
+        <w:t xml:space="preserve"> was disproportionately present in tumor and adjacent non-tumor tissues of colorectal cancer patients compared to other investigated bacteria and significantly higher in tumor tissues than normal samples </w:t>
       </w:r>
       <w:r>
         <w:rPr>
@@ -9123,21 +8302,7 @@
         <w:rPr>
           <w:lang w:val="en-GB"/>
         </w:rPr>
-        <w:t xml:space="preserve">For </w:t>
-      </w:r>
-      <w:proofErr w:type="spellStart"/>
-      <w:r>
-        <w:rPr>
-          <w:lang w:val="en-GB"/>
-        </w:rPr>
-        <w:t>esophageal</w:t>
-      </w:r>
-      <w:proofErr w:type="spellEnd"/>
-      <w:r>
-        <w:rPr>
-          <w:lang w:val="en-GB"/>
-        </w:rPr>
-        <w:t xml:space="preserve"> cancer and head and neck squamous carcinoma, the most frequently selected genus was </w:t>
+        <w:t xml:space="preserve">For esophageal cancer and head and neck squamous carcinoma, the most frequently selected genus was </w:t>
       </w:r>
       <w:r>
         <w:rPr>
@@ -9159,80 +8324,22 @@
           <w:iCs/>
           <w:lang w:val="en-GB"/>
         </w:rPr>
-        <w:t xml:space="preserve">Fusobacterium </w:t>
-      </w:r>
-      <w:proofErr w:type="spellStart"/>
+        <w:t>Fusobacterium Nucleatum</w:t>
+      </w:r>
       <w:r>
         <w:rPr>
           <w:i/>
           <w:iCs/>
           <w:lang w:val="en-GB"/>
         </w:rPr>
-        <w:t>Nucleatum</w:t>
-      </w:r>
-      <w:proofErr w:type="spellEnd"/>
-      <w:r>
-        <w:rPr>
-          <w:i/>
+        <w:t xml:space="preserve"> </w:t>
+      </w:r>
+      <w:r>
+        <w:rPr>
           <w:iCs/>
           <w:lang w:val="en-GB"/>
         </w:rPr>
-        <w:t xml:space="preserve"> </w:t>
-      </w:r>
-      <w:r>
-        <w:rPr>
-          <w:iCs/>
-          <w:lang w:val="en-GB"/>
-        </w:rPr>
-        <w:t xml:space="preserve">is significantly associated with </w:t>
-      </w:r>
-      <w:proofErr w:type="spellStart"/>
-      <w:r>
-        <w:rPr>
-          <w:iCs/>
-          <w:lang w:val="en-GB"/>
-        </w:rPr>
-        <w:t>tumor</w:t>
-      </w:r>
-      <w:proofErr w:type="spellEnd"/>
-      <w:r>
-        <w:rPr>
-          <w:iCs/>
-          <w:lang w:val="en-GB"/>
-        </w:rPr>
-        <w:t xml:space="preserve"> samples and with </w:t>
-      </w:r>
-      <w:proofErr w:type="spellStart"/>
-      <w:r>
-        <w:rPr>
-          <w:iCs/>
-          <w:lang w:val="en-GB"/>
-        </w:rPr>
-        <w:t>tumor</w:t>
-      </w:r>
-      <w:proofErr w:type="spellEnd"/>
-      <w:r>
-        <w:rPr>
-          <w:iCs/>
-          <w:lang w:val="en-GB"/>
-        </w:rPr>
-        <w:t xml:space="preserve"> stage in </w:t>
-      </w:r>
-      <w:proofErr w:type="spellStart"/>
-      <w:r>
-        <w:rPr>
-          <w:iCs/>
-          <w:lang w:val="en-GB"/>
-        </w:rPr>
-        <w:t>esophageal</w:t>
-      </w:r>
-      <w:proofErr w:type="spellEnd"/>
-      <w:r>
-        <w:rPr>
-          <w:iCs/>
-          <w:lang w:val="en-GB"/>
-        </w:rPr>
-        <w:t xml:space="preserve"> cancer, while controlling for clinical confounders </w:t>
+        <w:t xml:space="preserve">is significantly associated with tumor samples and with tumor stage in esophageal cancer, while controlling for clinical confounders </w:t>
       </w:r>
       <w:r>
         <w:rPr>
@@ -9289,23 +8396,7 @@
           <w:iCs/>
           <w:lang w:val="en-GB"/>
         </w:rPr>
-        <w:t xml:space="preserve"> populations showing an increased abundance in </w:t>
-      </w:r>
-      <w:proofErr w:type="spellStart"/>
-      <w:r>
-        <w:rPr>
-          <w:iCs/>
-          <w:lang w:val="en-GB"/>
-        </w:rPr>
-        <w:t>tumor</w:t>
-      </w:r>
-      <w:proofErr w:type="spellEnd"/>
-      <w:r>
-        <w:rPr>
-          <w:iCs/>
-          <w:lang w:val="en-GB"/>
-        </w:rPr>
-        <w:t xml:space="preserve"> versus normal samples </w:t>
+        <w:t xml:space="preserve"> populations showing an increased abundance in tumor versus normal samples </w:t>
       </w:r>
       <w:r>
         <w:rPr>
@@ -9473,15 +8564,7 @@
         <w:pStyle w:val="Heading3"/>
       </w:pPr>
       <w:r>
-        <w:t>No improvement with holo-</w:t>
-      </w:r>
-      <w:proofErr w:type="spellStart"/>
-      <w:r>
-        <w:t>omic</w:t>
-      </w:r>
-      <w:proofErr w:type="spellEnd"/>
-      <w:r>
-        <w:t xml:space="preserve"> approach with a</w:t>
+        <w:t>No improvement with holo-omic approach with a</w:t>
       </w:r>
       <w:r>
         <w:t xml:space="preserve">utoencoder </w:t>
@@ -9737,15 +8820,7 @@
         <w:pStyle w:val="Heading3"/>
       </w:pPr>
       <w:r>
-        <w:t>No improvement with holo-</w:t>
-      </w:r>
-      <w:proofErr w:type="spellStart"/>
-      <w:r>
-        <w:t>omic</w:t>
-      </w:r>
-      <w:proofErr w:type="spellEnd"/>
-      <w:r>
-        <w:t xml:space="preserve"> approach with n</w:t>
+        <w:t>No improvement with holo-omic approach with n</w:t>
       </w:r>
       <w:r>
         <w:t xml:space="preserve">onnegative matrix factorization </w:t>
@@ -10102,6 +9177,20 @@
     </w:p>
     <w:p>
       <w:r>
+        <w:t xml:space="preserve">It seems that across prediction targets, prediction models, feature selection methods, integration methods and cancers, integrating the GE modality with the GENUS modality does not offer additional improvement over simply using GE data. This does not </w:t>
+      </w:r>
+      <w:r>
+        <w:t xml:space="preserve">necessarily </w:t>
+      </w:r>
+      <w:r>
+        <w:t xml:space="preserve">mean </w:t>
+      </w:r>
+      <w:r>
+        <w:t>that the holo- omics approach never leads to an improvement in performance. Namely, gene expression data is known to recapitulate information of more upstream datatypes. Thus, using a less informative datatype might offer additional improvement when using the genus data.</w:t>
+      </w:r>
+    </w:p>
+    <w:p>
+      <w:r>
         <w:t>Microbial data used only goes up to the genus level</w:t>
       </w:r>
       <w:r>
@@ -10212,6 +9301,7 @@
         <w:rPr>
           <w:rFonts w:ascii="Calibri" w:hAnsi="Calibri" w:cs="Calibri"/>
         </w:rPr>
+        <w:lastRenderedPageBreak/>
         <w:t>Poore</w:t>
       </w:r>
       <w:r>
@@ -10280,35 +9370,20 @@
         <w:rPr>
           <w:rFonts w:ascii="Calibri" w:hAnsi="Calibri" w:cs="Calibri"/>
         </w:rPr>
-        <w:t xml:space="preserve">.  </w:t>
-      </w:r>
-      <w:r>
-        <w:rPr>
-          <w:rFonts w:ascii="Calibri" w:hAnsi="Calibri" w:cs="Calibri"/>
-        </w:rPr>
-        <w:lastRenderedPageBreak/>
-        <w:t xml:space="preserve">The lack of performance might be due to microbial heterogeneity. The authors also achieve good performance in tumor versus normal prediction for COAD, HNSC and STAD. </w:t>
-      </w:r>
-    </w:p>
-    <w:p>
-      <w:pPr>
-        <w:rPr>
-          <w:lang w:val="en-GB"/>
-        </w:rPr>
-      </w:pPr>
-      <w:proofErr w:type="spellStart"/>
-      <w:r>
-        <w:rPr>
-          <w:rFonts w:ascii="Calibri" w:hAnsi="Calibri" w:cs="Calibri"/>
-        </w:rPr>
-        <w:t>Hermida</w:t>
-      </w:r>
-      <w:proofErr w:type="spellEnd"/>
-      <w:r>
-        <w:rPr>
-          <w:rFonts w:ascii="Calibri" w:hAnsi="Calibri" w:cs="Calibri"/>
-        </w:rPr>
-        <w:t xml:space="preserve"> et al. </w:t>
+        <w:t xml:space="preserve">.  The lack of performance might be due to microbial heterogeneity. The authors also achieve good performance in tumor versus normal prediction for COAD, HNSC and STAD. </w:t>
+      </w:r>
+    </w:p>
+    <w:p>
+      <w:pPr>
+        <w:rPr>
+          <w:lang w:val="en-GB"/>
+        </w:rPr>
+      </w:pPr>
+      <w:r>
+        <w:rPr>
+          <w:rFonts w:ascii="Calibri" w:hAnsi="Calibri" w:cs="Calibri"/>
+        </w:rPr>
+        <w:t xml:space="preserve">Hermida et al. </w:t>
       </w:r>
       <w:r>
         <w:rPr>
@@ -10384,11 +9459,6 @@
       </w:r>
     </w:p>
     <w:p>
-      <w:r>
-        <w:t>It is not necessarily the case that the holo- omics approach never leads to an improvement in performance. Namely, gene expression data is known to recapitulate information of more upstream datatypes. Thus, using a less informative datatype might offer additional improvement when using the genus data.</w:t>
-      </w:r>
-    </w:p>
-    <w:p>
       <w:pPr>
         <w:pStyle w:val="Heading1"/>
         <w:rPr>
@@ -10412,49 +9482,7 @@
         <w:rPr>
           <w:lang w:val="en-GB"/>
         </w:rPr>
-        <w:t xml:space="preserve">In conclusion, it appears that integrating genus and </w:t>
-      </w:r>
-      <w:proofErr w:type="spellStart"/>
-      <w:r>
-        <w:rPr>
-          <w:lang w:val="en-GB"/>
-        </w:rPr>
-        <w:t>ge</w:t>
-      </w:r>
-      <w:proofErr w:type="spellEnd"/>
-      <w:r>
-        <w:rPr>
-          <w:lang w:val="en-GB"/>
-        </w:rPr>
-        <w:t xml:space="preserve"> data does not help improve prediction performance. It is clear that the human microbiome has an effect on cancer aetiology, however, the prediction performance of just </w:t>
-      </w:r>
-      <w:proofErr w:type="spellStart"/>
-      <w:r>
-        <w:rPr>
-          <w:lang w:val="en-GB"/>
-        </w:rPr>
-        <w:t>ge</w:t>
-      </w:r>
-      <w:proofErr w:type="spellEnd"/>
-      <w:r>
-        <w:rPr>
-          <w:lang w:val="en-GB"/>
-        </w:rPr>
-        <w:t xml:space="preserve"> alone might be enough to capture the underlying patterns relevant for cancer diagnostics. This is similar to the redundancy of other omics types in human cancer diagnostics using multi-</w:t>
-      </w:r>
-      <w:proofErr w:type="spellStart"/>
-      <w:r>
-        <w:rPr>
-          <w:lang w:val="en-GB"/>
-        </w:rPr>
-        <w:t>omic</w:t>
-      </w:r>
-      <w:proofErr w:type="spellEnd"/>
-      <w:r>
-        <w:rPr>
-          <w:lang w:val="en-GB"/>
-        </w:rPr>
-        <w:t xml:space="preserve"> data.</w:t>
+        <w:t>In conclusion, it appears that integrating genus and ge data does not help improve prediction performance. It is clear that the human microbiome has an effect on cancer aetiology, however, the prediction performance of just ge alone might be enough to capture the underlying patterns relevant for cancer diagnostics. This is similar to the redundancy of other omics types in human cancer diagnostics using multi-omic data.</w:t>
       </w:r>
       <w:r>
         <w:rPr>
@@ -10512,21 +9540,7 @@
         <w:rPr>
           <w:lang w:val="en-GB"/>
         </w:rPr>
-        <w:t xml:space="preserve"> Does it make sense to use f1 score for </w:t>
-      </w:r>
-      <w:proofErr w:type="spellStart"/>
-      <w:r>
-        <w:rPr>
-          <w:lang w:val="en-GB"/>
-        </w:rPr>
-        <w:t>tumor</w:t>
-      </w:r>
-      <w:proofErr w:type="spellEnd"/>
-      <w:r>
-        <w:rPr>
-          <w:lang w:val="en-GB"/>
-        </w:rPr>
-        <w:t xml:space="preserve"> prediction?</w:t>
+        <w:t xml:space="preserve"> Does it make sense to use f1 score for tumor prediction?</w:t>
       </w:r>
       <w:r>
         <w:rPr>
@@ -10539,6 +9553,12 @@
           <w:lang w:val="en-GB"/>
         </w:rPr>
         <w:t xml:space="preserve"> What about nonlinear feature selection?</w:t>
+      </w:r>
+      <w:r>
+        <w:rPr>
+          <w:lang w:val="en-GB"/>
+        </w:rPr>
+        <w:t xml:space="preserve"> Try to discretize stage data into advanced and initial tumor stage</w:t>
       </w:r>
     </w:p>
     <w:p>
@@ -10777,62 +9797,20 @@
         <w:rPr>
           <w:lang w:val="en-GB"/>
         </w:rPr>
-        <w:t>There is little qualitative difference in performance with holo-</w:t>
-      </w:r>
-      <w:proofErr w:type="spellStart"/>
-      <w:r>
-        <w:rPr>
-          <w:lang w:val="en-GB"/>
-        </w:rPr>
-        <w:t>omic</w:t>
-      </w:r>
-      <w:proofErr w:type="spellEnd"/>
-      <w:r>
-        <w:rPr>
-          <w:lang w:val="en-GB"/>
-        </w:rPr>
-        <w:t xml:space="preserve"> approach</w:t>
-      </w:r>
-    </w:p>
-    <w:p>
-      <w:pPr>
-        <w:rPr>
-          <w:lang w:val="en-GB"/>
-        </w:rPr>
-      </w:pPr>
-      <w:r>
-        <w:rPr>
-          <w:lang w:val="en-GB"/>
-        </w:rPr>
-        <w:t xml:space="preserve">We performed a preliminary exploration of the available data sets in order to examine whether a holistic view could have benefits for cancer diagnostics. To this end, we used numerous dimensionality reduction techniques in order to examine the separation between classes for multiple diagnostic endpoints as an indicator of the possible predictive value of integrating omics and microbial data. The diagnostic endpoints were </w:t>
-      </w:r>
-      <w:proofErr w:type="spellStart"/>
-      <w:r>
-        <w:rPr>
-          <w:lang w:val="en-GB"/>
-        </w:rPr>
-        <w:t>tumor</w:t>
-      </w:r>
-      <w:proofErr w:type="spellEnd"/>
-      <w:r>
-        <w:rPr>
-          <w:lang w:val="en-GB"/>
-        </w:rPr>
-        <w:t xml:space="preserve"> versus normal prediction, and </w:t>
-      </w:r>
-      <w:proofErr w:type="spellStart"/>
-      <w:r>
-        <w:rPr>
-          <w:lang w:val="en-GB"/>
-        </w:rPr>
-        <w:t>tumor</w:t>
-      </w:r>
-      <w:proofErr w:type="spellEnd"/>
-      <w:r>
-        <w:rPr>
-          <w:lang w:val="en-GB"/>
-        </w:rPr>
-        <w:t xml:space="preserve"> stage prediction. We investigated the class separation using the PCA and t-SNE dimensionality reduction techniques.</w:t>
+        <w:t>There is little qualitative difference in performance with holo-omic approach</w:t>
+      </w:r>
+    </w:p>
+    <w:p>
+      <w:pPr>
+        <w:rPr>
+          <w:lang w:val="en-GB"/>
+        </w:rPr>
+      </w:pPr>
+      <w:r>
+        <w:rPr>
+          <w:lang w:val="en-GB"/>
+        </w:rPr>
+        <w:t>We performed a preliminary exploration of the available data sets in order to examine whether a holistic view could have benefits for cancer diagnostics. To this end, we used numerous dimensionality reduction techniques in order to examine the separation between classes for multiple diagnostic endpoints as an indicator of the possible predictive value of integrating omics and microbial data. The diagnostic endpoints were tumor versus normal prediction, and tumor stage prediction. We investigated the class separation using the PCA and t-SNE dimensionality reduction techniques.</w:t>
       </w:r>
     </w:p>
     <w:p>
@@ -10895,46 +9873,24 @@
           <w:lang w:val="en-GB"/>
         </w:rPr>
       </w:pPr>
-      <w:proofErr w:type="spellStart"/>
-      <w:r>
-        <w:rPr>
-          <w:lang w:val="en-GB"/>
-        </w:rPr>
-        <w:t>Tumor</w:t>
-      </w:r>
-      <w:proofErr w:type="spellEnd"/>
-      <w:r>
-        <w:rPr>
-          <w:lang w:val="en-GB"/>
-        </w:rPr>
-        <w:t xml:space="preserve"> PCA does not show additional class separation</w:t>
-      </w:r>
-    </w:p>
-    <w:p>
-      <w:pPr>
-        <w:rPr>
-          <w:lang w:val="en-GB"/>
-        </w:rPr>
-      </w:pPr>
-      <w:r>
-        <w:rPr>
-          <w:lang w:val="en-GB"/>
-        </w:rPr>
-        <w:t xml:space="preserve">The PCA for the </w:t>
-      </w:r>
-      <w:proofErr w:type="spellStart"/>
-      <w:r>
-        <w:rPr>
-          <w:lang w:val="en-GB"/>
-        </w:rPr>
-        <w:t>tumor</w:t>
-      </w:r>
-      <w:proofErr w:type="spellEnd"/>
-      <w:r>
-        <w:rPr>
-          <w:lang w:val="en-GB"/>
-        </w:rPr>
-        <w:t xml:space="preserve"> classification endpoint shows that there is no meaningful additional separation between the classes when integrating genus taxonomic data with gene expression versus using only gene expression data (</w:t>
+      <w:r>
+        <w:rPr>
+          <w:lang w:val="en-GB"/>
+        </w:rPr>
+        <w:t>Tumor PCA does not show additional class separation</w:t>
+      </w:r>
+    </w:p>
+    <w:p>
+      <w:pPr>
+        <w:rPr>
+          <w:lang w:val="en-GB"/>
+        </w:rPr>
+      </w:pPr>
+      <w:r>
+        <w:rPr>
+          <w:lang w:val="en-GB"/>
+        </w:rPr>
+        <w:t>The PCA for the tumor classification endpoint shows that there is no meaningful additional separation between the classes when integrating genus taxonomic data with gene expression versus using only gene expression data (</w:t>
       </w:r>
       <w:r>
         <w:rPr>
@@ -11116,49 +10072,7 @@
         <w:rPr>
           <w:lang w:val="en-GB"/>
         </w:rPr>
-        <w:t xml:space="preserve">For </w:t>
-      </w:r>
-      <w:proofErr w:type="spellStart"/>
-      <w:r>
-        <w:rPr>
-          <w:lang w:val="en-GB"/>
-        </w:rPr>
-        <w:t>tumor</w:t>
-      </w:r>
-      <w:proofErr w:type="spellEnd"/>
-      <w:r>
-        <w:rPr>
-          <w:lang w:val="en-GB"/>
-        </w:rPr>
-        <w:t xml:space="preserve"> versus normal prediction, features (0,5,10) exhibit about the same </w:t>
-      </w:r>
-      <w:proofErr w:type="spellStart"/>
-      <w:r>
-        <w:rPr>
-          <w:lang w:val="en-GB"/>
-        </w:rPr>
-        <w:t>behavior</w:t>
-      </w:r>
-      <w:proofErr w:type="spellEnd"/>
-      <w:r>
-        <w:rPr>
-          <w:lang w:val="en-GB"/>
-        </w:rPr>
-        <w:t xml:space="preserve">. GE tends to for show much better separation than genus, and </w:t>
-      </w:r>
-      <w:proofErr w:type="spellStart"/>
-      <w:r>
-        <w:rPr>
-          <w:lang w:val="en-GB"/>
-        </w:rPr>
-        <w:t>GE+Genus</w:t>
-      </w:r>
-      <w:proofErr w:type="spellEnd"/>
-      <w:r>
-        <w:rPr>
-          <w:lang w:val="en-GB"/>
-        </w:rPr>
-        <w:t xml:space="preserve"> is almost exactly the same as just GE, </w:t>
+        <w:t xml:space="preserve">For tumor versus normal prediction, features (0,5,10) exhibit about the same behavior. GE tends to for show much better separation than genus, and GE+Genus is almost exactly the same as just GE, </w:t>
       </w:r>
       <w:r>
         <w:rPr>
@@ -11210,21 +10124,7 @@
         <w:rPr>
           <w:lang w:val="en-GB"/>
         </w:rPr>
-        <w:t>To determine whether the lack of separation of the holo-</w:t>
-      </w:r>
-      <w:proofErr w:type="spellStart"/>
-      <w:r>
-        <w:rPr>
-          <w:lang w:val="en-GB"/>
-        </w:rPr>
-        <w:t>omic</w:t>
-      </w:r>
-      <w:proofErr w:type="spellEnd"/>
-      <w:r>
-        <w:rPr>
-          <w:lang w:val="en-GB"/>
-        </w:rPr>
-        <w:t xml:space="preserve"> approach was due to the dimensionality reduction method chosen, </w:t>
+        <w:t xml:space="preserve">To determine whether the lack of separation of the holo-omic approach was due to the dimensionality reduction method chosen, </w:t>
       </w:r>
       <w:r>
         <w:t>we repeated the above experiment using t-SNE.</w:t>
@@ -11406,21 +10306,7 @@
         <w:rPr>
           <w:lang w:val="en-GB"/>
         </w:rPr>
-        <w:t xml:space="preserve">In order to determine whether the above results were due to the classification endpoint chosen, we repeated the results using a different endpoint, the </w:t>
-      </w:r>
-      <w:proofErr w:type="spellStart"/>
-      <w:r>
-        <w:rPr>
-          <w:lang w:val="en-GB"/>
-        </w:rPr>
-        <w:t>tumor</w:t>
-      </w:r>
-      <w:proofErr w:type="spellEnd"/>
-      <w:r>
-        <w:rPr>
-          <w:lang w:val="en-GB"/>
-        </w:rPr>
-        <w:t xml:space="preserve"> stage. For the stage class endpoint, there is not much separation to be seen across any of the modalities (</w:t>
+        <w:t>In order to determine whether the above results were due to the classification endpoint chosen, we repeated the results using a different endpoint, the tumor stage. For the stage class endpoint, there is not much separation to be seen across any of the modalities (</w:t>
       </w:r>
       <w:r>
         <w:rPr>
@@ -11616,46 +10502,24 @@
           <w:lang w:val="en-GB"/>
         </w:rPr>
       </w:pPr>
-      <w:proofErr w:type="spellStart"/>
-      <w:r>
-        <w:rPr>
-          <w:lang w:val="en-GB"/>
-        </w:rPr>
-        <w:t>Tumor</w:t>
-      </w:r>
-      <w:proofErr w:type="spellEnd"/>
-      <w:r>
-        <w:rPr>
-          <w:lang w:val="en-GB"/>
-        </w:rPr>
-        <w:t xml:space="preserve"> prediction for all cancers</w:t>
-      </w:r>
-    </w:p>
-    <w:p>
-      <w:pPr>
-        <w:rPr>
-          <w:lang w:val="en-GB"/>
-        </w:rPr>
-      </w:pPr>
-      <w:r>
-        <w:rPr>
-          <w:lang w:val="en-GB"/>
-        </w:rPr>
-        <w:t xml:space="preserve">These are the performances for </w:t>
-      </w:r>
-      <w:proofErr w:type="spellStart"/>
-      <w:r>
-        <w:rPr>
-          <w:lang w:val="en-GB"/>
-        </w:rPr>
-        <w:t>tumor</w:t>
-      </w:r>
-      <w:proofErr w:type="spellEnd"/>
-      <w:r>
-        <w:rPr>
-          <w:lang w:val="en-GB"/>
-        </w:rPr>
-        <w:t xml:space="preserve"> prediction using SVC and chi-squared for all the cancers.</w:t>
+      <w:r>
+        <w:rPr>
+          <w:lang w:val="en-GB"/>
+        </w:rPr>
+        <w:t>Tumor prediction for all cancers</w:t>
+      </w:r>
+    </w:p>
+    <w:p>
+      <w:pPr>
+        <w:rPr>
+          <w:lang w:val="en-GB"/>
+        </w:rPr>
+      </w:pPr>
+      <w:r>
+        <w:rPr>
+          <w:lang w:val="en-GB"/>
+        </w:rPr>
+        <w:t>These are the performances for tumor prediction using SVC and chi-squared for all the cancers.</w:t>
       </w:r>
       <w:r>
         <w:rPr>
@@ -11994,15 +10858,7 @@
         <w:t>∩</w:t>
       </w:r>
       <w:r>
-        <w:t xml:space="preserve"> GENUS).  Each line displays the results for a different cancer, namely (COAD (colon adenocarcinoma), ESCA (esophageal carcinoma), HNSC (head and neck squamous carcinoma) and STAD (stomach adenocarcinoma). These results are for the </w:t>
-      </w:r>
-      <w:proofErr w:type="spellStart"/>
-      <w:r>
-        <w:t>linreg</w:t>
-      </w:r>
-      <w:proofErr w:type="spellEnd"/>
-      <w:r>
-        <w:t xml:space="preserve"> feature selection method.</w:t>
+        <w:t xml:space="preserve"> GENUS).  Each line displays the results for a different cancer, namely (COAD (colon adenocarcinoma), ESCA (esophageal carcinoma), HNSC (head and neck squamous carcinoma) and STAD (stomach adenocarcinoma). These results are for the linreg feature selection method.</w:t>
       </w:r>
     </w:p>
     <w:p>
@@ -12113,15 +10969,7 @@
         <w:t>∩</w:t>
       </w:r>
       <w:r>
-        <w:t xml:space="preserve"> GENUS).  Each line displays the results for a different cancer, namely (COAD (colon adenocarcinoma), ESCA (esophageal carcinoma), HNSC (head and neck squamous carcinoma) and STAD (stomach adenocarcinoma). These results are for the </w:t>
-      </w:r>
-      <w:proofErr w:type="spellStart"/>
-      <w:r>
-        <w:t>linreg</w:t>
-      </w:r>
-      <w:proofErr w:type="spellEnd"/>
-      <w:r>
-        <w:t xml:space="preserve"> feature selection method.</w:t>
+        <w:t xml:space="preserve"> GENUS).  Each line displays the results for a different cancer, namely (COAD (colon adenocarcinoma), ESCA (esophageal carcinoma), HNSC (head and neck squamous carcinoma) and STAD (stomach adenocarcinoma). These results are for the linreg feature selection method.</w:t>
       </w:r>
     </w:p>
     <w:p>
@@ -12482,15 +11330,7 @@
         <w:t>∩</w:t>
       </w:r>
       <w:r>
-        <w:t xml:space="preserve"> GENUS).  Each line displays the results for a different cancer, namely (COAD (colon adenocarcinoma), ESCA (esophageal carcinoma), HNSC (head and neck squamous carcinoma) and STAD (stomach adenocarcinoma). These results are for the </w:t>
-      </w:r>
-      <w:proofErr w:type="spellStart"/>
-      <w:r>
-        <w:t>linreg</w:t>
-      </w:r>
-      <w:proofErr w:type="spellEnd"/>
-      <w:r>
-        <w:t xml:space="preserve"> feature selection method.</w:t>
+        <w:t xml:space="preserve"> GENUS).  Each line displays the results for a different cancer, namely (COAD (colon adenocarcinoma), ESCA (esophageal carcinoma), HNSC (head and neck squamous carcinoma) and STAD (stomach adenocarcinoma). These results are for the linreg feature selection method.</w:t>
       </w:r>
     </w:p>
     <w:p>
@@ -12580,15 +11420,7 @@
         <w:t>∩</w:t>
       </w:r>
       <w:r>
-        <w:t xml:space="preserve"> GENUS).  Each line displays the results for a different cancer, namely (COAD (colon adenocarcinoma), ESCA (esophageal carcinoma), HNSC (head and neck squamous carcinoma) and STAD (stomach adenocarcinoma). These results are for the </w:t>
-      </w:r>
-      <w:proofErr w:type="spellStart"/>
-      <w:r>
-        <w:t>linreg</w:t>
-      </w:r>
-      <w:proofErr w:type="spellEnd"/>
-      <w:r>
-        <w:t xml:space="preserve"> feature selection method.</w:t>
+        <w:t xml:space="preserve"> GENUS).  Each line displays the results for a different cancer, namely (COAD (colon adenocarcinoma), ESCA (esophageal carcinoma), HNSC (head and neck squamous carcinoma) and STAD (stomach adenocarcinoma). These results are for the linreg feature selection method.</w:t>
       </w:r>
     </w:p>
     <w:p>
@@ -12615,76 +11447,20 @@
         <w:rPr>
           <w:lang w:val="en-GB"/>
         </w:rPr>
-        <w:t xml:space="preserve">When selecting features with </w:t>
-      </w:r>
-      <w:proofErr w:type="spellStart"/>
-      <w:r>
-        <w:rPr>
-          <w:lang w:val="en-GB"/>
-        </w:rPr>
-        <w:t>linreg</w:t>
-      </w:r>
-      <w:proofErr w:type="spellEnd"/>
-      <w:r>
-        <w:rPr>
-          <w:lang w:val="en-GB"/>
-        </w:rPr>
-        <w:t xml:space="preserve"> for HNSC for </w:t>
-      </w:r>
-      <w:proofErr w:type="spellStart"/>
-      <w:r>
-        <w:rPr>
-          <w:lang w:val="en-GB"/>
-        </w:rPr>
-        <w:t>tumor</w:t>
-      </w:r>
-      <w:proofErr w:type="spellEnd"/>
-      <w:r>
-        <w:rPr>
-          <w:lang w:val="en-GB"/>
-        </w:rPr>
-        <w:t xml:space="preserve"> versus normal prediction, one microbial genus which is consistently selected is </w:t>
-      </w:r>
-      <w:proofErr w:type="spellStart"/>
-      <w:r>
-        <w:rPr>
-          <w:lang w:val="en-GB"/>
-        </w:rPr>
-        <w:t>Prevotella</w:t>
-      </w:r>
-      <w:proofErr w:type="spellEnd"/>
-      <w:r>
-        <w:rPr>
-          <w:lang w:val="en-GB"/>
-        </w:rPr>
-        <w:t xml:space="preserve">. Across iterations, even when only 6 features are selected, this one is selected. </w:t>
-      </w:r>
-    </w:p>
-    <w:p>
-      <w:pPr>
-        <w:rPr>
-          <w:lang w:val="en-GB"/>
-        </w:rPr>
-      </w:pPr>
-      <w:r>
-        <w:rPr>
-          <w:lang w:val="en-GB"/>
-        </w:rPr>
-        <w:t xml:space="preserve">For </w:t>
-      </w:r>
-      <w:proofErr w:type="spellStart"/>
-      <w:r>
-        <w:rPr>
-          <w:lang w:val="en-GB"/>
-        </w:rPr>
-        <w:t>linreg</w:t>
-      </w:r>
-      <w:proofErr w:type="spellEnd"/>
-      <w:r>
-        <w:rPr>
-          <w:lang w:val="en-GB"/>
-        </w:rPr>
-        <w:t>/HNSC/Stage prediction, in certain iterations with 6 or 10 features selected, the microbial Genus which is consistently selected (when one is selected) is Fusobacterium.</w:t>
+        <w:t xml:space="preserve">When selecting features with linreg for HNSC for tumor versus normal prediction, one microbial genus which is consistently selected is Prevotella. Across iterations, even when only 6 features are selected, this one is selected. </w:t>
+      </w:r>
+    </w:p>
+    <w:p>
+      <w:pPr>
+        <w:rPr>
+          <w:lang w:val="en-GB"/>
+        </w:rPr>
+      </w:pPr>
+      <w:r>
+        <w:rPr>
+          <w:lang w:val="en-GB"/>
+        </w:rPr>
+        <w:t>For linreg/HNSC/Stage prediction, in certain iterations with 6 or 10 features selected, the microbial Genus which is consistently selected (when one is selected) is Fusobacterium.</w:t>
       </w:r>
     </w:p>
     <w:p>
@@ -12748,21 +11524,7 @@
         <w:rPr>
           <w:lang w:val="en-GB"/>
         </w:rPr>
-        <w:t xml:space="preserve">The same counts for </w:t>
-      </w:r>
-      <w:proofErr w:type="spellStart"/>
-      <w:r>
-        <w:rPr>
-          <w:lang w:val="en-GB"/>
-        </w:rPr>
-        <w:t>linreg</w:t>
-      </w:r>
-      <w:proofErr w:type="spellEnd"/>
-      <w:r>
-        <w:rPr>
-          <w:lang w:val="en-GB"/>
-        </w:rPr>
-        <w:t xml:space="preserve"> for COAD for stage prediction with 6 features but  him with Bacteroides.</w:t>
+        <w:t>The same counts for linreg for COAD for stage prediction with 6 features but  him with Bacteroides.</w:t>
       </w:r>
     </w:p>
     <w:p>
@@ -12877,19 +11639,11 @@
           <w:lang w:val="en-GB"/>
         </w:rPr>
       </w:pPr>
-      <w:proofErr w:type="spellStart"/>
-      <w:r>
-        <w:rPr>
-          <w:lang w:val="en-GB"/>
-        </w:rPr>
-        <w:t>tumor</w:t>
-      </w:r>
-      <w:proofErr w:type="spellEnd"/>
-      <w:r>
-        <w:rPr>
-          <w:lang w:val="en-GB"/>
-        </w:rPr>
-        <w:t xml:space="preserve"> PCA does not show additional class separation</w:t>
+      <w:r>
+        <w:rPr>
+          <w:lang w:val="en-GB"/>
+        </w:rPr>
+        <w:t>tumor PCA does not show additional class separation</w:t>
       </w:r>
     </w:p>
     <w:p>
@@ -13101,7 +11855,6 @@
           <w:lang w:val="en-GB"/>
         </w:rPr>
       </w:pPr>
-      <w:proofErr w:type="spellStart"/>
       <w:r>
         <w:rPr>
           <w:b/>
@@ -13110,7 +11863,6 @@
         </w:rPr>
         <w:t>unsectioned</w:t>
       </w:r>
-      <w:proofErr w:type="spellEnd"/>
     </w:p>
     <w:p>
       <w:pPr>

</xml_diff>

<commit_message>
Add ability to plot baseline prediction model data for STAD and add visuals
</commit_message>
<xml_diff>
--- a/Thesis.docx
+++ b/Thesis.docx
@@ -5053,6 +5053,7 @@
               <w:pStyle w:val="DecimalAligned"/>
               <w:rPr>
                 <w:color w:val="000000" w:themeColor="text1"/>
+                <w:lang w:val="en-GB"/>
               </w:rPr>
             </w:pPr>
             <w:r>
@@ -6913,6 +6914,73 @@
     </w:p>
     <w:p>
       <w:pPr>
+        <w:rPr>
+          <w:lang w:val="en-GB"/>
+        </w:rPr>
+      </w:pPr>
+      <w:r>
+        <w:rPr>
+          <w:lang w:val="en-GB"/>
+        </w:rPr>
+        <w:t xml:space="preserve">For the </w:t>
+      </w:r>
+      <w:proofErr w:type="spellStart"/>
+      <w:r>
+        <w:rPr>
+          <w:lang w:val="en-GB"/>
+        </w:rPr>
+        <w:t>tumor</w:t>
+      </w:r>
+      <w:proofErr w:type="spellEnd"/>
+      <w:r>
+        <w:rPr>
+          <w:lang w:val="en-GB"/>
+        </w:rPr>
+        <w:t xml:space="preserve"> and stage, we compared the performance to the baseline of a random predictor.</w:t>
+      </w:r>
+    </w:p>
+    <w:p>
+      <w:pPr>
+        <w:rPr>
+          <w:lang w:val="en-GB"/>
+        </w:rPr>
+      </w:pPr>
+      <w:r>
+        <w:rPr>
+          <w:lang w:val="en-GB"/>
+        </w:rPr>
+        <w:t xml:space="preserve">For </w:t>
+      </w:r>
+      <w:proofErr w:type="spellStart"/>
+      <w:r>
+        <w:rPr>
+          <w:lang w:val="en-GB"/>
+        </w:rPr>
+        <w:t>tumor</w:t>
+      </w:r>
+      <w:proofErr w:type="spellEnd"/>
+      <w:r>
+        <w:rPr>
+          <w:lang w:val="en-GB"/>
+        </w:rPr>
+        <w:t>, this is</w:t>
+      </w:r>
+    </w:p>
+    <w:p>
+      <w:pPr>
+        <w:rPr>
+          <w:lang w:val="en-GB"/>
+        </w:rPr>
+      </w:pPr>
+      <w:r>
+        <w:rPr>
+          <w:lang w:val="en-GB"/>
+        </w:rPr>
+        <w:t>for stage, this is</w:t>
+      </w:r>
+    </w:p>
+    <w:p>
+      <w:pPr>
         <w:pStyle w:val="Heading4"/>
         <w:rPr>
           <w:lang w:val="en-GB"/>
@@ -10158,6 +10226,31 @@
     </w:p>
     <w:p>
       <w:pPr>
+        <w:rPr>
+          <w:lang w:val="en-GB"/>
+        </w:rPr>
+      </w:pPr>
+      <w:r>
+        <w:rPr>
+          <w:lang w:val="en-GB"/>
+        </w:rPr>
+        <w:t>This is also to be expected, as the GE features used were a collection of features</w:t>
+      </w:r>
+      <w:r>
+        <w:rPr>
+          <w:lang w:val="en-GB"/>
+        </w:rPr>
+        <w:t xml:space="preserve"> selected</w:t>
+      </w:r>
+      <w:r>
+        <w:rPr>
+          <w:lang w:val="en-GB"/>
+        </w:rPr>
+        <w:t xml:space="preserve"> from a larger pool from TCGA with the largest variation.</w:t>
+      </w:r>
+    </w:p>
+    <w:p>
+      <w:pPr>
         <w:keepNext/>
       </w:pPr>
       <w:r>
@@ -12152,16 +12245,14 @@
       <w:r>
         <w:t>.</w:t>
       </w:r>
-    </w:p>
-    <w:p>
-      <w:r>
-        <w:t xml:space="preserve">It could also be the specific location of the data. Abundance differences within the gut have a clear effect on tumor progression and treatment response </w:t>
+      <w:r>
+        <w:t xml:space="preserve"> For CRC, there is also much support for there being a causal link. The interactions between cancer and microbiota are bidirectional, because the cancer can also lead to an environment which fosters certain microbiota which in turn affects the cancer </w:t>
       </w:r>
       <w:r>
         <w:fldChar w:fldCharType="begin"/>
       </w:r>
       <w:r>
-        <w:instrText xml:space="preserve"> ADDIN ZOTERO_ITEM CSL_CITATION {"citationID":"3lslruIP","properties":{"formattedCitation":"\\super 15\\nosupersub{}","plainCitation":"15","noteIndex":0},"citationItems":[{"id":256,"uris":["http://zotero.org/users/local/0zqklVfX/items/DDHJUS98"],"itemData":{"id":256,"type":"article-journal","abstract":"Preclinical mouse models suggest that the gut microbiome modulates tumor response to checkpoint blockade immunotherapy; however, this has not been well-characterized in human cancer patients. Here we examined the oral and gut microbiome of melanoma patients undergoing anti–programmed cell death 1 protein (PD-1) immunotherapy (n = 112). Significant differences were observed in the diversity and composition of the patient gut microbiome of responders versus nonresponders. Analysis of patient fecal microbiome samples (n = 43, 30 responders, 13 nonresponders) showed significantly higher alpha diversity (P &lt; 0.01) and relative abundance of bacteria of the Ruminococcaceae family (P &lt; 0.01) in responding patients. Metagenomic studies revealed functional differences in gut bacteria in responders, including enrichment of anabolic pathways. Immune profiling suggested enhanced systemic and antitumor immunity in responding patients with a favorable gut microbiome as well as in germ-free mice receiving fecal transplants from responding patients. Together, these data have important implications for the treatment of melanoma patients with immune checkpoint inhibitors.","container-title":"Science","DOI":"10.1126/science.aan4236","issue":"6371","note":"publisher: American Association for the Advancement of Science","page":"97-103","source":"science.org (Atypon)","title":"Gut microbiome modulates response to anti–PD-1 immunotherapy in melanoma patients","volume":"359","author":[{"family":"Gopalakrishnan","given":"V."},{"family":"Spencer","given":"C. N."},{"family":"Nezi","given":"L."},{"family":"Reuben","given":"A."},{"family":"Andrews","given":"M. C."},{"family":"Karpinets","given":"T. V."},{"family":"Prieto","given":"P. A."},{"family":"Vicente","given":"D."},{"family":"Hoffman","given":"K."},{"family":"Wei","given":"S. C."},{"family":"Cogdill","given":"A. P."},{"family":"Zhao","given":"L."},{"family":"Hudgens","given":"C. W."},{"family":"Hutchinson","given":"D. S."},{"family":"Manzo","given":"T."},{"family":"Petaccia de Macedo","given":"M."},{"family":"Cotechini","given":"T."},{"family":"Kumar","given":"T."},{"family":"Chen","given":"W. S."},{"family":"Reddy","given":"S. M."},{"family":"Szczepaniak Sloane","given":"R."},{"family":"Galloway-Pena","given":"J."},{"family":"Jiang","given":"H."},{"family":"Chen","given":"P. L."},{"family":"Shpall","given":"E. J."},{"family":"Rezvani","given":"K."},{"family":"Alousi","given":"A. M."},{"family":"Chemaly","given":"R. F."},{"family":"Shelburne","given":"S."},{"family":"Vence","given":"L. M."},{"family":"Okhuysen","given":"P. C."},{"family":"Jensen","given":"V. B."},{"family":"Swennes","given":"A. G."},{"family":"McAllister","given":"F."},{"family":"Marcelo Riquelme Sanchez","given":"E."},{"family":"Zhang","given":"Y."},{"family":"Le Chatelier","given":"E."},{"family":"Zitvogel","given":"L."},{"family":"Pons","given":"N."},{"family":"Austin-Breneman","given":"J. L."},{"family":"Haydu","given":"L. E."},{"family":"Burton","given":"E. M."},{"family":"Gardner","given":"J. M."},{"family":"Sirmans","given":"E."},{"family":"Hu","given":"J."},{"family":"Lazar","given":"A. J."},{"family":"Tsujikawa","given":"T."},{"family":"Diab","given":"A."},{"family":"Tawbi","given":"H."},{"family":"Glitza","given":"I. C."},{"family":"Hwu","given":"W. J."},{"family":"Patel","given":"S. P."},{"family":"Woodman","given":"S. E."},{"family":"Amaria","given":"R. N."},{"family":"Davies","given":"M. A."},{"family":"Gershenwald","given":"J. E."},{"family":"Hwu","given":"P."},{"family":"Lee","given":"J. E."},{"family":"Zhang","given":"J."},{"family":"Coussens","given":"L. M."},{"family":"Cooper","given":"Z. A."},{"family":"Futreal","given":"P. A."},{"family":"Daniel","given":"C. R."},{"family":"Ajami","given":"N. J."},{"family":"Petrosino","given":"J. F."},{"family":"Tetzlaff","given":"M. T."},{"family":"Sharma","given":"P."},{"family":"Allison","given":"J. P."},{"family":"Jenq","given":"R. R."},{"family":"Wargo","given":"J. A."}],"issued":{"date-parts":[["2018",1,5]]}}}],"schema":"https://github.com/citation-style-language/schema/raw/master/csl-citation.json"} </w:instrText>
+        <w:instrText xml:space="preserve"> ADDIN ZOTERO_ITEM CSL_CITATION {"citationID":"L0A7KNtz","properties":{"formattedCitation":"\\super 38\\nosupersub{}","plainCitation":"38","noteIndex":0},"citationItems":[{"id":260,"uris":["http://zotero.org/users/local/0zqklVfX/items/JQBPAZPB"],"itemData":{"id":260,"type":"article-journal","abstract":"Complex and intricate circuitries regulate cellular proliferation, survival, and growth, and alterations of this network through genetic and epigenetic events result in aberrant cellular behaviors, often leading to carcinogenesis. Although specific germline mutations have been recognized as cancer inducers, the vast majority of neoplastic changes in humans occur through environmental exposure, lifestyle, and diet. An emerging concept in cancer biology implicates the microbiota as a powerful environmental factor modulating the carcinogenic process. For example, the intestinal microbiota influences cancer development or therapeutic responses through specific activities (immune responses, metabolites, microbial structures, and toxins). The numerous effects of microbiota on carcinogenesis, ranging from promoting, preventing, or even influencing therapeutic outcomes, highlight the complex relationship between the biota and the host. In this review, we discuss the latest findings on this complex microbial interaction with the host and highlight potential mechanisms by which the microbiota mediates such a wide impact on carcinogenesis.","collection-title":"Microbiome and Human Disease Pathogenesis","container-title":"Translational Research","DOI":"10.1016/j.trsl.2016.07.021","ISSN":"1931-5244","journalAbbreviation":"Translational Research","language":"en","page":"139-154","source":"ScienceDirect","title":"Microbiota as a mediator of cancer progression and therapy","volume":"179","author":[{"family":"Pope","given":"Jillian L."},{"family":"Tomkovich","given":"Sarah"},{"family":"Yang","given":"Ye"},{"family":"Jobin","given":"Christian"}],"issued":{"date-parts":[["2017",1,1]]}}}],"schema":"https://github.com/citation-style-language/schema/raw/master/csl-citation.json"} </w:instrText>
       </w:r>
       <w:r>
         <w:fldChar w:fldCharType="separate"/>
@@ -12172,27 +12263,22 @@
           <w:szCs w:val="24"/>
           <w:vertAlign w:val="superscript"/>
         </w:rPr>
-        <w:t>15</w:t>
+        <w:t>38</w:t>
       </w:r>
       <w:r>
         <w:fldChar w:fldCharType="end"/>
       </w:r>
       <w:r>
-        <w:t xml:space="preserve">. It is not clear whether this is the case for every tissue </w:t>
-      </w:r>
-    </w:p>
-    <w:p>
-      <w:r>
-        <w:t>Changes within individuals and populations are often smaller than the variation between individuals. Repeated daily or weekly measurements might be needed to capture the most important the most specific host- microbiome interactions</w:t>
-      </w:r>
-      <w:r>
-        <w:t xml:space="preserve"> </w:t>
+        <w:t>.</w:t>
+      </w:r>
+      <w:r>
+        <w:t xml:space="preserve"> In general, the human shapes the microbiota and vice versa </w:t>
       </w:r>
       <w:r>
         <w:fldChar w:fldCharType="begin"/>
       </w:r>
       <w:r>
-        <w:instrText xml:space="preserve"> ADDIN ZOTERO_ITEM CSL_CITATION {"citationID":"Wy8N9Bn9","properties":{"formattedCitation":"\\super 5\\nosupersub{}","plainCitation":"5","noteIndex":0},"citationItems":[{"id":195,"uris":["http://zotero.org/users/local/0zqklVfX/items/MY2ALASF"],"itemData":{"id":195,"type":"article-journal","abstract":"The NIH Human Microbiome Project (HMP) has been carried out over ten years and two phases to provide resources, methods, and discoveries that link interactions between humans and their microbiomes to health-related outcomes. The recently completed second phase, the Integrative Human Microbiome Project, comprised studies of dynamic changes in the microbiome and host under three conditions: pregnancy and preterm birth; inflammatory bowel diseases; and stressors that affect individuals with prediabetes. The associated research begins to elucidate mechanisms of host–microbiome interactions under these conditions, provides unique data resources (at the HMP Data Coordination Center), and represents a paradigm for future multi-omic studies of the human microbiome.","container-title":"Nature","DOI":"10.1038/s41586-019-1238-8","ISSN":"1476-4687","issue":"7758","language":"en","license":"2019 The Author(s)","note":"number: 7758\npublisher: Nature Publishing Group","page":"641-648","source":"www.nature.com","title":"The Integrative Human Microbiome Project","volume":"569","author":[{"family":"Proctor","given":"Lita M."},{"family":"Creasy","given":"Heather H."},{"family":"Fettweis","given":"Jennifer M."},{"family":"Lloyd-Price","given":"Jason"},{"family":"Mahurkar","given":"Anup"},{"family":"Zhou","given":"Wenyu"},{"family":"Buck","given":"Gregory A."},{"family":"Snyder","given":"Michael P."},{"family":"Strauss","given":"Jerome F."},{"family":"Weinstock","given":"George M."},{"family":"White","given":"Owen"},{"family":"Huttenhower","given":"Curtis"},{"literal":"The Integrative HMP (iHMP) Research Network Consortium"}],"issued":{"date-parts":[["2019",5]]}}}],"schema":"https://github.com/citation-style-language/schema/raw/master/csl-citation.json"} </w:instrText>
+        <w:instrText xml:space="preserve"> ADDIN ZOTERO_ITEM CSL_CITATION {"citationID":"fDOsfeEp","properties":{"formattedCitation":"\\super 39\\nosupersub{}","plainCitation":"39","noteIndex":0},"citationItems":[{"id":263,"uris":["http://zotero.org/users/local/0zqklVfX/items/NZH8S73L"],"itemData":{"id":263,"type":"article-journal","abstract":"The human-microbial ecosystem plays a variety of important roles in human health and disease. Each person can be viewed as an island-like “patch” of habitat occupied by microbial assemblages formed by the fundamental processes of community ecology: dispersal, local diversification, environmental selection, and ecological drift. Community assembly theory, and metacommunity theory in particular, provides a framework for understanding the ecological dynamics of the human microbiome, such as compositional variability within and between hosts. We explore three core scenarios of human microbiome assembly: development in infants, representing assembly in previously unoccupied habitats; recovery from antibiotics, representing assembly after disturbance; and invasion by pathogens, representing assembly in the context of invasive species. Judicious application of ecological theory may lead to improved strategies for restoring and maintaining the microbiota and the crucial health-associated ecosystem services that it provides.","container-title":"Science","DOI":"10.1126/science.1224203","issue":"6086","note":"publisher: American Association for the Advancement of Science","page":"1255-1262","source":"science.org (Atypon)","title":"The Application of Ecological Theory Toward an Understanding of the Human Microbiome","volume":"336","author":[{"family":"Costello","given":"Elizabeth K."},{"family":"Stagaman","given":"Keaton"},{"family":"Dethlefsen","given":"Les"},{"family":"Bohannan","given":"Brendan J. M."},{"family":"Relman","given":"David A."}],"issued":{"date-parts":[["2012",6,8]]}}}],"schema":"https://github.com/citation-style-language/schema/raw/master/csl-citation.json"} </w:instrText>
       </w:r>
       <w:r>
         <w:fldChar w:fldCharType="separate"/>
@@ -12203,25 +12289,30 @@
           <w:szCs w:val="24"/>
           <w:vertAlign w:val="superscript"/>
         </w:rPr>
-        <w:t>5</w:t>
+        <w:t>39</w:t>
       </w:r>
       <w:r>
         <w:fldChar w:fldCharType="end"/>
       </w:r>
       <w:r>
-        <w:t>. Thus, the available data might not be enough to properly capture the relevant variation between individuals which lead to differing disease states.</w:t>
-      </w:r>
-      <w:r>
         <w:t xml:space="preserve"> </w:t>
       </w:r>
       <w:r>
-        <w:t xml:space="preserve">Additionally, there might also be differences across the clinical domain. For example, tumor samples for a certain cancer might differ across genders </w:t>
+        <w:t>.</w:t>
+      </w:r>
+    </w:p>
+    <w:p>
+      <w:r>
+        <w:t>It could also be the specific location of the data.</w:t>
+      </w:r>
+      <w:r>
+        <w:t xml:space="preserve"> For CRC, the organization and location of the microbiota can impact tumorigenesis </w:t>
       </w:r>
       <w:r>
         <w:fldChar w:fldCharType="begin"/>
       </w:r>
       <w:r>
-        <w:instrText xml:space="preserve"> ADDIN ZOTERO_ITEM CSL_CITATION {"citationID":"SvGCWTSm","properties":{"formattedCitation":"\\super 12\\nosupersub{}","plainCitation":"12","noteIndex":0},"citationItems":[{"id":238,"uris":["http://zotero.org/users/local/0zqklVfX/items/WA65UHG6"],"itemData":{"id":238,"type":"article-journal","abstract":"While the intratumor microbiome has become increasingly implicated in cancer development, the microbial landscape of papillary thyroid carcinoma (PTC) is essentially uninvestigated. PTC is characterized by varied prognosis between gender and cancer subtype, but the cause for gender and subtype-based dissimilarities is unclear. Women are more frequently diagnosed with PTC, while men suffer more advanced-staged PTC. In addition, tall cell variants are more aggressive than classical and follicular variants of PTC. We hypothesized that intratumor microbiome composition distinctly alters the immune landscape and predicts clinical outcome between PTC subtypes and between patient genders. Raw whole-transcriptome RNA-sequencing, Level 3 normalized mRNA expression read counts, and DNA methylation 450 k sequencing data for untreated, nonirradiated tumor, and adjacent normal tissue were downloaded from the Genomic Data Commons (GDC) legacy archive for 563 thyroid carcinoma patients. Microbe counts were extracted using Pathoscope 2.0 software. We correlated microbe abundance to clinical variables and immune-associated gene expression. Gene-set enrichment, mutation, and methylation analyses were conducted to correlate microbe abundance to characterize microbes’ roles. Overall, PTC tumor tissue significantly lacked microbes that are populated in adjacent normal tissue, which suggests presence of microbes may be critical in controlling immune cell expression and regulating immune and cancer pathways to mitigate cancer growth. In contrast, we also found that microbes distinctly abundant in tall cell and male patient cohorts were also correlated with higher mutation expression and methylation of tumor suppressors. Microbe dysbiosis in specific PTC types may explain observable differences in PTC progression and pathogenesis. These microbesprovide a basis for developing specialized prebiotic and probiotic treatments for varied PTC tumors.","container-title":"Computational and Structural Biotechnology Journal","DOI":"10.1016/j.csbj.2021.03.032","ISSN":"2001-0370","journalAbbreviation":"Computational and Structural Biotechnology Journal","language":"en","page":"1986-1997","source":"ScienceDirect","title":"The intratumor microbiome predicts prognosis across gender and subtypes in papillary thyroid carcinoma","volume":"19","author":[{"family":"Gnanasekar","given":"Aditi"},{"family":"Castaneda","given":"Grant"},{"family":"Iyangar","given":"Anjali"},{"family":"Magesh","given":"Shruti"},{"family":"Perez","given":"Daisy"},{"family":"Chakladar","given":"Jaideep"},{"family":"Li","given":"Wei Tse"},{"family":"Bouvet","given":"Michael"},{"family":"Chang","given":"Eric Y."},{"family":"Ongkeko","given":"Weg M."}],"issued":{"date-parts":[["2021",1,1]]}}}],"schema":"https://github.com/citation-style-language/schema/raw/master/csl-citation.json"} </w:instrText>
+        <w:instrText xml:space="preserve"> ADDIN ZOTERO_ITEM CSL_CITATION {"citationID":"CnQEBcLi","properties":{"formattedCitation":"\\super 38\\nosupersub{}","plainCitation":"38","noteIndex":0},"citationItems":[{"id":260,"uris":["http://zotero.org/users/local/0zqklVfX/items/JQBPAZPB"],"itemData":{"id":260,"type":"article-journal","abstract":"Complex and intricate circuitries regulate cellular proliferation, survival, and growth, and alterations of this network through genetic and epigenetic events result in aberrant cellular behaviors, often leading to carcinogenesis. Although specific germline mutations have been recognized as cancer inducers, the vast majority of neoplastic changes in humans occur through environmental exposure, lifestyle, and diet. An emerging concept in cancer biology implicates the microbiota as a powerful environmental factor modulating the carcinogenic process. For example, the intestinal microbiota influences cancer development or therapeutic responses through specific activities (immune responses, metabolites, microbial structures, and toxins). The numerous effects of microbiota on carcinogenesis, ranging from promoting, preventing, or even influencing therapeutic outcomes, highlight the complex relationship between the biota and the host. In this review, we discuss the latest findings on this complex microbial interaction with the host and highlight potential mechanisms by which the microbiota mediates such a wide impact on carcinogenesis.","collection-title":"Microbiome and Human Disease Pathogenesis","container-title":"Translational Research","DOI":"10.1016/j.trsl.2016.07.021","ISSN":"1931-5244","journalAbbreviation":"Translational Research","language":"en","page":"139-154","source":"ScienceDirect","title":"Microbiota as a mediator of cancer progression and therapy","volume":"179","author":[{"family":"Pope","given":"Jillian L."},{"family":"Tomkovich","given":"Sarah"},{"family":"Yang","given":"Ye"},{"family":"Jobin","given":"Christian"}],"issued":{"date-parts":[["2017",1,1]]}}}],"schema":"https://github.com/citation-style-language/schema/raw/master/csl-citation.json"} </w:instrText>
       </w:r>
       <w:r>
         <w:fldChar w:fldCharType="separate"/>
@@ -12232,7 +12323,7 @@
           <w:szCs w:val="24"/>
           <w:vertAlign w:val="superscript"/>
         </w:rPr>
-        <w:t>12</w:t>
+        <w:t>38</w:t>
       </w:r>
       <w:r>
         <w:fldChar w:fldCharType="end"/>
@@ -12240,23 +12331,16 @@
       <w:r>
         <w:t>.</w:t>
       </w:r>
-      <w:r>
-        <w:t xml:space="preserve"> There can be distinct</w:t>
-      </w:r>
-      <w:r>
-        <w:t xml:space="preserve"> intratumor bacteria </w:t>
-      </w:r>
-      <w:r>
-        <w:t>across different subtypes of the same cancer</w:t>
-      </w:r>
-      <w:r>
-        <w:t xml:space="preserve"> and a tumor sample with its NAT microbiome </w:t>
+    </w:p>
+    <w:p>
+      <w:r>
+        <w:t xml:space="preserve"> Abundance differences within the gut have a clear effect on tumor progression and treatment response </w:t>
       </w:r>
       <w:r>
         <w:fldChar w:fldCharType="begin"/>
       </w:r>
       <w:r>
-        <w:instrText xml:space="preserve"> ADDIN ZOTERO_ITEM CSL_CITATION {"citationID":"XHub0uHM","properties":{"formattedCitation":"\\super 9\\nosupersub{}","plainCitation":"9","noteIndex":0},"citationItems":[{"id":258,"uris":["http://zotero.org/users/local/0zqklVfX/items/L8PDXLBH"],"itemData":{"id":258,"type":"article-journal","abstract":"Bacteria were first detected in human tumors more than 100 years ago, but the characterization of the tumor microbiome has remained challenging because of its low biomass. We undertook a comprehensive analysis of the tumor microbiome, studying 1526 tumors and their adjacent normal tissues across seven cancer types, including breast, lung, ovary, pancreas, melanoma, bone, and brain tumors. We found that each tumor type has a distinct microbiome composition and that breast cancer has a particularly rich and diverse microbiome. The intratumor bacteria are mostly intracellular and are present in both cancer and immune cells. We also noted correlations between intratumor bacteria or their predicted functions with tumor types and subtypes, patients’ smoking status, and the response to immunotherapy.","container-title":"Science","DOI":"10.1126/science.aay9189","issue":"6494","note":"publisher: American Association for the Advancement of Science","page":"973-980","source":"science.org (Atypon)","title":"The human tumor microbiome is composed of tumor type–specific intracellular bacteria","volume":"368","author":[{"family":"Nejman","given":"Deborah"},{"family":"Livyatan","given":"Ilana"},{"family":"Fuks","given":"Garold"},{"family":"Gavert","given":"Nancy"},{"family":"Zwang","given":"Yaara"},{"family":"Geller","given":"Leore T."},{"family":"Rotter-Maskowitz","given":"Aviva"},{"family":"Weiser","given":"Roi"},{"family":"Mallel","given":"Giuseppe"},{"family":"Gigi","given":"Elinor"},{"family":"Meltser","given":"Arnon"},{"family":"Douglas","given":"Gavin M."},{"family":"Kamer","given":"Iris"},{"family":"Gopalakrishnan","given":"Vancheswaran"},{"family":"Dadosh","given":"Tali"},{"family":"Levin-Zaidman","given":"Smadar"},{"family":"Avnet","given":"Sofia"},{"family":"Atlan","given":"Tehila"},{"family":"Cooper","given":"Zachary A."},{"family":"Arora","given":"Reetakshi"},{"family":"Cogdill","given":"Alexandria P."},{"family":"Khan","given":"Md Abdul Wadud"},{"family":"Ologun","given":"Gabriel"},{"family":"Bussi","given":"Yuval"},{"family":"Weinberger","given":"Adina"},{"family":"Lotan-Pompan","given":"Maya"},{"family":"Golani","given":"Ofra"},{"family":"Perry","given":"Gili"},{"family":"Rokah","given":"Merav"},{"family":"Bahar-Shany","given":"Keren"},{"family":"Rozeman","given":"Elisa A."},{"family":"Blank","given":"Christian U."},{"family":"Ronai","given":"Anat"},{"family":"Shaoul","given":"Ron"},{"family":"Amit","given":"Amnon"},{"family":"Dorfman","given":"Tatiana"},{"family":"Kremer","given":"Ran"},{"family":"Cohen","given":"Zvi R."},{"family":"Harnof","given":"Sagi"},{"family":"Siegal","given":"Tali"},{"family":"Yehuda-Shnaidman","given":"Einav"},{"family":"Gal-Yam","given":"Einav Nili"},{"family":"Shapira","given":"Hagit"},{"family":"Baldini","given":"Nicola"},{"family":"Langille","given":"Morgan G. I."},{"family":"Ben-Nun","given":"Alon"},{"family":"Kaufman","given":"Bella"},{"family":"Nissan","given":"Aviram"},{"family":"Golan","given":"Talia"},{"family":"Dadiani","given":"Maya"},{"family":"Levanon","given":"Keren"},{"family":"Bar","given":"Jair"},{"family":"Yust-Katz","given":"Shlomit"},{"family":"Barshack","given":"Iris"},{"family":"Peeper","given":"Daniel S."},{"family":"Raz","given":"Dan J."},{"family":"Segal","given":"Eran"},{"family":"Wargo","given":"Jennifer A."},{"family":"Sandbank","given":"Judith"},{"family":"Shental","given":"Noam"},{"family":"Straussman","given":"Ravid"}],"issued":{"date-parts":[["2020",5,29]]}}}],"schema":"https://github.com/citation-style-language/schema/raw/master/csl-citation.json"} </w:instrText>
+        <w:instrText xml:space="preserve"> ADDIN ZOTERO_ITEM CSL_CITATION {"citationID":"3lslruIP","properties":{"formattedCitation":"\\super 15\\nosupersub{}","plainCitation":"15","noteIndex":0},"citationItems":[{"id":256,"uris":["http://zotero.org/users/local/0zqklVfX/items/DDHJUS98"],"itemData":{"id":256,"type":"article-journal","abstract":"Preclinical mouse models suggest that the gut microbiome modulates tumor response to checkpoint blockade immunotherapy; however, this has not been well-characterized in human cancer patients. Here we examined the oral and gut microbiome of melanoma patients undergoing anti–programmed cell death 1 protein (PD-1) immunotherapy (n = 112). Significant differences were observed in the diversity and composition of the patient gut microbiome of responders versus nonresponders. Analysis of patient fecal microbiome samples (n = 43, 30 responders, 13 nonresponders) showed significantly higher alpha diversity (P &lt; 0.01) and relative abundance of bacteria of the Ruminococcaceae family (P &lt; 0.01) in responding patients. Metagenomic studies revealed functional differences in gut bacteria in responders, including enrichment of anabolic pathways. Immune profiling suggested enhanced systemic and antitumor immunity in responding patients with a favorable gut microbiome as well as in germ-free mice receiving fecal transplants from responding patients. Together, these data have important implications for the treatment of melanoma patients with immune checkpoint inhibitors.","container-title":"Science","DOI":"10.1126/science.aan4236","issue":"6371","note":"publisher: American Association for the Advancement of Science","page":"97-103","source":"science.org (Atypon)","title":"Gut microbiome modulates response to anti–PD-1 immunotherapy in melanoma patients","volume":"359","author":[{"family":"Gopalakrishnan","given":"V."},{"family":"Spencer","given":"C. N."},{"family":"Nezi","given":"L."},{"family":"Reuben","given":"A."},{"family":"Andrews","given":"M. C."},{"family":"Karpinets","given":"T. V."},{"family":"Prieto","given":"P. A."},{"family":"Vicente","given":"D."},{"family":"Hoffman","given":"K."},{"family":"Wei","given":"S. C."},{"family":"Cogdill","given":"A. P."},{"family":"Zhao","given":"L."},{"family":"Hudgens","given":"C. W."},{"family":"Hutchinson","given":"D. S."},{"family":"Manzo","given":"T."},{"family":"Petaccia de Macedo","given":"M."},{"family":"Cotechini","given":"T."},{"family":"Kumar","given":"T."},{"family":"Chen","given":"W. S."},{"family":"Reddy","given":"S. M."},{"family":"Szczepaniak Sloane","given":"R."},{"family":"Galloway-Pena","given":"J."},{"family":"Jiang","given":"H."},{"family":"Chen","given":"P. L."},{"family":"Shpall","given":"E. J."},{"family":"Rezvani","given":"K."},{"family":"Alousi","given":"A. M."},{"family":"Chemaly","given":"R. F."},{"family":"Shelburne","given":"S."},{"family":"Vence","given":"L. M."},{"family":"Okhuysen","given":"P. C."},{"family":"Jensen","given":"V. B."},{"family":"Swennes","given":"A. G."},{"family":"McAllister","given":"F."},{"family":"Marcelo Riquelme Sanchez","given":"E."},{"family":"Zhang","given":"Y."},{"family":"Le Chatelier","given":"E."},{"family":"Zitvogel","given":"L."},{"family":"Pons","given":"N."},{"family":"Austin-Breneman","given":"J. L."},{"family":"Haydu","given":"L. E."},{"family":"Burton","given":"E. M."},{"family":"Gardner","given":"J. M."},{"family":"Sirmans","given":"E."},{"family":"Hu","given":"J."},{"family":"Lazar","given":"A. J."},{"family":"Tsujikawa","given":"T."},{"family":"Diab","given":"A."},{"family":"Tawbi","given":"H."},{"family":"Glitza","given":"I. C."},{"family":"Hwu","given":"W. J."},{"family":"Patel","given":"S. P."},{"family":"Woodman","given":"S. E."},{"family":"Amaria","given":"R. N."},{"family":"Davies","given":"M. A."},{"family":"Gershenwald","given":"J. E."},{"family":"Hwu","given":"P."},{"family":"Lee","given":"J. E."},{"family":"Zhang","given":"J."},{"family":"Coussens","given":"L. M."},{"family":"Cooper","given":"Z. A."},{"family":"Futreal","given":"P. A."},{"family":"Daniel","given":"C. R."},{"family":"Ajami","given":"N. J."},{"family":"Petrosino","given":"J. F."},{"family":"Tetzlaff","given":"M. T."},{"family":"Sharma","given":"P."},{"family":"Allison","given":"J. P."},{"family":"Jenq","given":"R. R."},{"family":"Wargo","given":"J. A."}],"issued":{"date-parts":[["2018",1,5]]}}}],"schema":"https://github.com/citation-style-language/schema/raw/master/csl-citation.json"} </w:instrText>
       </w:r>
       <w:r>
         <w:fldChar w:fldCharType="separate"/>
@@ -12267,37 +12351,27 @@
           <w:szCs w:val="24"/>
           <w:vertAlign w:val="superscript"/>
         </w:rPr>
-        <w:t>9</w:t>
+        <w:t>15</w:t>
       </w:r>
       <w:r>
         <w:fldChar w:fldCharType="end"/>
       </w:r>
       <w:r>
-        <w:t>, however this is not always the case.</w:t>
-      </w:r>
-      <w:r>
-        <w:t xml:space="preserve"> Additionally, bacteria from the NAT might be transferred to tumor tissues, leading to a similarity between the microbiomes which </w:t>
-      </w:r>
-      <w:r>
-        <w:t xml:space="preserve">might </w:t>
-      </w:r>
-      <w:r>
-        <w:t xml:space="preserve">not </w:t>
-      </w:r>
-      <w:r>
-        <w:t>be conducive for</w:t>
+        <w:t xml:space="preserve">. It is not clear whether this is the case for every tissue </w:t>
+      </w:r>
+    </w:p>
+    <w:p>
+      <w:r>
+        <w:t>Changes within individuals and populations are often smaller than the variation between individuals. Repeated daily or weekly measurements might be needed to capture the most important the most specific host- microbiome interactions</w:t>
       </w:r>
       <w:r>
         <w:t xml:space="preserve"> </w:t>
       </w:r>
       <w:r>
-        <w:t xml:space="preserve">discrimination between the two tissues </w:t>
-      </w:r>
-      <w:r>
         <w:fldChar w:fldCharType="begin"/>
       </w:r>
       <w:r>
-        <w:instrText xml:space="preserve"> ADDIN ZOTERO_ITEM CSL_CITATION {"citationID":"Lw1RvPPM","properties":{"formattedCitation":"\\super 9\\nosupersub{}","plainCitation":"9","noteIndex":0},"citationItems":[{"id":258,"uris":["http://zotero.org/users/local/0zqklVfX/items/L8PDXLBH"],"itemData":{"id":258,"type":"article-journal","abstract":"Bacteria were first detected in human tumors more than 100 years ago, but the characterization of the tumor microbiome has remained challenging because of its low biomass. We undertook a comprehensive analysis of the tumor microbiome, studying 1526 tumors and their adjacent normal tissues across seven cancer types, including breast, lung, ovary, pancreas, melanoma, bone, and brain tumors. We found that each tumor type has a distinct microbiome composition and that breast cancer has a particularly rich and diverse microbiome. The intratumor bacteria are mostly intracellular and are present in both cancer and immune cells. We also noted correlations between intratumor bacteria or their predicted functions with tumor types and subtypes, patients’ smoking status, and the response to immunotherapy.","container-title":"Science","DOI":"10.1126/science.aay9189","issue":"6494","note":"publisher: American Association for the Advancement of Science","page":"973-980","source":"science.org (Atypon)","title":"The human tumor microbiome is composed of tumor type–specific intracellular bacteria","volume":"368","author":[{"family":"Nejman","given":"Deborah"},{"family":"Livyatan","given":"Ilana"},{"family":"Fuks","given":"Garold"},{"family":"Gavert","given":"Nancy"},{"family":"Zwang","given":"Yaara"},{"family":"Geller","given":"Leore T."},{"family":"Rotter-Maskowitz","given":"Aviva"},{"family":"Weiser","given":"Roi"},{"family":"Mallel","given":"Giuseppe"},{"family":"Gigi","given":"Elinor"},{"family":"Meltser","given":"Arnon"},{"family":"Douglas","given":"Gavin M."},{"family":"Kamer","given":"Iris"},{"family":"Gopalakrishnan","given":"Vancheswaran"},{"family":"Dadosh","given":"Tali"},{"family":"Levin-Zaidman","given":"Smadar"},{"family":"Avnet","given":"Sofia"},{"family":"Atlan","given":"Tehila"},{"family":"Cooper","given":"Zachary A."},{"family":"Arora","given":"Reetakshi"},{"family":"Cogdill","given":"Alexandria P."},{"family":"Khan","given":"Md Abdul Wadud"},{"family":"Ologun","given":"Gabriel"},{"family":"Bussi","given":"Yuval"},{"family":"Weinberger","given":"Adina"},{"family":"Lotan-Pompan","given":"Maya"},{"family":"Golani","given":"Ofra"},{"family":"Perry","given":"Gili"},{"family":"Rokah","given":"Merav"},{"family":"Bahar-Shany","given":"Keren"},{"family":"Rozeman","given":"Elisa A."},{"family":"Blank","given":"Christian U."},{"family":"Ronai","given":"Anat"},{"family":"Shaoul","given":"Ron"},{"family":"Amit","given":"Amnon"},{"family":"Dorfman","given":"Tatiana"},{"family":"Kremer","given":"Ran"},{"family":"Cohen","given":"Zvi R."},{"family":"Harnof","given":"Sagi"},{"family":"Siegal","given":"Tali"},{"family":"Yehuda-Shnaidman","given":"Einav"},{"family":"Gal-Yam","given":"Einav Nili"},{"family":"Shapira","given":"Hagit"},{"family":"Baldini","given":"Nicola"},{"family":"Langille","given":"Morgan G. I."},{"family":"Ben-Nun","given":"Alon"},{"family":"Kaufman","given":"Bella"},{"family":"Nissan","given":"Aviram"},{"family":"Golan","given":"Talia"},{"family":"Dadiani","given":"Maya"},{"family":"Levanon","given":"Keren"},{"family":"Bar","given":"Jair"},{"family":"Yust-Katz","given":"Shlomit"},{"family":"Barshack","given":"Iris"},{"family":"Peeper","given":"Daniel S."},{"family":"Raz","given":"Dan J."},{"family":"Segal","given":"Eran"},{"family":"Wargo","given":"Jennifer A."},{"family":"Sandbank","given":"Judith"},{"family":"Shental","given":"Noam"},{"family":"Straussman","given":"Ravid"}],"issued":{"date-parts":[["2020",5,29]]}}}],"schema":"https://github.com/citation-style-language/schema/raw/master/csl-citation.json"} </w:instrText>
+        <w:instrText xml:space="preserve"> ADDIN ZOTERO_ITEM CSL_CITATION {"citationID":"Wy8N9Bn9","properties":{"formattedCitation":"\\super 5\\nosupersub{}","plainCitation":"5","noteIndex":0},"citationItems":[{"id":195,"uris":["http://zotero.org/users/local/0zqklVfX/items/MY2ALASF"],"itemData":{"id":195,"type":"article-journal","abstract":"The NIH Human Microbiome Project (HMP) has been carried out over ten years and two phases to provide resources, methods, and discoveries that link interactions between humans and their microbiomes to health-related outcomes. The recently completed second phase, the Integrative Human Microbiome Project, comprised studies of dynamic changes in the microbiome and host under three conditions: pregnancy and preterm birth; inflammatory bowel diseases; and stressors that affect individuals with prediabetes. The associated research begins to elucidate mechanisms of host–microbiome interactions under these conditions, provides unique data resources (at the HMP Data Coordination Center), and represents a paradigm for future multi-omic studies of the human microbiome.","container-title":"Nature","DOI":"10.1038/s41586-019-1238-8","ISSN":"1476-4687","issue":"7758","language":"en","license":"2019 The Author(s)","note":"number: 7758\npublisher: Nature Publishing Group","page":"641-648","source":"www.nature.com","title":"The Integrative Human Microbiome Project","volume":"569","author":[{"family":"Proctor","given":"Lita M."},{"family":"Creasy","given":"Heather H."},{"family":"Fettweis","given":"Jennifer M."},{"family":"Lloyd-Price","given":"Jason"},{"family":"Mahurkar","given":"Anup"},{"family":"Zhou","given":"Wenyu"},{"family":"Buck","given":"Gregory A."},{"family":"Snyder","given":"Michael P."},{"family":"Strauss","given":"Jerome F."},{"family":"Weinstock","given":"George M."},{"family":"White","given":"Owen"},{"family":"Huttenhower","given":"Curtis"},{"literal":"The Integrative HMP (iHMP) Research Network Consortium"}],"issued":{"date-parts":[["2019",5]]}}}],"schema":"https://github.com/citation-style-language/schema/raw/master/csl-citation.json"} </w:instrText>
       </w:r>
       <w:r>
         <w:fldChar w:fldCharType="separate"/>
@@ -12308,7 +12382,7 @@
           <w:szCs w:val="24"/>
           <w:vertAlign w:val="superscript"/>
         </w:rPr>
-        <w:t>9</w:t>
+        <w:t>5</w:t>
       </w:r>
       <w:r>
         <w:fldChar w:fldCharType="end"/>
@@ -12319,49 +12393,36 @@
       <w:r>
         <w:t xml:space="preserve"> </w:t>
       </w:r>
-    </w:p>
-    <w:p/>
-    <w:p>
-      <w:r>
-        <w:t>The data might not be perfect, as</w:t>
-      </w:r>
-      <w:r>
-        <w:t xml:space="preserve">. </w:t>
-      </w:r>
-    </w:p>
-    <w:p>
-      <w:pPr>
-        <w:rPr>
-          <w:rFonts w:ascii="Calibri" w:hAnsi="Calibri" w:cs="Calibri"/>
-        </w:rPr>
-      </w:pPr>
-      <w:r>
-        <w:rPr>
-          <w:rFonts w:ascii="Calibri" w:hAnsi="Calibri" w:cs="Calibri"/>
-        </w:rPr>
-        <w:t>Poore</w:t>
-      </w:r>
-      <w:r>
-        <w:rPr>
-          <w:rFonts w:ascii="Calibri" w:hAnsi="Calibri" w:cs="Calibri"/>
-        </w:rPr>
-        <w:t xml:space="preserve"> et al. </w:t>
-      </w:r>
-      <w:r>
-        <w:rPr>
-          <w:rFonts w:ascii="Calibri" w:hAnsi="Calibri" w:cs="Calibri"/>
+      <w:r>
+        <w:t>Thus, the available data might not be enough to properly capture the relevant variation between individuals which lead to differing disease states.</w:t>
+      </w:r>
+      <w:r>
+        <w:t xml:space="preserve"> </w:t>
+      </w:r>
+      <w:r>
+        <w:t>T</w:t>
+      </w:r>
+      <w:r>
+        <w:rPr>
+          <w:lang w:val="en-GB"/>
+        </w:rPr>
+        <w:t xml:space="preserve">he microbiome exhibits significant person-to-person variation </w:t>
+      </w:r>
+      <w:r>
+        <w:rPr>
+          <w:lang w:val="en-GB"/>
         </w:rPr>
         <w:fldChar w:fldCharType="begin"/>
       </w:r>
       <w:r>
         <w:rPr>
-          <w:rFonts w:ascii="Calibri" w:hAnsi="Calibri" w:cs="Calibri"/>
-        </w:rPr>
-        <w:instrText xml:space="preserve"> ADDIN ZOTERO_ITEM CSL_CITATION {"citationID":"WVnFJQVK","properties":{"formattedCitation":"\\super 6\\nosupersub{}","plainCitation":"6","noteIndex":0},"citationItems":[{"id":182,"uris":["http://zotero.org/users/local/0zqklVfX/items/3EG828JE"],"itemData":{"id":182,"type":"article-journal","abstract":"Systematic characterization of the cancer microbiome provides the opportunity to develop techniques that exploit non-human, microorganism-derived molecules in the diagnosis of a major human disease. Following recent demonstrations that some types of cancer show substantial microbial contributions1–10, we re-examined whole-genome and whole-transcriptome sequencing studies in The Cancer Genome Atlas11 (TCGA) of 33 types of cancer from treatment-naive patients (a total of 18,116 samples) for microbial reads, and found unique microbial signatures in tissue and blood within and between most major types of cancer. These TCGA blood signatures remained predictive when applied to patients with stage Ia–IIc cancer and cancers lacking any genomic alterations currently measured on two commercial-grade cell-free tumour DNA platforms, despite the use of very stringent decontamination analyses that discarded up to 92.3% of total sequence data. In addition, we could discriminate among samples from healthy, cancer-free individuals (n = 69) and those from patients with multiple types of cancer (prostate, lung, and melanoma; 100 samples in total) solely using plasma-derived, cell-free microbial nucleic acids. This potential microbiome-based oncology diagnostic tool warrants further exploration.","container-title":"Nature","DOI":"10.1038/s41586-020-2095-1","ISSN":"1476-4687","issue":"7800","language":"en","license":"2020 The Author(s), under exclusive licence to Springer Nature Limited","note":"number: 7800\npublisher: Nature Publishing Group","page":"567-574","source":"www.nature.com","title":"Microbiome analyses of blood and tissues suggest cancer diagnostic approach","volume":"579","author":[{"family":"Poore","given":"Gregory D."},{"family":"Kopylova","given":"Evguenia"},{"family":"Zhu","given":"Qiyun"},{"family":"Carpenter","given":"Carolina"},{"family":"Fraraccio","given":"Serena"},{"family":"Wandro","given":"Stephen"},{"family":"Kosciolek","given":"Tomasz"},{"family":"Janssen","given":"Stefan"},{"family":"Metcalf","given":"Jessica"},{"family":"Song","given":"Se Jin"},{"family":"Kanbar","given":"Jad"},{"family":"Miller-Montgomery","given":"Sandrine"},{"family":"Heaton","given":"Robert"},{"family":"Mckay","given":"Rana"},{"family":"Patel","given":"Sandip Pravin"},{"family":"Swafford","given":"Austin D."},{"family":"Knight","given":"Rob"}],"issued":{"date-parts":[["2020",3]]}}}],"schema":"https://github.com/citation-style-language/schema/raw/master/csl-citation.json"} </w:instrText>
-      </w:r>
-      <w:r>
-        <w:rPr>
-          <w:rFonts w:ascii="Calibri" w:hAnsi="Calibri" w:cs="Calibri"/>
+          <w:lang w:val="en-GB"/>
+        </w:rPr>
+        <w:instrText xml:space="preserve"> ADDIN ZOTERO_ITEM CSL_CITATION {"citationID":"eUtk5vgG","properties":{"formattedCitation":"\\super 7,40\\nosupersub{}","plainCitation":"7,40","noteIndex":0},"citationItems":[{"id":179,"uris":["http://zotero.org/users/local/0zqklVfX/items/JIA2XHDB"],"itemData":{"id":179,"type":"article-journal","abstract":"Knowledge of the human microbiome, which is likely a critical factor in the initiation, progression, and prognosis of multiple forms of cancer, is rapidly expanding. In this review, we focus on recent investigations to discern putative, causative microbial species and the microbiome composition and structure currently associated with procarcinogenesis and tumorigenesis at select body sites. We specifically highlight forms of cancer, gastrointestinal and nongastrointestinal, that have significant bacterial associations and well-defined experimental evidence with the aim of generating directions for future experimental and translational investigations to develop a clearer understanding of the multifaceted mechanisms by which microbiota affect cancer formation.Emerging and, for some cancers, strong experimental and translational data support the contribution of the microbiome to cancer biology and disease progression. Disrupting microbiome features and pathways contributing to cancer may provide new approaches to improving cancer outcomes in patients.","container-title":"Cancer Discovery","DOI":"10.1158/2159-8290.CD-21-0324","ISSN":"2159-8274","issue":"10","journalAbbreviation":"Cancer Discovery","page":"2378-2395","source":"Silverchair","title":"The Cancer Microbiome: Recent Highlights and Knowledge Gaps","title-short":"The Cancer Microbiome","volume":"11","author":[{"family":"Knippel","given":"Reece J."},{"family":"Drewes","given":"Julia L."},{"family":"Sears","given":"Cynthia L."}],"issued":{"date-parts":[["2021",8,16]]}}},{"id":269,"uris":["http://zotero.org/users/local/0zqklVfX/items/A5A8CFLN"],"itemData":{"id":269,"type":"article-journal","abstract":"Clin Microbiol Infect 2012; 18 (Suppl. 4): 47–49 Abstract The gut microbiota presents a symbiotic relationship with the human host playing a beneficial role in human health. Since its establishment, the bacterial community is subjected to the influence of many different factors that shape its composition within each individual. However, an important convergence is observed at functional level in the gut microbiota. A metatranscriptomic study of healthy individuals showed homogeneity in the composition of the active microbiota that increased further at functional level.","container-title":"Clinical Microbiology and Infection","DOI":"10.1111/j.1469-0691.2012.03865.x","ISSN":"1469-0691","issue":"s4","language":"en","note":"_eprint: https://onlinelibrary.wiley.com/doi/pdf/10.1111/j.1469-0691.2012.03865.x","page":"47-49","source":"Wiley Online Library","title":"Metagenomics of human microbiome: beyond 16s rDNA","title-short":"Metagenomics of human microbiome","volume":"18","author":[{"family":"Gosalbes","given":"M. J."},{"family":"Abellan","given":"J. J."},{"family":"Durbán","given":"A."},{"family":"Pérez-Cobas","given":"A. E."},{"family":"Latorre","given":"A."},{"family":"Moya","given":"A."}],"issued":{"date-parts":[["2012"]]}}}],"schema":"https://github.com/citation-style-language/schema/raw/master/csl-citation.json"} </w:instrText>
+      </w:r>
+      <w:r>
+        <w:rPr>
+          <w:lang w:val="en-GB"/>
         </w:rPr>
         <w:fldChar w:fldCharType="separate"/>
       </w:r>
@@ -12371,80 +12432,35 @@
           <w:szCs w:val="24"/>
           <w:vertAlign w:val="superscript"/>
         </w:rPr>
-        <w:t>6</w:t>
-      </w:r>
-      <w:r>
-        <w:rPr>
-          <w:rFonts w:ascii="Calibri" w:hAnsi="Calibri" w:cs="Calibri"/>
+        <w:t>7,40</w:t>
+      </w:r>
+      <w:r>
+        <w:rPr>
+          <w:lang w:val="en-GB"/>
         </w:rPr>
         <w:fldChar w:fldCharType="end"/>
       </w:r>
       <w:r>
         <w:rPr>
-          <w:rFonts w:ascii="Calibri" w:hAnsi="Calibri" w:cs="Calibri"/>
-        </w:rPr>
-        <w:t xml:space="preserve"> investigated microbial reads from TCGA whole-genome sequencing and RNA-sequencing to identify microbial signatures and discriminate </w:t>
-      </w:r>
-      <w:r>
-        <w:rPr>
-          <w:rFonts w:ascii="Calibri" w:hAnsi="Calibri" w:cs="Calibri"/>
-        </w:rPr>
-        <w:t xml:space="preserve">within and across </w:t>
-      </w:r>
-      <w:r>
-        <w:rPr>
-          <w:rFonts w:ascii="Calibri" w:hAnsi="Calibri" w:cs="Calibri"/>
-        </w:rPr>
-        <w:t xml:space="preserve">cancers. </w:t>
-      </w:r>
-      <w:r>
-        <w:rPr>
-          <w:rFonts w:ascii="Calibri" w:hAnsi="Calibri" w:cs="Calibri"/>
-        </w:rPr>
-        <w:t>Using a prediction model, the authors achieved a good performance discriminating between early and late stage cancer for certain cancers, such as COAD and STAD, but not for discriminating intermediates stages. Thus, the microbial structure might not correlate with cancer stages for all types of cancers</w:t>
-      </w:r>
-      <w:r>
-        <w:rPr>
-          <w:rFonts w:ascii="Calibri" w:hAnsi="Calibri" w:cs="Calibri"/>
-        </w:rPr>
-        <w:t xml:space="preserve">.  The lack of performance might be due to microbial heterogeneity. The authors also achieve good performance in tumor versus normal prediction for COAD, HNSC and STAD. </w:t>
-      </w:r>
-    </w:p>
-    <w:p>
-      <w:pPr>
-        <w:rPr>
-          <w:lang w:val="en-GB"/>
-        </w:rPr>
-      </w:pPr>
-      <w:proofErr w:type="spellStart"/>
-      <w:r>
-        <w:rPr>
-          <w:rFonts w:ascii="Calibri" w:hAnsi="Calibri" w:cs="Calibri"/>
-        </w:rPr>
-        <w:t>Hermida</w:t>
-      </w:r>
-      <w:proofErr w:type="spellEnd"/>
-      <w:r>
-        <w:rPr>
-          <w:rFonts w:ascii="Calibri" w:hAnsi="Calibri" w:cs="Calibri"/>
-        </w:rPr>
-        <w:t xml:space="preserve"> et al. </w:t>
-      </w:r>
-      <w:r>
-        <w:rPr>
-          <w:rFonts w:ascii="Calibri" w:hAnsi="Calibri" w:cs="Calibri"/>
+          <w:lang w:val="en-GB"/>
+        </w:rPr>
+        <w:t xml:space="preserve">. It is also variable across time </w:t>
+      </w:r>
+      <w:r>
+        <w:rPr>
+          <w:lang w:val="en-GB"/>
         </w:rPr>
         <w:fldChar w:fldCharType="begin"/>
       </w:r>
       <w:r>
         <w:rPr>
-          <w:rFonts w:ascii="Calibri" w:hAnsi="Calibri" w:cs="Calibri"/>
-        </w:rPr>
-        <w:instrText xml:space="preserve"> ADDIN ZOTERO_ITEM CSL_CITATION {"citationID":"YLH5v9Kj","properties":{"formattedCitation":"\\super 39\\nosupersub{}","plainCitation":"39","noteIndex":0},"citationItems":[{"id":234,"uris":["http://zotero.org/users/local/0zqklVfX/items/G6GBB8GE"],"itemData":{"id":234,"type":"article-journal","abstract":"Tumor gene expression is predictive of patient prognosis in some cancers. However, RNA-seq and whole genome sequencing data contain not only reads from host tumor and normal tissue, but also reads from the tumor microbiome, which can be used to infer the microbial abundances in each tumor. Here, we show that tumor microbial abundances, alone or in combination with tumor gene expression, can predict cancer prognosis and drug response to some extent—microbial abundances are significantly less predictive of prognosis than gene expression, although similarly as predictive of drug response, but in mostly different cancer-drug combinations. Thus, it appears possible to leverage existing sequencing technology, or develop new protocols, to obtain more non-redundant information about prognosis and drug response from RNA-seq and whole genome sequencing experiments than could be obtained from tumor gene expression or genomic data alone.","container-title":"Nature Communications","DOI":"10.1038/s41467-022-30512-3","ISSN":"2041-1723","issue":"1","journalAbbreviation":"Nat Commun","language":"en","license":"2022 This is a U.S. government work and not under copyright protection in the U.S.; foreign copyright protection may apply","note":"number: 1\npublisher: Nature Publishing Group","page":"2896","source":"www.nature.com","title":"Predicting cancer prognosis and drug response from the tumor microbiome","volume":"13","author":[{"family":"Hermida","given":"Leandro C."},{"family":"Gertz","given":"E. Michael"},{"family":"Ruppin","given":"Eytan"}],"issued":{"date-parts":[["2022",5,24]]}}}],"schema":"https://github.com/citation-style-language/schema/raw/master/csl-citation.json"} </w:instrText>
-      </w:r>
-      <w:r>
-        <w:rPr>
-          <w:rFonts w:ascii="Calibri" w:hAnsi="Calibri" w:cs="Calibri"/>
+          <w:lang w:val="en-GB"/>
+        </w:rPr>
+        <w:instrText xml:space="preserve"> ADDIN ZOTERO_ITEM CSL_CITATION {"citationID":"Pq39lZIz","properties":{"formattedCitation":"\\super 39\\nosupersub{}","plainCitation":"39","noteIndex":0},"citationItems":[{"id":263,"uris":["http://zotero.org/users/local/0zqklVfX/items/NZH8S73L"],"itemData":{"id":263,"type":"article-journal","abstract":"The human-microbial ecosystem plays a variety of important roles in human health and disease. Each person can be viewed as an island-like “patch” of habitat occupied by microbial assemblages formed by the fundamental processes of community ecology: dispersal, local diversification, environmental selection, and ecological drift. Community assembly theory, and metacommunity theory in particular, provides a framework for understanding the ecological dynamics of the human microbiome, such as compositional variability within and between hosts. We explore three core scenarios of human microbiome assembly: development in infants, representing assembly in previously unoccupied habitats; recovery from antibiotics, representing assembly after disturbance; and invasion by pathogens, representing assembly in the context of invasive species. Judicious application of ecological theory may lead to improved strategies for restoring and maintaining the microbiota and the crucial health-associated ecosystem services that it provides.","container-title":"Science","DOI":"10.1126/science.1224203","issue":"6086","note":"publisher: American Association for the Advancement of Science","page":"1255-1262","source":"science.org (Atypon)","title":"The Application of Ecological Theory Toward an Understanding of the Human Microbiome","volume":"336","author":[{"family":"Costello","given":"Elizabeth K."},{"family":"Stagaman","given":"Keaton"},{"family":"Dethlefsen","given":"Les"},{"family":"Bohannan","given":"Brendan J. M."},{"family":"Relman","given":"David A."}],"issued":{"date-parts":[["2012",6,8]]}}}],"schema":"https://github.com/citation-style-language/schema/raw/master/csl-citation.json"} </w:instrText>
+      </w:r>
+      <w:r>
+        <w:rPr>
+          <w:lang w:val="en-GB"/>
         </w:rPr>
         <w:fldChar w:fldCharType="separate"/>
       </w:r>
@@ -12458,34 +12474,38 @@
       </w:r>
       <w:r>
         <w:rPr>
-          <w:rFonts w:ascii="Calibri" w:hAnsi="Calibri" w:cs="Calibri"/>
+          <w:lang w:val="en-GB"/>
         </w:rPr>
         <w:fldChar w:fldCharType="end"/>
       </w:r>
       <w:r>
         <w:rPr>
-          <w:rFonts w:ascii="Calibri" w:hAnsi="Calibri" w:cs="Calibri"/>
-        </w:rPr>
-        <w:t xml:space="preserve"> build a prediction model combining gene expression and microbial abundance data. It was found that gene expression data was a much more powerful predictor than microbial abundance data and that integrating the two modalities offered little to no improvement </w:t>
-      </w:r>
-      <w:r>
-        <w:rPr>
-          <w:lang w:val="en-GB"/>
-        </w:rPr>
-        <w:t xml:space="preserve">when predicting drug response and patient prognosis. </w:t>
-      </w:r>
-    </w:p>
-    <w:p>
-      <w:r>
-        <w:t xml:space="preserve">In terms of feature selection, penalized regression methods might not properly capture grouping of information </w:t>
-      </w:r>
-      <w:r>
+          <w:lang w:val="en-GB"/>
+        </w:rPr>
+        <w:t>. There is a lot of variation in gut microbiota across age, population and diet.</w:t>
+      </w:r>
+      <w:r>
+        <w:rPr>
+          <w:lang w:val="en-GB"/>
+        </w:rPr>
+        <w:t xml:space="preserve"> However, when examining the function often intestinal microbiota, the active expression can show more functional similarity between individuals </w:t>
+      </w:r>
+      <w:r>
+        <w:rPr>
+          <w:lang w:val="en-GB"/>
+        </w:rPr>
         <w:fldChar w:fldCharType="begin"/>
       </w:r>
       <w:r>
-        <w:instrText xml:space="preserve"> ADDIN ZOTERO_ITEM CSL_CITATION {"citationID":"Z9THiKbO","properties":{"formattedCitation":"\\super 27\\nosupersub{}","plainCitation":"27","noteIndex":0},"citationItems":[{"id":249,"uris":["http://zotero.org/users/local/0zqklVfX/items/XGL9MGUX"],"itemData":{"id":249,"type":"article-journal","abstract":"With the emergence of single-cell RNA sequencing (scRNA-seq) technology, scientists are able to examine gene expression at single-cell resolution. Analysis of scRNA-seq data has its own challenges, which stem from its high dimensionality. The method of machine learning comes with the potential of gene (feature) selection from the high-dimensional scRNA-seq data. Even though there exist multiple machine learning methods that appear to be suitable for feature selection, such as penalized regression, there is no rigorous comparison of their performances across data sets, where each poses its own challenges. Therefore, in this paper, we analyzed and compared multiple penalized regression methods for scRNA-seq data. Given the scRNA-seq data sets we analyzed, the results show that sparse group lasso (SGL) outperforms the other six methods (ridge, lasso, elastic net, drop lasso, group lasso, and big lasso) using the metrics area under the receiver operating curve (AUC) and computation time. Building on these findings, we proposed a new algorithm for feature selection using penalized regression methods. The proposed algorithm works by selecting a small subset of genes and applying SGL to select the differentially expressed genes in scRNA-seq data. By using hierarchical clustering to group genes, the proposed method bypasses the need for domain-specific knowledge for gene grouping information. In addition, the proposed algorithm provided consistently better AUC for the data sets used.","container-title":"Biology","DOI":"10.3390/biology11101495","ISSN":"2079-7737","issue":"10","journalAbbreviation":"Biology (Basel)","language":"eng","note":"PMID: 36290397\nPMCID: PMC9598401","page":"1495","source":"PubMed","title":"A Novel Algorithm for Feature Selection Using Penalized Regression with Applications to Single-Cell RNA Sequencing Data","volume":"11","author":[{"family":"Sen Puliparambil","given":"Bhavithry"},{"family":"Tomal","given":"Jabed H."},{"family":"Yan","given":"Yan"}],"issued":{"date-parts":[["2022",10,12]]}}}],"schema":"https://github.com/citation-style-language/schema/raw/master/csl-citation.json"} </w:instrText>
-      </w:r>
-      <w:r>
+        <w:rPr>
+          <w:lang w:val="en-GB"/>
+        </w:rPr>
+        <w:instrText xml:space="preserve"> ADDIN ZOTERO_ITEM CSL_CITATION {"citationID":"VM0pX9hZ","properties":{"formattedCitation":"\\super 40\\nosupersub{}","plainCitation":"40","noteIndex":0},"citationItems":[{"id":269,"uris":["http://zotero.org/users/local/0zqklVfX/items/A5A8CFLN"],"itemData":{"id":269,"type":"article-journal","abstract":"Clin Microbiol Infect 2012; 18 (Suppl. 4): 47–49 Abstract The gut microbiota presents a symbiotic relationship with the human host playing a beneficial role in human health. Since its establishment, the bacterial community is subjected to the influence of many different factors that shape its composition within each individual. However, an important convergence is observed at functional level in the gut microbiota. A metatranscriptomic study of healthy individuals showed homogeneity in the composition of the active microbiota that increased further at functional level.","container-title":"Clinical Microbiology and Infection","DOI":"10.1111/j.1469-0691.2012.03865.x","ISSN":"1469-0691","issue":"s4","language":"en","note":"_eprint: https://onlinelibrary.wiley.com/doi/pdf/10.1111/j.1469-0691.2012.03865.x","page":"47-49","source":"Wiley Online Library","title":"Metagenomics of human microbiome: beyond 16s rDNA","title-short":"Metagenomics of human microbiome","volume":"18","author":[{"family":"Gosalbes","given":"M. J."},{"family":"Abellan","given":"J. J."},{"family":"Durbán","given":"A."},{"family":"Pérez-Cobas","given":"A. E."},{"family":"Latorre","given":"A."},{"family":"Moya","given":"A."}],"issued":{"date-parts":[["2012"]]}}}],"schema":"https://github.com/citation-style-language/schema/raw/master/csl-citation.json"} </w:instrText>
+      </w:r>
+      <w:r>
+        <w:rPr>
+          <w:lang w:val="en-GB"/>
+        </w:rPr>
         <w:fldChar w:fldCharType="separate"/>
       </w:r>
       <w:r>
@@ -12494,6 +12514,339 @@
           <w:szCs w:val="24"/>
           <w:vertAlign w:val="superscript"/>
         </w:rPr>
+        <w:t>40</w:t>
+      </w:r>
+      <w:r>
+        <w:rPr>
+          <w:lang w:val="en-GB"/>
+        </w:rPr>
+        <w:fldChar w:fldCharType="end"/>
+      </w:r>
+      <w:r>
+        <w:rPr>
+          <w:lang w:val="en-GB"/>
+        </w:rPr>
+        <w:t>.</w:t>
+      </w:r>
+    </w:p>
+    <w:p>
+      <w:r>
+        <w:t xml:space="preserve">Additionally, there might also be differences across the clinical domain. For example, tumor samples for a certain cancer might differ across genders </w:t>
+      </w:r>
+      <w:r>
+        <w:fldChar w:fldCharType="begin"/>
+      </w:r>
+      <w:r>
+        <w:instrText xml:space="preserve"> ADDIN ZOTERO_ITEM CSL_CITATION {"citationID":"SvGCWTSm","properties":{"formattedCitation":"\\super 12\\nosupersub{}","plainCitation":"12","noteIndex":0},"citationItems":[{"id":238,"uris":["http://zotero.org/users/local/0zqklVfX/items/WA65UHG6"],"itemData":{"id":238,"type":"article-journal","abstract":"While the intratumor microbiome has become increasingly implicated in cancer development, the microbial landscape of papillary thyroid carcinoma (PTC) is essentially uninvestigated. PTC is characterized by varied prognosis between gender and cancer subtype, but the cause for gender and subtype-based dissimilarities is unclear. Women are more frequently diagnosed with PTC, while men suffer more advanced-staged PTC. In addition, tall cell variants are more aggressive than classical and follicular variants of PTC. We hypothesized that intratumor microbiome composition distinctly alters the immune landscape and predicts clinical outcome between PTC subtypes and between patient genders. Raw whole-transcriptome RNA-sequencing, Level 3 normalized mRNA expression read counts, and DNA methylation 450 k sequencing data for untreated, nonirradiated tumor, and adjacent normal tissue were downloaded from the Genomic Data Commons (GDC) legacy archive for 563 thyroid carcinoma patients. Microbe counts were extracted using Pathoscope 2.0 software. We correlated microbe abundance to clinical variables and immune-associated gene expression. Gene-set enrichment, mutation, and methylation analyses were conducted to correlate microbe abundance to characterize microbes’ roles. Overall, PTC tumor tissue significantly lacked microbes that are populated in adjacent normal tissue, which suggests presence of microbes may be critical in controlling immune cell expression and regulating immune and cancer pathways to mitigate cancer growth. In contrast, we also found that microbes distinctly abundant in tall cell and male patient cohorts were also correlated with higher mutation expression and methylation of tumor suppressors. Microbe dysbiosis in specific PTC types may explain observable differences in PTC progression and pathogenesis. These microbesprovide a basis for developing specialized prebiotic and probiotic treatments for varied PTC tumors.","container-title":"Computational and Structural Biotechnology Journal","DOI":"10.1016/j.csbj.2021.03.032","ISSN":"2001-0370","journalAbbreviation":"Computational and Structural Biotechnology Journal","language":"en","page":"1986-1997","source":"ScienceDirect","title":"The intratumor microbiome predicts prognosis across gender and subtypes in papillary thyroid carcinoma","volume":"19","author":[{"family":"Gnanasekar","given":"Aditi"},{"family":"Castaneda","given":"Grant"},{"family":"Iyangar","given":"Anjali"},{"family":"Magesh","given":"Shruti"},{"family":"Perez","given":"Daisy"},{"family":"Chakladar","given":"Jaideep"},{"family":"Li","given":"Wei Tse"},{"family":"Bouvet","given":"Michael"},{"family":"Chang","given":"Eric Y."},{"family":"Ongkeko","given":"Weg M."}],"issued":{"date-parts":[["2021",1,1]]}}}],"schema":"https://github.com/citation-style-language/schema/raw/master/csl-citation.json"} </w:instrText>
+      </w:r>
+      <w:r>
+        <w:fldChar w:fldCharType="separate"/>
+      </w:r>
+      <w:r>
+        <w:rPr>
+          <w:rFonts w:ascii="Calibri" w:hAnsi="Calibri" w:cs="Calibri"/>
+          <w:szCs w:val="24"/>
+          <w:vertAlign w:val="superscript"/>
+        </w:rPr>
+        <w:t>12</w:t>
+      </w:r>
+      <w:r>
+        <w:fldChar w:fldCharType="end"/>
+      </w:r>
+      <w:r>
+        <w:t>.</w:t>
+      </w:r>
+      <w:r>
+        <w:t xml:space="preserve"> There can be distinct</w:t>
+      </w:r>
+      <w:r>
+        <w:t xml:space="preserve"> intratumor bacteria </w:t>
+      </w:r>
+      <w:r>
+        <w:t>across different subtypes of the same cancer</w:t>
+      </w:r>
+      <w:r>
+        <w:t xml:space="preserve"> and a tumor sample with its NAT microbiome </w:t>
+      </w:r>
+      <w:r>
+        <w:fldChar w:fldCharType="begin"/>
+      </w:r>
+      <w:r>
+        <w:instrText xml:space="preserve"> ADDIN ZOTERO_ITEM CSL_CITATION {"citationID":"XHub0uHM","properties":{"formattedCitation":"\\super 9\\nosupersub{}","plainCitation":"9","noteIndex":0},"citationItems":[{"id":258,"uris":["http://zotero.org/users/local/0zqklVfX/items/L8PDXLBH"],"itemData":{"id":258,"type":"article-journal","abstract":"Bacteria were first detected in human tumors more than 100 years ago, but the characterization of the tumor microbiome has remained challenging because of its low biomass. We undertook a comprehensive analysis of the tumor microbiome, studying 1526 tumors and their adjacent normal tissues across seven cancer types, including breast, lung, ovary, pancreas, melanoma, bone, and brain tumors. We found that each tumor type has a distinct microbiome composition and that breast cancer has a particularly rich and diverse microbiome. The intratumor bacteria are mostly intracellular and are present in both cancer and immune cells. We also noted correlations between intratumor bacteria or their predicted functions with tumor types and subtypes, patients’ smoking status, and the response to immunotherapy.","container-title":"Science","DOI":"10.1126/science.aay9189","issue":"6494","note":"publisher: American Association for the Advancement of Science","page":"973-980","source":"science.org (Atypon)","title":"The human tumor microbiome is composed of tumor type–specific intracellular bacteria","volume":"368","author":[{"family":"Nejman","given":"Deborah"},{"family":"Livyatan","given":"Ilana"},{"family":"Fuks","given":"Garold"},{"family":"Gavert","given":"Nancy"},{"family":"Zwang","given":"Yaara"},{"family":"Geller","given":"Leore T."},{"family":"Rotter-Maskowitz","given":"Aviva"},{"family":"Weiser","given":"Roi"},{"family":"Mallel","given":"Giuseppe"},{"family":"Gigi","given":"Elinor"},{"family":"Meltser","given":"Arnon"},{"family":"Douglas","given":"Gavin M."},{"family":"Kamer","given":"Iris"},{"family":"Gopalakrishnan","given":"Vancheswaran"},{"family":"Dadosh","given":"Tali"},{"family":"Levin-Zaidman","given":"Smadar"},{"family":"Avnet","given":"Sofia"},{"family":"Atlan","given":"Tehila"},{"family":"Cooper","given":"Zachary A."},{"family":"Arora","given":"Reetakshi"},{"family":"Cogdill","given":"Alexandria P."},{"family":"Khan","given":"Md Abdul Wadud"},{"family":"Ologun","given":"Gabriel"},{"family":"Bussi","given":"Yuval"},{"family":"Weinberger","given":"Adina"},{"family":"Lotan-Pompan","given":"Maya"},{"family":"Golani","given":"Ofra"},{"family":"Perry","given":"Gili"},{"family":"Rokah","given":"Merav"},{"family":"Bahar-Shany","given":"Keren"},{"family":"Rozeman","given":"Elisa A."},{"family":"Blank","given":"Christian U."},{"family":"Ronai","given":"Anat"},{"family":"Shaoul","given":"Ron"},{"family":"Amit","given":"Amnon"},{"family":"Dorfman","given":"Tatiana"},{"family":"Kremer","given":"Ran"},{"family":"Cohen","given":"Zvi R."},{"family":"Harnof","given":"Sagi"},{"family":"Siegal","given":"Tali"},{"family":"Yehuda-Shnaidman","given":"Einav"},{"family":"Gal-Yam","given":"Einav Nili"},{"family":"Shapira","given":"Hagit"},{"family":"Baldini","given":"Nicola"},{"family":"Langille","given":"Morgan G. I."},{"family":"Ben-Nun","given":"Alon"},{"family":"Kaufman","given":"Bella"},{"family":"Nissan","given":"Aviram"},{"family":"Golan","given":"Talia"},{"family":"Dadiani","given":"Maya"},{"family":"Levanon","given":"Keren"},{"family":"Bar","given":"Jair"},{"family":"Yust-Katz","given":"Shlomit"},{"family":"Barshack","given":"Iris"},{"family":"Peeper","given":"Daniel S."},{"family":"Raz","given":"Dan J."},{"family":"Segal","given":"Eran"},{"family":"Wargo","given":"Jennifer A."},{"family":"Sandbank","given":"Judith"},{"family":"Shental","given":"Noam"},{"family":"Straussman","given":"Ravid"}],"issued":{"date-parts":[["2020",5,29]]}}}],"schema":"https://github.com/citation-style-language/schema/raw/master/csl-citation.json"} </w:instrText>
+      </w:r>
+      <w:r>
+        <w:fldChar w:fldCharType="separate"/>
+      </w:r>
+      <w:r>
+        <w:rPr>
+          <w:rFonts w:ascii="Calibri" w:hAnsi="Calibri" w:cs="Calibri"/>
+          <w:szCs w:val="24"/>
+          <w:vertAlign w:val="superscript"/>
+        </w:rPr>
+        <w:t>9</w:t>
+      </w:r>
+      <w:r>
+        <w:fldChar w:fldCharType="end"/>
+      </w:r>
+      <w:r>
+        <w:t>, however this is not always the case.</w:t>
+      </w:r>
+      <w:r>
+        <w:t xml:space="preserve"> Additionally, bacteria from the NAT might be transferred to tumor tissues, leading to a similarity between the microbiomes which </w:t>
+      </w:r>
+      <w:r>
+        <w:t xml:space="preserve">might </w:t>
+      </w:r>
+      <w:r>
+        <w:t xml:space="preserve">not </w:t>
+      </w:r>
+      <w:r>
+        <w:t>be conducive for</w:t>
+      </w:r>
+      <w:r>
+        <w:t xml:space="preserve"> </w:t>
+      </w:r>
+      <w:r>
+        <w:t xml:space="preserve">discrimination between the two tissues </w:t>
+      </w:r>
+      <w:r>
+        <w:fldChar w:fldCharType="begin"/>
+      </w:r>
+      <w:r>
+        <w:instrText xml:space="preserve"> ADDIN ZOTERO_ITEM CSL_CITATION {"citationID":"Lw1RvPPM","properties":{"formattedCitation":"\\super 9\\nosupersub{}","plainCitation":"9","noteIndex":0},"citationItems":[{"id":258,"uris":["http://zotero.org/users/local/0zqklVfX/items/L8PDXLBH"],"itemData":{"id":258,"type":"article-journal","abstract":"Bacteria were first detected in human tumors more than 100 years ago, but the characterization of the tumor microbiome has remained challenging because of its low biomass. We undertook a comprehensive analysis of the tumor microbiome, studying 1526 tumors and their adjacent normal tissues across seven cancer types, including breast, lung, ovary, pancreas, melanoma, bone, and brain tumors. We found that each tumor type has a distinct microbiome composition and that breast cancer has a particularly rich and diverse microbiome. The intratumor bacteria are mostly intracellular and are present in both cancer and immune cells. We also noted correlations between intratumor bacteria or their predicted functions with tumor types and subtypes, patients’ smoking status, and the response to immunotherapy.","container-title":"Science","DOI":"10.1126/science.aay9189","issue":"6494","note":"publisher: American Association for the Advancement of Science","page":"973-980","source":"science.org (Atypon)","title":"The human tumor microbiome is composed of tumor type–specific intracellular bacteria","volume":"368","author":[{"family":"Nejman","given":"Deborah"},{"family":"Livyatan","given":"Ilana"},{"family":"Fuks","given":"Garold"},{"family":"Gavert","given":"Nancy"},{"family":"Zwang","given":"Yaara"},{"family":"Geller","given":"Leore T."},{"family":"Rotter-Maskowitz","given":"Aviva"},{"family":"Weiser","given":"Roi"},{"family":"Mallel","given":"Giuseppe"},{"family":"Gigi","given":"Elinor"},{"family":"Meltser","given":"Arnon"},{"family":"Douglas","given":"Gavin M."},{"family":"Kamer","given":"Iris"},{"family":"Gopalakrishnan","given":"Vancheswaran"},{"family":"Dadosh","given":"Tali"},{"family":"Levin-Zaidman","given":"Smadar"},{"family":"Avnet","given":"Sofia"},{"family":"Atlan","given":"Tehila"},{"family":"Cooper","given":"Zachary A."},{"family":"Arora","given":"Reetakshi"},{"family":"Cogdill","given":"Alexandria P."},{"family":"Khan","given":"Md Abdul Wadud"},{"family":"Ologun","given":"Gabriel"},{"family":"Bussi","given":"Yuval"},{"family":"Weinberger","given":"Adina"},{"family":"Lotan-Pompan","given":"Maya"},{"family":"Golani","given":"Ofra"},{"family":"Perry","given":"Gili"},{"family":"Rokah","given":"Merav"},{"family":"Bahar-Shany","given":"Keren"},{"family":"Rozeman","given":"Elisa A."},{"family":"Blank","given":"Christian U."},{"family":"Ronai","given":"Anat"},{"family":"Shaoul","given":"Ron"},{"family":"Amit","given":"Amnon"},{"family":"Dorfman","given":"Tatiana"},{"family":"Kremer","given":"Ran"},{"family":"Cohen","given":"Zvi R."},{"family":"Harnof","given":"Sagi"},{"family":"Siegal","given":"Tali"},{"family":"Yehuda-Shnaidman","given":"Einav"},{"family":"Gal-Yam","given":"Einav Nili"},{"family":"Shapira","given":"Hagit"},{"family":"Baldini","given":"Nicola"},{"family":"Langille","given":"Morgan G. I."},{"family":"Ben-Nun","given":"Alon"},{"family":"Kaufman","given":"Bella"},{"family":"Nissan","given":"Aviram"},{"family":"Golan","given":"Talia"},{"family":"Dadiani","given":"Maya"},{"family":"Levanon","given":"Keren"},{"family":"Bar","given":"Jair"},{"family":"Yust-Katz","given":"Shlomit"},{"family":"Barshack","given":"Iris"},{"family":"Peeper","given":"Daniel S."},{"family":"Raz","given":"Dan J."},{"family":"Segal","given":"Eran"},{"family":"Wargo","given":"Jennifer A."},{"family":"Sandbank","given":"Judith"},{"family":"Shental","given":"Noam"},{"family":"Straussman","given":"Ravid"}],"issued":{"date-parts":[["2020",5,29]]}}}],"schema":"https://github.com/citation-style-language/schema/raw/master/csl-citation.json"} </w:instrText>
+      </w:r>
+      <w:r>
+        <w:fldChar w:fldCharType="separate"/>
+      </w:r>
+      <w:r>
+        <w:rPr>
+          <w:rFonts w:ascii="Calibri" w:hAnsi="Calibri" w:cs="Calibri"/>
+          <w:szCs w:val="24"/>
+          <w:vertAlign w:val="superscript"/>
+        </w:rPr>
+        <w:t>9</w:t>
+      </w:r>
+      <w:r>
+        <w:fldChar w:fldCharType="end"/>
+      </w:r>
+      <w:r>
+        <w:t>.</w:t>
+      </w:r>
+      <w:r>
+        <w:t xml:space="preserve"> </w:t>
+      </w:r>
+      <w:r>
+        <w:t xml:space="preserve"> For CRC as well,</w:t>
+      </w:r>
+      <w:r>
+        <w:t xml:space="preserve"> there is microbial </w:t>
+      </w:r>
+      <w:proofErr w:type="spellStart"/>
+      <w:r>
+        <w:t>dysbyiosis</w:t>
+      </w:r>
+      <w:proofErr w:type="spellEnd"/>
+      <w:r>
+        <w:t xml:space="preserve"> between tumor and NAT for the same patient and also across stages </w:t>
+      </w:r>
+      <w:r>
+        <w:fldChar w:fldCharType="begin"/>
+      </w:r>
+      <w:r>
+        <w:instrText xml:space="preserve"> ADDIN ZOTERO_ITEM CSL_CITATION {"citationID":"fjdxSU7X","properties":{"formattedCitation":"\\super 38\\nosupersub{}","plainCitation":"38","noteIndex":0},"citationItems":[{"id":260,"uris":["http://zotero.org/users/local/0zqklVfX/items/JQBPAZPB"],"itemData":{"id":260,"type":"article-journal","abstract":"Complex and intricate circuitries regulate cellular proliferation, survival, and growth, and alterations of this network through genetic and epigenetic events result in aberrant cellular behaviors, often leading to carcinogenesis. Although specific germline mutations have been recognized as cancer inducers, the vast majority of neoplastic changes in humans occur through environmental exposure, lifestyle, and diet. An emerging concept in cancer biology implicates the microbiota as a powerful environmental factor modulating the carcinogenic process. For example, the intestinal microbiota influences cancer development or therapeutic responses through specific activities (immune responses, metabolites, microbial structures, and toxins). The numerous effects of microbiota on carcinogenesis, ranging from promoting, preventing, or even influencing therapeutic outcomes, highlight the complex relationship between the biota and the host. In this review, we discuss the latest findings on this complex microbial interaction with the host and highlight potential mechanisms by which the microbiota mediates such a wide impact on carcinogenesis.","collection-title":"Microbiome and Human Disease Pathogenesis","container-title":"Translational Research","DOI":"10.1016/j.trsl.2016.07.021","ISSN":"1931-5244","journalAbbreviation":"Translational Research","language":"en","page":"139-154","source":"ScienceDirect","title":"Microbiota as a mediator of cancer progression and therapy","volume":"179","author":[{"family":"Pope","given":"Jillian L."},{"family":"Tomkovich","given":"Sarah"},{"family":"Yang","given":"Ye"},{"family":"Jobin","given":"Christian"}],"issued":{"date-parts":[["2017",1,1]]}}}],"schema":"https://github.com/citation-style-language/schema/raw/master/csl-citation.json"} </w:instrText>
+      </w:r>
+      <w:r>
+        <w:fldChar w:fldCharType="separate"/>
+      </w:r>
+      <w:r>
+        <w:rPr>
+          <w:rFonts w:ascii="Calibri" w:hAnsi="Calibri" w:cs="Calibri"/>
+          <w:szCs w:val="24"/>
+          <w:vertAlign w:val="superscript"/>
+        </w:rPr>
+        <w:t>38</w:t>
+      </w:r>
+      <w:r>
+        <w:fldChar w:fldCharType="end"/>
+      </w:r>
+      <w:r>
+        <w:t>.</w:t>
+      </w:r>
+    </w:p>
+    <w:p/>
+    <w:p>
+      <w:r>
+        <w:t>The data might not be perfect, as</w:t>
+      </w:r>
+      <w:r>
+        <w:t xml:space="preserve">. </w:t>
+      </w:r>
+    </w:p>
+    <w:p>
+      <w:pPr>
+        <w:rPr>
+          <w:rFonts w:ascii="Calibri" w:hAnsi="Calibri" w:cs="Calibri"/>
+        </w:rPr>
+      </w:pPr>
+      <w:r>
+        <w:rPr>
+          <w:rFonts w:ascii="Calibri" w:hAnsi="Calibri" w:cs="Calibri"/>
+        </w:rPr>
+        <w:t>Poore</w:t>
+      </w:r>
+      <w:r>
+        <w:rPr>
+          <w:rFonts w:ascii="Calibri" w:hAnsi="Calibri" w:cs="Calibri"/>
+        </w:rPr>
+        <w:t xml:space="preserve"> et al. </w:t>
+      </w:r>
+      <w:r>
+        <w:rPr>
+          <w:rFonts w:ascii="Calibri" w:hAnsi="Calibri" w:cs="Calibri"/>
+        </w:rPr>
+        <w:fldChar w:fldCharType="begin"/>
+      </w:r>
+      <w:r>
+        <w:rPr>
+          <w:rFonts w:ascii="Calibri" w:hAnsi="Calibri" w:cs="Calibri"/>
+        </w:rPr>
+        <w:instrText xml:space="preserve"> ADDIN ZOTERO_ITEM CSL_CITATION {"citationID":"WVnFJQVK","properties":{"formattedCitation":"\\super 6\\nosupersub{}","plainCitation":"6","noteIndex":0},"citationItems":[{"id":182,"uris":["http://zotero.org/users/local/0zqklVfX/items/3EG828JE"],"itemData":{"id":182,"type":"article-journal","abstract":"Systematic characterization of the cancer microbiome provides the opportunity to develop techniques that exploit non-human, microorganism-derived molecules in the diagnosis of a major human disease. Following recent demonstrations that some types of cancer show substantial microbial contributions1–10, we re-examined whole-genome and whole-transcriptome sequencing studies in The Cancer Genome Atlas11 (TCGA) of 33 types of cancer from treatment-naive patients (a total of 18,116 samples) for microbial reads, and found unique microbial signatures in tissue and blood within and between most major types of cancer. These TCGA blood signatures remained predictive when applied to patients with stage Ia–IIc cancer and cancers lacking any genomic alterations currently measured on two commercial-grade cell-free tumour DNA platforms, despite the use of very stringent decontamination analyses that discarded up to 92.3% of total sequence data. In addition, we could discriminate among samples from healthy, cancer-free individuals (n = 69) and those from patients with multiple types of cancer (prostate, lung, and melanoma; 100 samples in total) solely using plasma-derived, cell-free microbial nucleic acids. This potential microbiome-based oncology diagnostic tool warrants further exploration.","container-title":"Nature","DOI":"10.1038/s41586-020-2095-1","ISSN":"1476-4687","issue":"7800","language":"en","license":"2020 The Author(s), under exclusive licence to Springer Nature Limited","note":"number: 7800\npublisher: Nature Publishing Group","page":"567-574","source":"www.nature.com","title":"Microbiome analyses of blood and tissues suggest cancer diagnostic approach","volume":"579","author":[{"family":"Poore","given":"Gregory D."},{"family":"Kopylova","given":"Evguenia"},{"family":"Zhu","given":"Qiyun"},{"family":"Carpenter","given":"Carolina"},{"family":"Fraraccio","given":"Serena"},{"family":"Wandro","given":"Stephen"},{"family":"Kosciolek","given":"Tomasz"},{"family":"Janssen","given":"Stefan"},{"family":"Metcalf","given":"Jessica"},{"family":"Song","given":"Se Jin"},{"family":"Kanbar","given":"Jad"},{"family":"Miller-Montgomery","given":"Sandrine"},{"family":"Heaton","given":"Robert"},{"family":"Mckay","given":"Rana"},{"family":"Patel","given":"Sandip Pravin"},{"family":"Swafford","given":"Austin D."},{"family":"Knight","given":"Rob"}],"issued":{"date-parts":[["2020",3]]}}}],"schema":"https://github.com/citation-style-language/schema/raw/master/csl-citation.json"} </w:instrText>
+      </w:r>
+      <w:r>
+        <w:rPr>
+          <w:rFonts w:ascii="Calibri" w:hAnsi="Calibri" w:cs="Calibri"/>
+        </w:rPr>
+        <w:fldChar w:fldCharType="separate"/>
+      </w:r>
+      <w:r>
+        <w:rPr>
+          <w:rFonts w:ascii="Calibri" w:hAnsi="Calibri" w:cs="Calibri"/>
+          <w:szCs w:val="24"/>
+          <w:vertAlign w:val="superscript"/>
+        </w:rPr>
+        <w:t>6</w:t>
+      </w:r>
+      <w:r>
+        <w:rPr>
+          <w:rFonts w:ascii="Calibri" w:hAnsi="Calibri" w:cs="Calibri"/>
+        </w:rPr>
+        <w:fldChar w:fldCharType="end"/>
+      </w:r>
+      <w:r>
+        <w:rPr>
+          <w:rFonts w:ascii="Calibri" w:hAnsi="Calibri" w:cs="Calibri"/>
+        </w:rPr>
+        <w:t xml:space="preserve"> investigated microbial reads from TCGA whole-genome sequencing and RNA-sequencing to identify microbial signatures and discriminate </w:t>
+      </w:r>
+      <w:r>
+        <w:rPr>
+          <w:rFonts w:ascii="Calibri" w:hAnsi="Calibri" w:cs="Calibri"/>
+        </w:rPr>
+        <w:t xml:space="preserve">within and across </w:t>
+      </w:r>
+      <w:r>
+        <w:rPr>
+          <w:rFonts w:ascii="Calibri" w:hAnsi="Calibri" w:cs="Calibri"/>
+        </w:rPr>
+        <w:t xml:space="preserve">cancers. </w:t>
+      </w:r>
+      <w:r>
+        <w:rPr>
+          <w:rFonts w:ascii="Calibri" w:hAnsi="Calibri" w:cs="Calibri"/>
+        </w:rPr>
+        <w:t>Using a prediction model, the authors achieved a good performance discriminating between early and late stage cancer for certain cancers, such as COAD and STAD, but not for discriminating intermediates stages. Thus, the microbial structure might not correlate with cancer stages for all types of cancers</w:t>
+      </w:r>
+      <w:r>
+        <w:rPr>
+          <w:rFonts w:ascii="Calibri" w:hAnsi="Calibri" w:cs="Calibri"/>
+        </w:rPr>
+        <w:t xml:space="preserve">.  The lack of performance might be due to microbial heterogeneity. The authors also achieve good performance in tumor versus normal prediction for COAD, HNSC and STAD. </w:t>
+      </w:r>
+    </w:p>
+    <w:p>
+      <w:pPr>
+        <w:rPr>
+          <w:lang w:val="en-GB"/>
+        </w:rPr>
+      </w:pPr>
+      <w:proofErr w:type="spellStart"/>
+      <w:r>
+        <w:rPr>
+          <w:rFonts w:ascii="Calibri" w:hAnsi="Calibri" w:cs="Calibri"/>
+        </w:rPr>
+        <w:t>Hermida</w:t>
+      </w:r>
+      <w:proofErr w:type="spellEnd"/>
+      <w:r>
+        <w:rPr>
+          <w:rFonts w:ascii="Calibri" w:hAnsi="Calibri" w:cs="Calibri"/>
+        </w:rPr>
+        <w:t xml:space="preserve"> et al. </w:t>
+      </w:r>
+      <w:r>
+        <w:rPr>
+          <w:rFonts w:ascii="Calibri" w:hAnsi="Calibri" w:cs="Calibri"/>
+        </w:rPr>
+        <w:fldChar w:fldCharType="begin"/>
+      </w:r>
+      <w:r>
+        <w:rPr>
+          <w:rFonts w:ascii="Calibri" w:hAnsi="Calibri" w:cs="Calibri"/>
+        </w:rPr>
+        <w:instrText xml:space="preserve"> ADDIN ZOTERO_ITEM CSL_CITATION {"citationID":"YLH5v9Kj","properties":{"formattedCitation":"\\super 41\\nosupersub{}","plainCitation":"41","noteIndex":0},"citationItems":[{"id":234,"uris":["http://zotero.org/users/local/0zqklVfX/items/G6GBB8GE"],"itemData":{"id":234,"type":"article-journal","abstract":"Tumor gene expression is predictive of patient prognosis in some cancers. However, RNA-seq and whole genome sequencing data contain not only reads from host tumor and normal tissue, but also reads from the tumor microbiome, which can be used to infer the microbial abundances in each tumor. Here, we show that tumor microbial abundances, alone or in combination with tumor gene expression, can predict cancer prognosis and drug response to some extent—microbial abundances are significantly less predictive of prognosis than gene expression, although similarly as predictive of drug response, but in mostly different cancer-drug combinations. Thus, it appears possible to leverage existing sequencing technology, or develop new protocols, to obtain more non-redundant information about prognosis and drug response from RNA-seq and whole genome sequencing experiments than could be obtained from tumor gene expression or genomic data alone.","container-title":"Nature Communications","DOI":"10.1038/s41467-022-30512-3","ISSN":"2041-1723","issue":"1","journalAbbreviation":"Nat Commun","language":"en","license":"2022 This is a U.S. government work and not under copyright protection in the U.S.; foreign copyright protection may apply","note":"number: 1\npublisher: Nature Publishing Group","page":"2896","source":"www.nature.com","title":"Predicting cancer prognosis and drug response from the tumor microbiome","volume":"13","author":[{"family":"Hermida","given":"Leandro C."},{"family":"Gertz","given":"E. Michael"},{"family":"Ruppin","given":"Eytan"}],"issued":{"date-parts":[["2022",5,24]]}}}],"schema":"https://github.com/citation-style-language/schema/raw/master/csl-citation.json"} </w:instrText>
+      </w:r>
+      <w:r>
+        <w:rPr>
+          <w:rFonts w:ascii="Calibri" w:hAnsi="Calibri" w:cs="Calibri"/>
+        </w:rPr>
+        <w:fldChar w:fldCharType="separate"/>
+      </w:r>
+      <w:r>
+        <w:rPr>
+          <w:rFonts w:ascii="Calibri" w:hAnsi="Calibri" w:cs="Calibri"/>
+          <w:szCs w:val="24"/>
+          <w:vertAlign w:val="superscript"/>
+        </w:rPr>
+        <w:t>41</w:t>
+      </w:r>
+      <w:r>
+        <w:rPr>
+          <w:rFonts w:ascii="Calibri" w:hAnsi="Calibri" w:cs="Calibri"/>
+        </w:rPr>
+        <w:fldChar w:fldCharType="end"/>
+      </w:r>
+      <w:r>
+        <w:rPr>
+          <w:rFonts w:ascii="Calibri" w:hAnsi="Calibri" w:cs="Calibri"/>
+        </w:rPr>
+        <w:t xml:space="preserve"> build a prediction model combining gene expression and microbial abundance data. It was found that gene expression data was a much more powerful predictor than microbial abundance data and that integrating the two modalities offered little to no improvement </w:t>
+      </w:r>
+      <w:r>
+        <w:rPr>
+          <w:lang w:val="en-GB"/>
+        </w:rPr>
+        <w:t xml:space="preserve">when predicting drug response and patient prognosis. </w:t>
+      </w:r>
+    </w:p>
+    <w:p>
+      <w:r>
+        <w:t xml:space="preserve">In terms of feature selection, penalized regression methods might not properly capture grouping of information </w:t>
+      </w:r>
+      <w:r>
+        <w:fldChar w:fldCharType="begin"/>
+      </w:r>
+      <w:r>
+        <w:instrText xml:space="preserve"> ADDIN ZOTERO_ITEM CSL_CITATION {"citationID":"Z9THiKbO","properties":{"formattedCitation":"\\super 27\\nosupersub{}","plainCitation":"27","noteIndex":0},"citationItems":[{"id":249,"uris":["http://zotero.org/users/local/0zqklVfX/items/XGL9MGUX"],"itemData":{"id":249,"type":"article-journal","abstract":"With the emergence of single-cell RNA sequencing (scRNA-seq) technology, scientists are able to examine gene expression at single-cell resolution. Analysis of scRNA-seq data has its own challenges, which stem from its high dimensionality. The method of machine learning comes with the potential of gene (feature) selection from the high-dimensional scRNA-seq data. Even though there exist multiple machine learning methods that appear to be suitable for feature selection, such as penalized regression, there is no rigorous comparison of their performances across data sets, where each poses its own challenges. Therefore, in this paper, we analyzed and compared multiple penalized regression methods for scRNA-seq data. Given the scRNA-seq data sets we analyzed, the results show that sparse group lasso (SGL) outperforms the other six methods (ridge, lasso, elastic net, drop lasso, group lasso, and big lasso) using the metrics area under the receiver operating curve (AUC) and computation time. Building on these findings, we proposed a new algorithm for feature selection using penalized regression methods. The proposed algorithm works by selecting a small subset of genes and applying SGL to select the differentially expressed genes in scRNA-seq data. By using hierarchical clustering to group genes, the proposed method bypasses the need for domain-specific knowledge for gene grouping information. In addition, the proposed algorithm provided consistently better AUC for the data sets used.","container-title":"Biology","DOI":"10.3390/biology11101495","ISSN":"2079-7737","issue":"10","journalAbbreviation":"Biology (Basel)","language":"eng","note":"PMID: 36290397\nPMCID: PMC9598401","page":"1495","source":"PubMed","title":"A Novel Algorithm for Feature Selection Using Penalized Regression with Applications to Single-Cell RNA Sequencing Data","volume":"11","author":[{"family":"Sen Puliparambil","given":"Bhavithry"},{"family":"Tomal","given":"Jabed H."},{"family":"Yan","given":"Yan"}],"issued":{"date-parts":[["2022",10,12]]}}}],"schema":"https://github.com/citation-style-language/schema/raw/master/csl-citation.json"} </w:instrText>
+      </w:r>
+      <w:r>
+        <w:fldChar w:fldCharType="separate"/>
+      </w:r>
+      <w:r>
+        <w:rPr>
+          <w:rFonts w:ascii="Calibri" w:hAnsi="Calibri" w:cs="Calibri"/>
+          <w:szCs w:val="24"/>
+          <w:vertAlign w:val="superscript"/>
+        </w:rPr>
         <w:t>27</w:t>
       </w:r>
       <w:r>
@@ -12505,6 +12858,7 @@
     </w:p>
     <w:p>
       <w:r>
+        <w:lastRenderedPageBreak/>
         <w:t>However, the CGA and specifically this TCM a data has been used already in the past</w:t>
       </w:r>
     </w:p>
@@ -12593,7 +12947,6 @@
         <w:rPr>
           <w:lang w:val="en-GB"/>
         </w:rPr>
-        <w:lastRenderedPageBreak/>
         <w:t>One problem might also be the data set. Future work could explore different data sets, such as the human microbiome project 2.</w:t>
       </w:r>
     </w:p>
@@ -12708,7 +13061,7 @@
           <w:lang w:val="en-GB"/>
         </w:rPr>
         <w:drawing>
-          <wp:anchor distT="0" distB="0" distL="114300" distR="114300" simplePos="0" relativeHeight="251665920" behindDoc="0" locked="0" layoutInCell="1" allowOverlap="1" wp14:anchorId="58C8534A" wp14:editId="346DBC99">
+          <wp:anchor distT="0" distB="0" distL="114300" distR="114300" simplePos="0" relativeHeight="251670016" behindDoc="0" locked="0" layoutInCell="1" allowOverlap="1" wp14:anchorId="58C8534A" wp14:editId="346DBC99">
             <wp:simplePos x="0" y="0"/>
             <wp:positionH relativeFrom="margin">
               <wp:posOffset>4899660</wp:posOffset>
@@ -12999,6 +13352,7 @@
         <w:rPr>
           <w:lang w:val="en-GB"/>
         </w:rPr>
+        <w:lastRenderedPageBreak/>
         <w:t>Feature selection robustness</w:t>
       </w:r>
     </w:p>
@@ -13118,14 +13472,7 @@
         <w:rPr>
           <w:lang w:val="en-GB"/>
         </w:rPr>
-        <w:t xml:space="preserve">). Additionally, the genus layer does not seem to provide </w:t>
-      </w:r>
-      <w:r>
-        <w:rPr>
-          <w:lang w:val="en-GB"/>
-        </w:rPr>
-        <w:lastRenderedPageBreak/>
-        <w:t>much by itself separating power. This is possibly because the microbial information is not directly related to the phenotype and thus does not provide enough explaining power by itself.</w:t>
+        <w:t>). Additionally, the genus layer does not seem to provide much by itself separating power. This is possibly because the microbial information is not directly related to the phenotype and thus does not provide enough explaining power by itself.</w:t>
       </w:r>
     </w:p>
     <w:p>
@@ -13449,7 +13796,11 @@
         <w:t>∩</w:t>
       </w:r>
       <w:r>
-        <w:t xml:space="preserve"> GENUS). The horizontal axis displays the first t-SNE component, while the vertical axis displays the second t-SNE component. Finally, samples </w:t>
+        <w:t xml:space="preserve"> GENUS). The horizontal axis displays the first t-SNE </w:t>
+      </w:r>
+      <w:r>
+        <w:lastRenderedPageBreak/>
+        <w:t xml:space="preserve">component, while the vertical axis displays the second t-SNE component. Finally, samples </w:t>
       </w:r>
       <w:r>
         <w:t>in re</w:t>
@@ -13560,14 +13911,7 @@
         <w:rPr>
           <w:lang w:val="en-GB"/>
         </w:rPr>
-        <w:t xml:space="preserve"> stage. For the stage class endpoint, there </w:t>
-      </w:r>
-      <w:r>
-        <w:rPr>
-          <w:lang w:val="en-GB"/>
-        </w:rPr>
-        <w:lastRenderedPageBreak/>
-        <w:t>is not much separation to be seen across any of the modalities (</w:t>
+        <w:t xml:space="preserve"> stage. For the stage class endpoint, there is not much separation to be seen across any of the modalities (</w:t>
       </w:r>
       <w:r>
         <w:rPr>
@@ -13871,7 +14215,11 @@
         </w:r>
       </w:fldSimple>
       <w:r>
-        <w:t xml:space="preserve">: f1-score for the tumor versus normal prediction endpoint for COAD (colon adenocarcinoma), ESCA (esophageal carcinoma), HNSC (head and neck squamous carcinoma) and STAD (stomach adenocarcinoma), respectively. Each graph contains the f1-score for each modality (i.e. genus abundance data (GENUS), gene expression data (GE) and the concatenated genus + gene expression features (GE </w:t>
+        <w:t xml:space="preserve">: f1-score for the tumor versus normal prediction endpoint for COAD (colon adenocarcinoma), ESCA (esophageal carcinoma), HNSC (head and neck squamous carcinoma) and STAD (stomach adenocarcinoma), respectively. Each graph </w:t>
+      </w:r>
+      <w:r>
+        <w:lastRenderedPageBreak/>
+        <w:t xml:space="preserve">contains the f1-score for each modality (i.e. genus abundance data (GENUS), gene expression data (GE) and the concatenated genus + gene expression features (GE </w:t>
       </w:r>
       <w:r>
         <w:t>∩</w:t>
@@ -13901,7 +14249,6 @@
         <w:rPr>
           <w:noProof/>
         </w:rPr>
-        <w:lastRenderedPageBreak/>
         <w:t>for</w:t>
       </w:r>
       <w:r>
@@ -14861,7 +15208,7 @@
         <w:rPr>
           <w:lang w:val="en-GB"/>
         </w:rPr>
-        <w:instrText xml:space="preserve"> ADDIN ZOTERO_ITEM CSL_CITATION {"citationID":"rKk1gCGw","properties":{"formattedCitation":"\\super 40\\nosupersub{}","plainCitation":"40","noteIndex":0},"citationItems":[{"id":211,"uris":["http://zotero.org/users/local/0zqklVfX/items/5PI4WUJS"],"itemData":{"id":211,"type":"article-journal","abstract":"Studies on the possible association between bacteria and oral squamous cell carcinoma (OSCC) remain inconclusive, largely due to methodological variations/limitations. The objective of this study was to characterize the species composition as well as functional potential of the bacteriome associated with OSCC. DNA obtained from 20 fresh OSCC biopsies (cases) and 20 deep-epithelium swabs (matched control subjects) was sequenced for the V1-V3 region using Illumina’s 2 × 300 bp chemistry. High quality, non-chimeric merged reads were classified to species level using a prioritized BLASTN-algorithm. Downstream analyses were performed using QIIME, PICRUSt, and LEfSe. Fusobacterium nucleatum subsp. polymorphum was the most significantly overrepresented species in the tumors followed by Pseudomonas aeruginosa and Campylobacter sp. Oral taxon 44, while Streptococcus mitis, Rothia mucilaginosa and Haemophilus parainfluenzae were the most significantly abundant in the controls. Functional prediction showed that genes involved in bacterial mobility, flagellar assembly, bacterial chemotaxis and LPS synthesis were enriched in the tumors while those responsible for DNA repair and combination, purine metabolism, phenylalanine, tyrosine and tryptophan biosynthesis, ribosome biogenesis and glycolysis/gluconeogenesis were significantly associated with the controls. This is the first epidemiological evidence for association of F. nucleatum and P. aeruginosa with OSCC. Functionally, an “inflammatory bacteriome” is enriched in OSSC.","container-title":"Scientific Reports","DOI":"10.1038/s41598-017-02079-3","ISSN":"2045-2322","journalAbbreviation":"Sci Rep","note":"PMID: 28500338\nPMCID: PMC5431832","page":"1834","source":"PubMed Central","title":"Inflammatory bacteriome featuring Fusobacterium nucleatum and Pseudomonas aeruginosa identified in association with oral squamous cell carcinoma","volume":"7","author":[{"family":"Al-hebshi","given":"Nezar Noor"},{"family":"Nasher","given":"Akram Thabet"},{"family":"Maryoud","given":"Mohamed Yousef"},{"family":"Homeida","given":"Husham E."},{"family":"Chen","given":"Tsute"},{"family":"Idris","given":"Ali Mohamed"},{"family":"Johnson","given":"Newell W."}],"issued":{"date-parts":[["2017",5,12]]}}}],"schema":"https://github.com/citation-style-language/schema/raw/master/csl-citation.json"} </w:instrText>
+        <w:instrText xml:space="preserve"> ADDIN ZOTERO_ITEM CSL_CITATION {"citationID":"rKk1gCGw","properties":{"formattedCitation":"\\super 42\\nosupersub{}","plainCitation":"42","noteIndex":0},"citationItems":[{"id":211,"uris":["http://zotero.org/users/local/0zqklVfX/items/5PI4WUJS"],"itemData":{"id":211,"type":"article-journal","abstract":"Studies on the possible association between bacteria and oral squamous cell carcinoma (OSCC) remain inconclusive, largely due to methodological variations/limitations. The objective of this study was to characterize the species composition as well as functional potential of the bacteriome associated with OSCC. DNA obtained from 20 fresh OSCC biopsies (cases) and 20 deep-epithelium swabs (matched control subjects) was sequenced for the V1-V3 region using Illumina’s 2 × 300 bp chemistry. High quality, non-chimeric merged reads were classified to species level using a prioritized BLASTN-algorithm. Downstream analyses were performed using QIIME, PICRUSt, and LEfSe. Fusobacterium nucleatum subsp. polymorphum was the most significantly overrepresented species in the tumors followed by Pseudomonas aeruginosa and Campylobacter sp. Oral taxon 44, while Streptococcus mitis, Rothia mucilaginosa and Haemophilus parainfluenzae were the most significantly abundant in the controls. Functional prediction showed that genes involved in bacterial mobility, flagellar assembly, bacterial chemotaxis and LPS synthesis were enriched in the tumors while those responsible for DNA repair and combination, purine metabolism, phenylalanine, tyrosine and tryptophan biosynthesis, ribosome biogenesis and glycolysis/gluconeogenesis were significantly associated with the controls. This is the first epidemiological evidence for association of F. nucleatum and P. aeruginosa with OSCC. Functionally, an “inflammatory bacteriome” is enriched in OSSC.","container-title":"Scientific Reports","DOI":"10.1038/s41598-017-02079-3","ISSN":"2045-2322","journalAbbreviation":"Sci Rep","note":"PMID: 28500338\nPMCID: PMC5431832","page":"1834","source":"PubMed Central","title":"Inflammatory bacteriome featuring Fusobacterium nucleatum and Pseudomonas aeruginosa identified in association with oral squamous cell carcinoma","volume":"7","author":[{"family":"Al-hebshi","given":"Nezar Noor"},{"family":"Nasher","given":"Akram Thabet"},{"family":"Maryoud","given":"Mohamed Yousef"},{"family":"Homeida","given":"Husham E."},{"family":"Chen","given":"Tsute"},{"family":"Idris","given":"Ali Mohamed"},{"family":"Johnson","given":"Newell W."}],"issued":{"date-parts":[["2017",5,12]]}}}],"schema":"https://github.com/citation-style-language/schema/raw/master/csl-citation.json"} </w:instrText>
       </w:r>
       <w:r>
         <w:rPr>
@@ -14875,7 +15222,7 @@
           <w:szCs w:val="24"/>
           <w:vertAlign w:val="superscript"/>
         </w:rPr>
-        <w:t>40</w:t>
+        <w:t>42</w:t>
       </w:r>
       <w:r>
         <w:rPr>
@@ -15702,22 +16049,7 @@
           <w:lang w:val="nl-NL"/>
         </w:rPr>
         <w:tab/>
-      </w:r>
-      <w:proofErr w:type="spellStart"/>
-      <w:r>
-        <w:rPr>
-          <w:rFonts w:ascii="Calibri" w:hAnsi="Calibri" w:cs="Calibri"/>
-          <w:lang w:val="nl-NL"/>
-        </w:rPr>
-        <w:t>Proctor</w:t>
-      </w:r>
-      <w:proofErr w:type="spellEnd"/>
-      <w:r>
-        <w:rPr>
-          <w:rFonts w:ascii="Calibri" w:hAnsi="Calibri" w:cs="Calibri"/>
-          <w:lang w:val="nl-NL"/>
-        </w:rPr>
-        <w:t xml:space="preserve">, L. M. </w:t>
+        <w:t xml:space="preserve">Proctor, L. M. </w:t>
       </w:r>
       <w:r>
         <w:rPr>
@@ -16916,9 +17248,38 @@
           <w:iCs/>
           <w:lang w:val="nl-NL"/>
         </w:rPr>
-        <w:t xml:space="preserve">Nat. </w:t>
-      </w:r>
-      <w:proofErr w:type="spellStart"/>
+        <w:t>Nat. Rev. Genet.</w:t>
+      </w:r>
+      <w:r>
+        <w:rPr>
+          <w:rFonts w:ascii="Calibri" w:hAnsi="Calibri" w:cs="Calibri"/>
+          <w:lang w:val="nl-NL"/>
+        </w:rPr>
+        <w:t xml:space="preserve"> 1–17 (2021) doi:10.1038/s41576-021-00421-0.</w:t>
+      </w:r>
+    </w:p>
+    <w:p>
+      <w:pPr>
+        <w:pStyle w:val="Bibliography"/>
+        <w:rPr>
+          <w:rFonts w:ascii="Calibri" w:hAnsi="Calibri" w:cs="Calibri"/>
+        </w:rPr>
+      </w:pPr>
+      <w:r>
+        <w:rPr>
+          <w:rFonts w:ascii="Calibri" w:hAnsi="Calibri" w:cs="Calibri"/>
+          <w:lang w:val="nl-NL"/>
+        </w:rPr>
+        <w:t>22.</w:t>
+      </w:r>
+      <w:r>
+        <w:rPr>
+          <w:rFonts w:ascii="Calibri" w:hAnsi="Calibri" w:cs="Calibri"/>
+          <w:lang w:val="nl-NL"/>
+        </w:rPr>
+        <w:tab/>
+        <w:t xml:space="preserve">Limborg, M. T. </w:t>
+      </w:r>
       <w:r>
         <w:rPr>
           <w:rFonts w:ascii="Calibri" w:hAnsi="Calibri" w:cs="Calibri"/>
@@ -16926,123 +17287,180 @@
           <w:iCs/>
           <w:lang w:val="nl-NL"/>
         </w:rPr>
-        <w:t>Rev</w:t>
+        <w:t>et al.</w:t>
+      </w:r>
+      <w:r>
+        <w:rPr>
+          <w:rFonts w:ascii="Calibri" w:hAnsi="Calibri" w:cs="Calibri"/>
+          <w:lang w:val="nl-NL"/>
+        </w:rPr>
+        <w:t xml:space="preserve"> </w:t>
+      </w:r>
+      <w:r>
+        <w:rPr>
+          <w:rFonts w:ascii="Calibri" w:hAnsi="Calibri" w:cs="Calibri"/>
+        </w:rPr>
+        <w:t xml:space="preserve">Applied </w:t>
+      </w:r>
+      <w:proofErr w:type="spellStart"/>
+      <w:r>
+        <w:rPr>
+          <w:rFonts w:ascii="Calibri" w:hAnsi="Calibri" w:cs="Calibri"/>
+        </w:rPr>
+        <w:t>Hologenomics</w:t>
       </w:r>
       <w:proofErr w:type="spellEnd"/>
+      <w:r>
+        <w:rPr>
+          <w:rFonts w:ascii="Calibri" w:hAnsi="Calibri" w:cs="Calibri"/>
+        </w:rPr>
+        <w:t xml:space="preserve">: Feasibility and Potential in Aquaculture. </w:t>
+      </w:r>
       <w:r>
         <w:rPr>
           <w:rFonts w:ascii="Calibri" w:hAnsi="Calibri" w:cs="Calibri"/>
           <w:i/>
           <w:iCs/>
-          <w:lang w:val="nl-NL"/>
-        </w:rPr>
-        <w:t>. Genet.</w:t>
-      </w:r>
-      <w:r>
-        <w:rPr>
-          <w:rFonts w:ascii="Calibri" w:hAnsi="Calibri" w:cs="Calibri"/>
-          <w:lang w:val="nl-NL"/>
-        </w:rPr>
-        <w:t xml:space="preserve"> 1–17 (2021) doi:10.1038/s41576-021-00421-0.</w:t>
-      </w:r>
-    </w:p>
-    <w:p>
-      <w:pPr>
-        <w:pStyle w:val="Bibliography"/>
-        <w:rPr>
-          <w:rFonts w:ascii="Calibri" w:hAnsi="Calibri" w:cs="Calibri"/>
-        </w:rPr>
-      </w:pPr>
-      <w:r>
-        <w:rPr>
-          <w:rFonts w:ascii="Calibri" w:hAnsi="Calibri" w:cs="Calibri"/>
-          <w:lang w:val="nl-NL"/>
-        </w:rPr>
-        <w:t>22.</w:t>
-      </w:r>
-      <w:r>
-        <w:rPr>
-          <w:rFonts w:ascii="Calibri" w:hAnsi="Calibri" w:cs="Calibri"/>
-          <w:lang w:val="nl-NL"/>
-        </w:rPr>
-        <w:tab/>
+        </w:rPr>
+        <w:t xml:space="preserve">Trends </w:t>
       </w:r>
       <w:proofErr w:type="spellStart"/>
-      <w:r>
-        <w:rPr>
-          <w:rFonts w:ascii="Calibri" w:hAnsi="Calibri" w:cs="Calibri"/>
-          <w:lang w:val="nl-NL"/>
-        </w:rPr>
-        <w:t>Limborg</w:t>
-      </w:r>
-      <w:proofErr w:type="spellEnd"/>
-      <w:r>
-        <w:rPr>
-          <w:rFonts w:ascii="Calibri" w:hAnsi="Calibri" w:cs="Calibri"/>
-          <w:lang w:val="nl-NL"/>
-        </w:rPr>
-        <w:t xml:space="preserve">, M. T. </w:t>
-      </w:r>
       <w:r>
         <w:rPr>
           <w:rFonts w:ascii="Calibri" w:hAnsi="Calibri" w:cs="Calibri"/>
           <w:i/>
           <w:iCs/>
-          <w:lang w:val="nl-NL"/>
-        </w:rPr>
-        <w:t>et al.</w:t>
-      </w:r>
-      <w:r>
-        <w:rPr>
-          <w:rFonts w:ascii="Calibri" w:hAnsi="Calibri" w:cs="Calibri"/>
-          <w:lang w:val="nl-NL"/>
-        </w:rPr>
-        <w:t xml:space="preserve"> </w:t>
-      </w:r>
-      <w:r>
-        <w:rPr>
-          <w:rFonts w:ascii="Calibri" w:hAnsi="Calibri" w:cs="Calibri"/>
-        </w:rPr>
-        <w:t xml:space="preserve">Applied </w:t>
-      </w:r>
-      <w:proofErr w:type="spellStart"/>
-      <w:r>
-        <w:rPr>
-          <w:rFonts w:ascii="Calibri" w:hAnsi="Calibri" w:cs="Calibri"/>
-        </w:rPr>
-        <w:t>Hologenomics</w:t>
+        </w:rPr>
+        <w:t>Biotechnol</w:t>
       </w:r>
       <w:proofErr w:type="spellEnd"/>
-      <w:r>
-        <w:rPr>
-          <w:rFonts w:ascii="Calibri" w:hAnsi="Calibri" w:cs="Calibri"/>
-        </w:rPr>
-        <w:t xml:space="preserve">: Feasibility and Potential in Aquaculture. </w:t>
-      </w:r>
       <w:r>
         <w:rPr>
           <w:rFonts w:ascii="Calibri" w:hAnsi="Calibri" w:cs="Calibri"/>
           <w:i/>
           <w:iCs/>
         </w:rPr>
-        <w:t xml:space="preserve">Trends </w:t>
-      </w:r>
-      <w:proofErr w:type="spellStart"/>
+        <w:t>.</w:t>
+      </w:r>
+      <w:r>
+        <w:rPr>
+          <w:rFonts w:ascii="Calibri" w:hAnsi="Calibri" w:cs="Calibri"/>
+        </w:rPr>
+        <w:t xml:space="preserve"> </w:t>
+      </w:r>
+      <w:r>
+        <w:rPr>
+          <w:rFonts w:ascii="Calibri" w:hAnsi="Calibri" w:cs="Calibri"/>
+          <w:b/>
+          <w:bCs/>
+        </w:rPr>
+        <w:t>36</w:t>
+      </w:r>
+      <w:r>
+        <w:rPr>
+          <w:rFonts w:ascii="Calibri" w:hAnsi="Calibri" w:cs="Calibri"/>
+        </w:rPr>
+        <w:t>, 252–264 (2018).</w:t>
+      </w:r>
+    </w:p>
+    <w:p>
+      <w:pPr>
+        <w:pStyle w:val="Bibliography"/>
+        <w:rPr>
+          <w:rFonts w:ascii="Calibri" w:hAnsi="Calibri" w:cs="Calibri"/>
+        </w:rPr>
+      </w:pPr>
+      <w:r>
+        <w:rPr>
+          <w:rFonts w:ascii="Calibri" w:hAnsi="Calibri" w:cs="Calibri"/>
+        </w:rPr>
+        <w:t>23.</w:t>
+      </w:r>
+      <w:r>
+        <w:rPr>
+          <w:rFonts w:ascii="Calibri" w:hAnsi="Calibri" w:cs="Calibri"/>
+        </w:rPr>
+        <w:tab/>
+        <w:t xml:space="preserve">Way, G. P. &amp; Greene, C. S. Extracting a biologically relevant latent space from cancer transcriptomes with variational autoencoders. </w:t>
+      </w:r>
       <w:r>
         <w:rPr>
           <w:rFonts w:ascii="Calibri" w:hAnsi="Calibri" w:cs="Calibri"/>
           <w:i/>
           <w:iCs/>
         </w:rPr>
-        <w:t>Biotechnol</w:t>
-      </w:r>
-      <w:proofErr w:type="spellEnd"/>
+        <w:t xml:space="preserve">Pac. </w:t>
+      </w:r>
+      <w:proofErr w:type="spellStart"/>
       <w:r>
         <w:rPr>
           <w:rFonts w:ascii="Calibri" w:hAnsi="Calibri" w:cs="Calibri"/>
           <w:i/>
           <w:iCs/>
         </w:rPr>
+        <w:t>Symp</w:t>
+      </w:r>
+      <w:proofErr w:type="spellEnd"/>
+      <w:r>
+        <w:rPr>
+          <w:rFonts w:ascii="Calibri" w:hAnsi="Calibri" w:cs="Calibri"/>
+          <w:i/>
+          <w:iCs/>
+        </w:rPr>
+        <w:t xml:space="preserve">. </w:t>
+      </w:r>
+      <w:proofErr w:type="spellStart"/>
+      <w:r>
+        <w:rPr>
+          <w:rFonts w:ascii="Calibri" w:hAnsi="Calibri" w:cs="Calibri"/>
+          <w:i/>
+          <w:iCs/>
+        </w:rPr>
+        <w:t>Biocomput</w:t>
+      </w:r>
+      <w:proofErr w:type="spellEnd"/>
+      <w:r>
+        <w:rPr>
+          <w:rFonts w:ascii="Calibri" w:hAnsi="Calibri" w:cs="Calibri"/>
+          <w:i/>
+          <w:iCs/>
+        </w:rPr>
+        <w:t xml:space="preserve">. Pac. </w:t>
+      </w:r>
+      <w:proofErr w:type="spellStart"/>
+      <w:r>
+        <w:rPr>
+          <w:rFonts w:ascii="Calibri" w:hAnsi="Calibri" w:cs="Calibri"/>
+          <w:i/>
+          <w:iCs/>
+        </w:rPr>
+        <w:t>Symp</w:t>
+      </w:r>
+      <w:proofErr w:type="spellEnd"/>
+      <w:r>
+        <w:rPr>
+          <w:rFonts w:ascii="Calibri" w:hAnsi="Calibri" w:cs="Calibri"/>
+          <w:i/>
+          <w:iCs/>
+        </w:rPr>
+        <w:t xml:space="preserve">. </w:t>
+      </w:r>
+      <w:proofErr w:type="spellStart"/>
+      <w:r>
+        <w:rPr>
+          <w:rFonts w:ascii="Calibri" w:hAnsi="Calibri" w:cs="Calibri"/>
+          <w:i/>
+          <w:iCs/>
+        </w:rPr>
+        <w:t>Biocomput</w:t>
+      </w:r>
+      <w:proofErr w:type="spellEnd"/>
+      <w:r>
+        <w:rPr>
+          <w:rFonts w:ascii="Calibri" w:hAnsi="Calibri" w:cs="Calibri"/>
+          <w:i/>
+          <w:iCs/>
+        </w:rPr>
         <w:t>.</w:t>
       </w:r>
       <w:r>
@@ -17057,13 +17475,13 @@
           <w:b/>
           <w:bCs/>
         </w:rPr>
-        <w:t>36</w:t>
-      </w:r>
-      <w:r>
-        <w:rPr>
-          <w:rFonts w:ascii="Calibri" w:hAnsi="Calibri" w:cs="Calibri"/>
-        </w:rPr>
-        <w:t>, 252–264 (2018).</w:t>
+        <w:t>23</w:t>
+      </w:r>
+      <w:r>
+        <w:rPr>
+          <w:rFonts w:ascii="Calibri" w:hAnsi="Calibri" w:cs="Calibri"/>
+        </w:rPr>
+        <w:t>, 80–91 (2018).</w:t>
       </w:r>
     </w:p>
     <w:p>
@@ -17077,14 +17495,14 @@
         <w:rPr>
           <w:rFonts w:ascii="Calibri" w:hAnsi="Calibri" w:cs="Calibri"/>
         </w:rPr>
-        <w:t>23.</w:t>
+        <w:t>24.</w:t>
       </w:r>
       <w:r>
         <w:rPr>
           <w:rFonts w:ascii="Calibri" w:hAnsi="Calibri" w:cs="Calibri"/>
         </w:rPr>
         <w:tab/>
-        <w:t xml:space="preserve">Way, G. P. &amp; Greene, C. S. Extracting a biologically relevant latent space from cancer transcriptomes with variational autoencoders. </w:t>
+        <w:t xml:space="preserve">Ding, M. Q., Chen, L., Cooper, G. F., Young, J. D. &amp; Lu, X. Precision Oncology beyond Targeted Therapy: Combining Omics Data with Machine Learning Matches the Majority of Cancer Cells to Effective Therapeutics. </w:t>
       </w:r>
       <w:r>
         <w:rPr>
@@ -17092,79 +17510,417 @@
           <w:i/>
           <w:iCs/>
         </w:rPr>
-        <w:t xml:space="preserve">Pac. </w:t>
+        <w:t>Mol. Cancer Res.</w:t>
+      </w:r>
+      <w:r>
+        <w:rPr>
+          <w:rFonts w:ascii="Calibri" w:hAnsi="Calibri" w:cs="Calibri"/>
+        </w:rPr>
+        <w:t xml:space="preserve"> </w:t>
+      </w:r>
+      <w:r>
+        <w:rPr>
+          <w:rFonts w:ascii="Calibri" w:hAnsi="Calibri" w:cs="Calibri"/>
+          <w:b/>
+          <w:bCs/>
+        </w:rPr>
+        <w:t>16</w:t>
+      </w:r>
+      <w:r>
+        <w:rPr>
+          <w:rFonts w:ascii="Calibri" w:hAnsi="Calibri" w:cs="Calibri"/>
+        </w:rPr>
+        <w:t>, 269–278 (2018).</w:t>
+      </w:r>
+    </w:p>
+    <w:p>
+      <w:pPr>
+        <w:pStyle w:val="Bibliography"/>
+        <w:rPr>
+          <w:rFonts w:ascii="Calibri" w:hAnsi="Calibri" w:cs="Calibri"/>
+        </w:rPr>
+      </w:pPr>
+      <w:r>
+        <w:rPr>
+          <w:rFonts w:ascii="Calibri" w:hAnsi="Calibri" w:cs="Calibri"/>
+        </w:rPr>
+        <w:t>25.</w:t>
+      </w:r>
+      <w:r>
+        <w:rPr>
+          <w:rFonts w:ascii="Calibri" w:hAnsi="Calibri" w:cs="Calibri"/>
+        </w:rPr>
+        <w:tab/>
+        <w:t xml:space="preserve">Chaudhary, K., </w:t>
       </w:r>
       <w:proofErr w:type="spellStart"/>
+      <w:r>
+        <w:rPr>
+          <w:rFonts w:ascii="Calibri" w:hAnsi="Calibri" w:cs="Calibri"/>
+        </w:rPr>
+        <w:t>Poirion</w:t>
+      </w:r>
+      <w:proofErr w:type="spellEnd"/>
+      <w:r>
+        <w:rPr>
+          <w:rFonts w:ascii="Calibri" w:hAnsi="Calibri" w:cs="Calibri"/>
+        </w:rPr>
+        <w:t xml:space="preserve">, O. B., Lu, L. &amp; </w:t>
+      </w:r>
+      <w:proofErr w:type="spellStart"/>
+      <w:r>
+        <w:rPr>
+          <w:rFonts w:ascii="Calibri" w:hAnsi="Calibri" w:cs="Calibri"/>
+        </w:rPr>
+        <w:t>Garmire</w:t>
+      </w:r>
+      <w:proofErr w:type="spellEnd"/>
+      <w:r>
+        <w:rPr>
+          <w:rFonts w:ascii="Calibri" w:hAnsi="Calibri" w:cs="Calibri"/>
+        </w:rPr>
+        <w:t xml:space="preserve">, L. X. Deep Learning–Based Multi-Omics Integration Robustly Predicts Survival in Liver Cancer. </w:t>
+      </w:r>
       <w:r>
         <w:rPr>
           <w:rFonts w:ascii="Calibri" w:hAnsi="Calibri" w:cs="Calibri"/>
           <w:i/>
           <w:iCs/>
         </w:rPr>
-        <w:t>Symp</w:t>
-      </w:r>
-      <w:proofErr w:type="spellEnd"/>
+        <w:t>Clin. Cancer Res.</w:t>
+      </w:r>
+      <w:r>
+        <w:rPr>
+          <w:rFonts w:ascii="Calibri" w:hAnsi="Calibri" w:cs="Calibri"/>
+        </w:rPr>
+        <w:t xml:space="preserve"> </w:t>
+      </w:r>
+      <w:r>
+        <w:rPr>
+          <w:rFonts w:ascii="Calibri" w:hAnsi="Calibri" w:cs="Calibri"/>
+          <w:b/>
+          <w:bCs/>
+        </w:rPr>
+        <w:t>24</w:t>
+      </w:r>
+      <w:r>
+        <w:rPr>
+          <w:rFonts w:ascii="Calibri" w:hAnsi="Calibri" w:cs="Calibri"/>
+        </w:rPr>
+        <w:t>, 1248–1259 (2018).</w:t>
+      </w:r>
+    </w:p>
+    <w:p>
+      <w:pPr>
+        <w:pStyle w:val="Bibliography"/>
+        <w:rPr>
+          <w:rFonts w:ascii="Calibri" w:hAnsi="Calibri" w:cs="Calibri"/>
+        </w:rPr>
+      </w:pPr>
+      <w:r>
+        <w:rPr>
+          <w:rFonts w:ascii="Calibri" w:hAnsi="Calibri" w:cs="Calibri"/>
+        </w:rPr>
+        <w:t>26.</w:t>
+      </w:r>
+      <w:r>
+        <w:rPr>
+          <w:rFonts w:ascii="Calibri" w:hAnsi="Calibri" w:cs="Calibri"/>
+        </w:rPr>
+        <w:tab/>
+        <w:t xml:space="preserve">Koul, N. &amp; Manvi, S. S. Feature Selection From Gene Expression Data Using Simulated Annealing and Partial Least Squares Regression Coefficients. </w:t>
+      </w:r>
       <w:r>
         <w:rPr>
           <w:rFonts w:ascii="Calibri" w:hAnsi="Calibri" w:cs="Calibri"/>
           <w:i/>
           <w:iCs/>
         </w:rPr>
-        <w:t xml:space="preserve">. </w:t>
+        <w:t>Glob. Transit. Proc.</w:t>
+      </w:r>
+      <w:r>
+        <w:rPr>
+          <w:rFonts w:ascii="Calibri" w:hAnsi="Calibri" w:cs="Calibri"/>
+        </w:rPr>
+        <w:t xml:space="preserve"> </w:t>
+      </w:r>
+      <w:r>
+        <w:rPr>
+          <w:rFonts w:ascii="Calibri" w:hAnsi="Calibri" w:cs="Calibri"/>
+          <w:b/>
+          <w:bCs/>
+        </w:rPr>
+        <w:t>3</w:t>
+      </w:r>
+      <w:r>
+        <w:rPr>
+          <w:rFonts w:ascii="Calibri" w:hAnsi="Calibri" w:cs="Calibri"/>
+        </w:rPr>
+        <w:t>, 251–256 (2022).</w:t>
+      </w:r>
+    </w:p>
+    <w:p>
+      <w:pPr>
+        <w:pStyle w:val="Bibliography"/>
+        <w:rPr>
+          <w:rFonts w:ascii="Calibri" w:hAnsi="Calibri" w:cs="Calibri"/>
+        </w:rPr>
+      </w:pPr>
+      <w:r>
+        <w:rPr>
+          <w:rFonts w:ascii="Calibri" w:hAnsi="Calibri" w:cs="Calibri"/>
+        </w:rPr>
+        <w:t>27.</w:t>
+      </w:r>
+      <w:r>
+        <w:rPr>
+          <w:rFonts w:ascii="Calibri" w:hAnsi="Calibri" w:cs="Calibri"/>
+        </w:rPr>
+        <w:tab/>
+        <w:t xml:space="preserve">Sen </w:t>
       </w:r>
       <w:proofErr w:type="spellStart"/>
+      <w:r>
+        <w:rPr>
+          <w:rFonts w:ascii="Calibri" w:hAnsi="Calibri" w:cs="Calibri"/>
+        </w:rPr>
+        <w:t>Puliparambil</w:t>
+      </w:r>
+      <w:proofErr w:type="spellEnd"/>
+      <w:r>
+        <w:rPr>
+          <w:rFonts w:ascii="Calibri" w:hAnsi="Calibri" w:cs="Calibri"/>
+        </w:rPr>
+        <w:t xml:space="preserve">, B., </w:t>
+      </w:r>
+      <w:proofErr w:type="spellStart"/>
+      <w:r>
+        <w:rPr>
+          <w:rFonts w:ascii="Calibri" w:hAnsi="Calibri" w:cs="Calibri"/>
+        </w:rPr>
+        <w:t>Tomal</w:t>
+      </w:r>
+      <w:proofErr w:type="spellEnd"/>
+      <w:r>
+        <w:rPr>
+          <w:rFonts w:ascii="Calibri" w:hAnsi="Calibri" w:cs="Calibri"/>
+        </w:rPr>
+        <w:t xml:space="preserve">, J. H. &amp; Yan, Y. A Novel Algorithm for Feature Selection Using Penalized Regression with Applications to Single-Cell RNA Sequencing Data. </w:t>
+      </w:r>
       <w:r>
         <w:rPr>
           <w:rFonts w:ascii="Calibri" w:hAnsi="Calibri" w:cs="Calibri"/>
           <w:i/>
           <w:iCs/>
         </w:rPr>
-        <w:t>Biocomput</w:t>
+        <w:t>Biology</w:t>
+      </w:r>
+      <w:r>
+        <w:rPr>
+          <w:rFonts w:ascii="Calibri" w:hAnsi="Calibri" w:cs="Calibri"/>
+        </w:rPr>
+        <w:t xml:space="preserve"> </w:t>
+      </w:r>
+      <w:r>
+        <w:rPr>
+          <w:rFonts w:ascii="Calibri" w:hAnsi="Calibri" w:cs="Calibri"/>
+          <w:b/>
+          <w:bCs/>
+        </w:rPr>
+        <w:t>11</w:t>
+      </w:r>
+      <w:r>
+        <w:rPr>
+          <w:rFonts w:ascii="Calibri" w:hAnsi="Calibri" w:cs="Calibri"/>
+        </w:rPr>
+        <w:t>, 1495 (2022).</w:t>
+      </w:r>
+    </w:p>
+    <w:p>
+      <w:pPr>
+        <w:pStyle w:val="Bibliography"/>
+        <w:rPr>
+          <w:rFonts w:ascii="Calibri" w:hAnsi="Calibri" w:cs="Calibri"/>
+        </w:rPr>
+      </w:pPr>
+      <w:r>
+        <w:rPr>
+          <w:rFonts w:ascii="Calibri" w:hAnsi="Calibri" w:cs="Calibri"/>
+        </w:rPr>
+        <w:lastRenderedPageBreak/>
+        <w:t>28.</w:t>
+      </w:r>
+      <w:r>
+        <w:rPr>
+          <w:rFonts w:ascii="Calibri" w:hAnsi="Calibri" w:cs="Calibri"/>
+        </w:rPr>
+        <w:tab/>
+      </w:r>
+      <w:proofErr w:type="spellStart"/>
+      <w:r>
+        <w:rPr>
+          <w:rFonts w:ascii="Calibri" w:hAnsi="Calibri" w:cs="Calibri"/>
+        </w:rPr>
+        <w:t>Rupapara</w:t>
       </w:r>
       <w:proofErr w:type="spellEnd"/>
+      <w:r>
+        <w:rPr>
+          <w:rFonts w:ascii="Calibri" w:hAnsi="Calibri" w:cs="Calibri"/>
+        </w:rPr>
+        <w:t xml:space="preserve">, V. </w:t>
+      </w:r>
       <w:r>
         <w:rPr>
           <w:rFonts w:ascii="Calibri" w:hAnsi="Calibri" w:cs="Calibri"/>
           <w:i/>
           <w:iCs/>
         </w:rPr>
-        <w:t xml:space="preserve">. Pac. </w:t>
-      </w:r>
-      <w:proofErr w:type="spellStart"/>
+        <w:t>et al.</w:t>
+      </w:r>
+      <w:r>
+        <w:rPr>
+          <w:rFonts w:ascii="Calibri" w:hAnsi="Calibri" w:cs="Calibri"/>
+        </w:rPr>
+        <w:t xml:space="preserve"> Blood cancer prediction using leukemia microarray gene data and hybrid logistic vector trees model. </w:t>
+      </w:r>
       <w:r>
         <w:rPr>
           <w:rFonts w:ascii="Calibri" w:hAnsi="Calibri" w:cs="Calibri"/>
           <w:i/>
           <w:iCs/>
         </w:rPr>
-        <w:t>Symp</w:t>
+        <w:t>Sci. Rep.</w:t>
+      </w:r>
+      <w:r>
+        <w:rPr>
+          <w:rFonts w:ascii="Calibri" w:hAnsi="Calibri" w:cs="Calibri"/>
+        </w:rPr>
+        <w:t xml:space="preserve"> </w:t>
+      </w:r>
+      <w:r>
+        <w:rPr>
+          <w:rFonts w:ascii="Calibri" w:hAnsi="Calibri" w:cs="Calibri"/>
+          <w:b/>
+          <w:bCs/>
+        </w:rPr>
+        <w:t>12</w:t>
+      </w:r>
+      <w:r>
+        <w:rPr>
+          <w:rFonts w:ascii="Calibri" w:hAnsi="Calibri" w:cs="Calibri"/>
+        </w:rPr>
+        <w:t>, 1000 (2022).</w:t>
+      </w:r>
+    </w:p>
+    <w:p>
+      <w:pPr>
+        <w:pStyle w:val="Bibliography"/>
+        <w:rPr>
+          <w:rFonts w:ascii="Calibri" w:hAnsi="Calibri" w:cs="Calibri"/>
+        </w:rPr>
+      </w:pPr>
+      <w:r>
+        <w:rPr>
+          <w:rFonts w:ascii="Calibri" w:hAnsi="Calibri" w:cs="Calibri"/>
+        </w:rPr>
+        <w:t>29.</w:t>
+      </w:r>
+      <w:r>
+        <w:rPr>
+          <w:rFonts w:ascii="Calibri" w:hAnsi="Calibri" w:cs="Calibri"/>
+        </w:rPr>
+        <w:tab/>
+        <w:t xml:space="preserve">Abdelnaby, M., Alfonse, M. &amp; </w:t>
+      </w:r>
+      <w:proofErr w:type="spellStart"/>
+      <w:r>
+        <w:rPr>
+          <w:rFonts w:ascii="Calibri" w:hAnsi="Calibri" w:cs="Calibri"/>
+        </w:rPr>
+        <w:t>Roushdy</w:t>
       </w:r>
       <w:proofErr w:type="spellEnd"/>
+      <w:r>
+        <w:rPr>
+          <w:rFonts w:ascii="Calibri" w:hAnsi="Calibri" w:cs="Calibri"/>
+        </w:rPr>
+        <w:t xml:space="preserve">, M. </w:t>
+      </w:r>
       <w:r>
         <w:rPr>
           <w:rFonts w:ascii="Calibri" w:hAnsi="Calibri" w:cs="Calibri"/>
           <w:i/>
           <w:iCs/>
         </w:rPr>
-        <w:t xml:space="preserve">. </w:t>
-      </w:r>
-      <w:proofErr w:type="spellStart"/>
+        <w:t>A Hybrid Mutual Information-LASSO-Genetic Algorithm Selection Approach for Classifying Breast Cancer</w:t>
+      </w:r>
+      <w:r>
+        <w:rPr>
+          <w:rFonts w:ascii="Calibri" w:hAnsi="Calibri" w:cs="Calibri"/>
+        </w:rPr>
+        <w:t>. (2021). doi:10.1007/978-981-16-2275-5_36.</w:t>
+      </w:r>
+    </w:p>
+    <w:p>
+      <w:pPr>
+        <w:pStyle w:val="Bibliography"/>
+        <w:rPr>
+          <w:rFonts w:ascii="Calibri" w:hAnsi="Calibri" w:cs="Calibri"/>
+        </w:rPr>
+      </w:pPr>
+      <w:r>
+        <w:rPr>
+          <w:rFonts w:ascii="Calibri" w:hAnsi="Calibri" w:cs="Calibri"/>
+        </w:rPr>
+        <w:t>30.</w:t>
+      </w:r>
+      <w:r>
+        <w:rPr>
+          <w:rFonts w:ascii="Calibri" w:hAnsi="Calibri" w:cs="Calibri"/>
+        </w:rPr>
+        <w:tab/>
+        <w:t xml:space="preserve">Duan, R. </w:t>
+      </w:r>
       <w:r>
         <w:rPr>
           <w:rFonts w:ascii="Calibri" w:hAnsi="Calibri" w:cs="Calibri"/>
           <w:i/>
           <w:iCs/>
         </w:rPr>
-        <w:t>Biocomput</w:t>
-      </w:r>
-      <w:proofErr w:type="spellEnd"/>
+        <w:t>et al.</w:t>
+      </w:r>
+      <w:r>
+        <w:rPr>
+          <w:rFonts w:ascii="Calibri" w:hAnsi="Calibri" w:cs="Calibri"/>
+        </w:rPr>
+        <w:t xml:space="preserve"> Evaluation and comparison of multi-omics data integration methods for cancer subtyping. </w:t>
+      </w:r>
       <w:r>
         <w:rPr>
           <w:rFonts w:ascii="Calibri" w:hAnsi="Calibri" w:cs="Calibri"/>
           <w:i/>
           <w:iCs/>
         </w:rPr>
-        <w:t>.</w:t>
+        <w:t xml:space="preserve">PLOS </w:t>
+      </w:r>
+      <w:proofErr w:type="spellStart"/>
+      <w:r>
+        <w:rPr>
+          <w:rFonts w:ascii="Calibri" w:hAnsi="Calibri" w:cs="Calibri"/>
+          <w:i/>
+          <w:iCs/>
+        </w:rPr>
+        <w:t>Comput</w:t>
+      </w:r>
+      <w:proofErr w:type="spellEnd"/>
+      <w:r>
+        <w:rPr>
+          <w:rFonts w:ascii="Calibri" w:hAnsi="Calibri" w:cs="Calibri"/>
+          <w:i/>
+          <w:iCs/>
+        </w:rPr>
+        <w:t>. Biol.</w:t>
       </w:r>
       <w:r>
         <w:rPr>
@@ -17178,13 +17934,13 @@
           <w:b/>
           <w:bCs/>
         </w:rPr>
-        <w:t>23</w:t>
-      </w:r>
-      <w:r>
-        <w:rPr>
-          <w:rFonts w:ascii="Calibri" w:hAnsi="Calibri" w:cs="Calibri"/>
-        </w:rPr>
-        <w:t>, 80–91 (2018).</w:t>
+        <w:t>17</w:t>
+      </w:r>
+      <w:r>
+        <w:rPr>
+          <w:rFonts w:ascii="Calibri" w:hAnsi="Calibri" w:cs="Calibri"/>
+        </w:rPr>
+        <w:t>, e1009224 (2021).</w:t>
       </w:r>
     </w:p>
     <w:p>
@@ -17198,14 +17954,14 @@
         <w:rPr>
           <w:rFonts w:ascii="Calibri" w:hAnsi="Calibri" w:cs="Calibri"/>
         </w:rPr>
-        <w:t>24.</w:t>
+        <w:t>31.</w:t>
       </w:r>
       <w:r>
         <w:rPr>
           <w:rFonts w:ascii="Calibri" w:hAnsi="Calibri" w:cs="Calibri"/>
         </w:rPr>
         <w:tab/>
-        <w:t xml:space="preserve">Ding, M. Q., Chen, L., Cooper, G. F., Young, J. D. &amp; Lu, X. Precision Oncology beyond Targeted Therapy: Combining Omics Data with Machine Learning Matches the Majority of Cancer Cells to Effective Therapeutics. </w:t>
+        <w:t xml:space="preserve">Peek, R. M. &amp; Blaser, M. J. Helicobacter pylori and gastrointestinal tract adenocarcinomas. </w:t>
       </w:r>
       <w:r>
         <w:rPr>
@@ -17213,7 +17969,7 @@
           <w:i/>
           <w:iCs/>
         </w:rPr>
-        <w:t>Mol. Cancer Res.</w:t>
+        <w:t>Nat. Rev. Cancer</w:t>
       </w:r>
       <w:r>
         <w:rPr>
@@ -17227,13 +17983,13 @@
           <w:b/>
           <w:bCs/>
         </w:rPr>
-        <w:t>16</w:t>
-      </w:r>
-      <w:r>
-        <w:rPr>
-          <w:rFonts w:ascii="Calibri" w:hAnsi="Calibri" w:cs="Calibri"/>
-        </w:rPr>
-        <w:t>, 269–278 (2018).</w:t>
+        <w:t>2</w:t>
+      </w:r>
+      <w:r>
+        <w:rPr>
+          <w:rFonts w:ascii="Calibri" w:hAnsi="Calibri" w:cs="Calibri"/>
+        </w:rPr>
+        <w:t>, 28–37 (2002).</w:t>
       </w:r>
     </w:p>
     <w:p>
@@ -17247,42 +18003,14 @@
         <w:rPr>
           <w:rFonts w:ascii="Calibri" w:hAnsi="Calibri" w:cs="Calibri"/>
         </w:rPr>
-        <w:t>25.</w:t>
+        <w:t>32.</w:t>
       </w:r>
       <w:r>
         <w:rPr>
           <w:rFonts w:ascii="Calibri" w:hAnsi="Calibri" w:cs="Calibri"/>
         </w:rPr>
         <w:tab/>
-        <w:t xml:space="preserve">Chaudhary, K., </w:t>
-      </w:r>
-      <w:proofErr w:type="spellStart"/>
-      <w:r>
-        <w:rPr>
-          <w:rFonts w:ascii="Calibri" w:hAnsi="Calibri" w:cs="Calibri"/>
-        </w:rPr>
-        <w:t>Poirion</w:t>
-      </w:r>
-      <w:proofErr w:type="spellEnd"/>
-      <w:r>
-        <w:rPr>
-          <w:rFonts w:ascii="Calibri" w:hAnsi="Calibri" w:cs="Calibri"/>
-        </w:rPr>
-        <w:t xml:space="preserve">, O. B., Lu, L. &amp; </w:t>
-      </w:r>
-      <w:proofErr w:type="spellStart"/>
-      <w:r>
-        <w:rPr>
-          <w:rFonts w:ascii="Calibri" w:hAnsi="Calibri" w:cs="Calibri"/>
-        </w:rPr>
-        <w:t>Garmire</w:t>
-      </w:r>
-      <w:proofErr w:type="spellEnd"/>
-      <w:r>
-        <w:rPr>
-          <w:rFonts w:ascii="Calibri" w:hAnsi="Calibri" w:cs="Calibri"/>
-        </w:rPr>
-        <w:t xml:space="preserve">, L. X. Deep Learning–Based Multi-Omics Integration Robustly Predicts Survival in Liver Cancer. </w:t>
+        <w:t xml:space="preserve">Blaser, M. J. </w:t>
       </w:r>
       <w:r>
         <w:rPr>
@@ -17290,7 +18018,35 @@
           <w:i/>
           <w:iCs/>
         </w:rPr>
-        <w:t>Clin. Cancer Res.</w:t>
+        <w:t>et al.</w:t>
+      </w:r>
+      <w:r>
+        <w:rPr>
+          <w:rFonts w:ascii="Calibri" w:hAnsi="Calibri" w:cs="Calibri"/>
+        </w:rPr>
+        <w:t xml:space="preserve"> Infection with Helicobacter pylori Strains Possessing </w:t>
+      </w:r>
+      <w:proofErr w:type="spellStart"/>
+      <w:r>
+        <w:rPr>
+          <w:rFonts w:ascii="Calibri" w:hAnsi="Calibri" w:cs="Calibri"/>
+        </w:rPr>
+        <w:t>cagA</w:t>
+      </w:r>
+      <w:proofErr w:type="spellEnd"/>
+      <w:r>
+        <w:rPr>
+          <w:rFonts w:ascii="Calibri" w:hAnsi="Calibri" w:cs="Calibri"/>
+        </w:rPr>
+        <w:t xml:space="preserve"> Is Associated with an Increased Risk of Developing Adenocarcinoma of the Stomach1. </w:t>
+      </w:r>
+      <w:r>
+        <w:rPr>
+          <w:rFonts w:ascii="Calibri" w:hAnsi="Calibri" w:cs="Calibri"/>
+          <w:i/>
+          <w:iCs/>
+        </w:rPr>
+        <w:t>Cancer Res.</w:t>
       </w:r>
       <w:r>
         <w:rPr>
@@ -17304,13 +18060,13 @@
           <w:b/>
           <w:bCs/>
         </w:rPr>
-        <w:t>24</w:t>
-      </w:r>
-      <w:r>
-        <w:rPr>
-          <w:rFonts w:ascii="Calibri" w:hAnsi="Calibri" w:cs="Calibri"/>
-        </w:rPr>
-        <w:t>, 1248–1259 (2018).</w:t>
+        <w:t>55</w:t>
+      </w:r>
+      <w:r>
+        <w:rPr>
+          <w:rFonts w:ascii="Calibri" w:hAnsi="Calibri" w:cs="Calibri"/>
+        </w:rPr>
+        <w:t>, 2111–2115 (1995).</w:t>
       </w:r>
     </w:p>
     <w:p>
@@ -17324,14 +18080,27 @@
         <w:rPr>
           <w:rFonts w:ascii="Calibri" w:hAnsi="Calibri" w:cs="Calibri"/>
         </w:rPr>
-        <w:t>26.</w:t>
+        <w:t>33.</w:t>
       </w:r>
       <w:r>
         <w:rPr>
           <w:rFonts w:ascii="Calibri" w:hAnsi="Calibri" w:cs="Calibri"/>
         </w:rPr>
         <w:tab/>
-        <w:t xml:space="preserve">Koul, N. &amp; Manvi, S. S. Feature Selection From Gene Expression Data Using Simulated Annealing and Partial Least Squares Regression Coefficients. </w:t>
+      </w:r>
+      <w:proofErr w:type="spellStart"/>
+      <w:r>
+        <w:rPr>
+          <w:rFonts w:ascii="Calibri" w:hAnsi="Calibri" w:cs="Calibri"/>
+        </w:rPr>
+        <w:t>Parsonnet</w:t>
+      </w:r>
+      <w:proofErr w:type="spellEnd"/>
+      <w:r>
+        <w:rPr>
+          <w:rFonts w:ascii="Calibri" w:hAnsi="Calibri" w:cs="Calibri"/>
+        </w:rPr>
+        <w:t xml:space="preserve">, J. </w:t>
       </w:r>
       <w:r>
         <w:rPr>
@@ -17339,7 +18108,21 @@
           <w:i/>
           <w:iCs/>
         </w:rPr>
-        <w:t>Glob. Transit. Proc.</w:t>
+        <w:t>et al.</w:t>
+      </w:r>
+      <w:r>
+        <w:rPr>
+          <w:rFonts w:ascii="Calibri" w:hAnsi="Calibri" w:cs="Calibri"/>
+        </w:rPr>
+        <w:t xml:space="preserve"> Helicobacter pylori Infection and the Risk of Gastric Carcinoma. </w:t>
+      </w:r>
+      <w:r>
+        <w:rPr>
+          <w:rFonts w:ascii="Calibri" w:hAnsi="Calibri" w:cs="Calibri"/>
+          <w:i/>
+          <w:iCs/>
+        </w:rPr>
+        <w:t>N. Engl. J. Med.</w:t>
       </w:r>
       <w:r>
         <w:rPr>
@@ -17353,13 +18136,13 @@
           <w:b/>
           <w:bCs/>
         </w:rPr>
-        <w:t>3</w:t>
-      </w:r>
-      <w:r>
-        <w:rPr>
-          <w:rFonts w:ascii="Calibri" w:hAnsi="Calibri" w:cs="Calibri"/>
-        </w:rPr>
-        <w:t>, 251–256 (2022).</w:t>
+        <w:t>325</w:t>
+      </w:r>
+      <w:r>
+        <w:rPr>
+          <w:rFonts w:ascii="Calibri" w:hAnsi="Calibri" w:cs="Calibri"/>
+        </w:rPr>
+        <w:t>, 1127–1131 (1991).</w:t>
       </w:r>
     </w:p>
     <w:p>
@@ -17373,42 +18156,14 @@
         <w:rPr>
           <w:rFonts w:ascii="Calibri" w:hAnsi="Calibri" w:cs="Calibri"/>
         </w:rPr>
-        <w:t>27.</w:t>
+        <w:t>34.</w:t>
       </w:r>
       <w:r>
         <w:rPr>
           <w:rFonts w:ascii="Calibri" w:hAnsi="Calibri" w:cs="Calibri"/>
         </w:rPr>
         <w:tab/>
-        <w:t xml:space="preserve">Sen </w:t>
-      </w:r>
-      <w:proofErr w:type="spellStart"/>
-      <w:r>
-        <w:rPr>
-          <w:rFonts w:ascii="Calibri" w:hAnsi="Calibri" w:cs="Calibri"/>
-        </w:rPr>
-        <w:t>Puliparambil</w:t>
-      </w:r>
-      <w:proofErr w:type="spellEnd"/>
-      <w:r>
-        <w:rPr>
-          <w:rFonts w:ascii="Calibri" w:hAnsi="Calibri" w:cs="Calibri"/>
-        </w:rPr>
-        <w:t xml:space="preserve">, B., </w:t>
-      </w:r>
-      <w:proofErr w:type="spellStart"/>
-      <w:r>
-        <w:rPr>
-          <w:rFonts w:ascii="Calibri" w:hAnsi="Calibri" w:cs="Calibri"/>
-        </w:rPr>
-        <w:t>Tomal</w:t>
-      </w:r>
-      <w:proofErr w:type="spellEnd"/>
-      <w:r>
-        <w:rPr>
-          <w:rFonts w:ascii="Calibri" w:hAnsi="Calibri" w:cs="Calibri"/>
-        </w:rPr>
-        <w:t xml:space="preserve">, J. H. &amp; Yan, Y. A Novel Algorithm for Feature Selection Using Penalized Regression with Applications to Single-Cell RNA Sequencing Data. </w:t>
+        <w:t xml:space="preserve">Shariati, A. </w:t>
       </w:r>
       <w:r>
         <w:rPr>
@@ -17416,7 +18171,35 @@
           <w:i/>
           <w:iCs/>
         </w:rPr>
-        <w:t>Biology</w:t>
+        <w:t>et al.</w:t>
+      </w:r>
+      <w:r>
+        <w:rPr>
+          <w:rFonts w:ascii="Calibri" w:hAnsi="Calibri" w:cs="Calibri"/>
+        </w:rPr>
+        <w:t xml:space="preserve"> Association between colorectal cancer and Fusobacterium </w:t>
+      </w:r>
+      <w:proofErr w:type="spellStart"/>
+      <w:r>
+        <w:rPr>
+          <w:rFonts w:ascii="Calibri" w:hAnsi="Calibri" w:cs="Calibri"/>
+        </w:rPr>
+        <w:t>nucleatum</w:t>
+      </w:r>
+      <w:proofErr w:type="spellEnd"/>
+      <w:r>
+        <w:rPr>
+          <w:rFonts w:ascii="Calibri" w:hAnsi="Calibri" w:cs="Calibri"/>
+        </w:rPr>
+        <w:t xml:space="preserve"> and Bacteroides fragilis bacteria in Iranian patients: a preliminary study. </w:t>
+      </w:r>
+      <w:r>
+        <w:rPr>
+          <w:rFonts w:ascii="Calibri" w:hAnsi="Calibri" w:cs="Calibri"/>
+          <w:i/>
+          <w:iCs/>
+        </w:rPr>
+        <w:t>Infect. Agent. Cancer</w:t>
       </w:r>
       <w:r>
         <w:rPr>
@@ -17430,13 +18213,13 @@
           <w:b/>
           <w:bCs/>
         </w:rPr>
-        <w:t>11</w:t>
-      </w:r>
-      <w:r>
-        <w:rPr>
-          <w:rFonts w:ascii="Calibri" w:hAnsi="Calibri" w:cs="Calibri"/>
-        </w:rPr>
-        <w:t>, 1495 (2022).</w:t>
+        <w:t>16</w:t>
+      </w:r>
+      <w:r>
+        <w:rPr>
+          <w:rFonts w:ascii="Calibri" w:hAnsi="Calibri" w:cs="Calibri"/>
+        </w:rPr>
+        <w:t>, 41 (2021).</w:t>
       </w:r>
     </w:p>
     <w:p>
@@ -17450,28 +18233,14 @@
         <w:rPr>
           <w:rFonts w:ascii="Calibri" w:hAnsi="Calibri" w:cs="Calibri"/>
         </w:rPr>
-        <w:lastRenderedPageBreak/>
-        <w:t>28.</w:t>
+        <w:t>35.</w:t>
       </w:r>
       <w:r>
         <w:rPr>
           <w:rFonts w:ascii="Calibri" w:hAnsi="Calibri" w:cs="Calibri"/>
         </w:rPr>
         <w:tab/>
-      </w:r>
-      <w:proofErr w:type="spellStart"/>
-      <w:r>
-        <w:rPr>
-          <w:rFonts w:ascii="Calibri" w:hAnsi="Calibri" w:cs="Calibri"/>
-        </w:rPr>
-        <w:t>Rupapara</w:t>
-      </w:r>
-      <w:proofErr w:type="spellEnd"/>
-      <w:r>
-        <w:rPr>
-          <w:rFonts w:ascii="Calibri" w:hAnsi="Calibri" w:cs="Calibri"/>
-        </w:rPr>
-        <w:t xml:space="preserve">, V. </w:t>
+        <w:t xml:space="preserve">Yamamura, K. </w:t>
       </w:r>
       <w:r>
         <w:rPr>
@@ -17485,7 +18254,7 @@
         <w:rPr>
           <w:rFonts w:ascii="Calibri" w:hAnsi="Calibri" w:cs="Calibri"/>
         </w:rPr>
-        <w:t xml:space="preserve"> Blood cancer prediction using leukemia microarray gene data and hybrid logistic vector trees model. </w:t>
+        <w:t xml:space="preserve"> Human Microbiome </w:t>
       </w:r>
       <w:r>
         <w:rPr>
@@ -17493,7 +18262,31 @@
           <w:i/>
           <w:iCs/>
         </w:rPr>
-        <w:t>Sci. Rep.</w:t>
+        <w:t xml:space="preserve">Fusobacterium </w:t>
+      </w:r>
+      <w:proofErr w:type="spellStart"/>
+      <w:r>
+        <w:rPr>
+          <w:rFonts w:ascii="Calibri" w:hAnsi="Calibri" w:cs="Calibri"/>
+          <w:i/>
+          <w:iCs/>
+        </w:rPr>
+        <w:t>Nucleatum</w:t>
+      </w:r>
+      <w:proofErr w:type="spellEnd"/>
+      <w:r>
+        <w:rPr>
+          <w:rFonts w:ascii="Calibri" w:hAnsi="Calibri" w:cs="Calibri"/>
+        </w:rPr>
+        <w:t xml:space="preserve"> in Esophageal Cancer Tissue Is Associated with Prognosis. </w:t>
+      </w:r>
+      <w:r>
+        <w:rPr>
+          <w:rFonts w:ascii="Calibri" w:hAnsi="Calibri" w:cs="Calibri"/>
+          <w:i/>
+          <w:iCs/>
+        </w:rPr>
+        <w:t>Clin. Cancer Res.</w:t>
       </w:r>
       <w:r>
         <w:rPr>
@@ -17507,13 +18300,13 @@
           <w:b/>
           <w:bCs/>
         </w:rPr>
-        <w:t>12</w:t>
-      </w:r>
-      <w:r>
-        <w:rPr>
-          <w:rFonts w:ascii="Calibri" w:hAnsi="Calibri" w:cs="Calibri"/>
-        </w:rPr>
-        <w:t>, 1000 (2022).</w:t>
+        <w:t>22</w:t>
+      </w:r>
+      <w:r>
+        <w:rPr>
+          <w:rFonts w:ascii="Calibri" w:hAnsi="Calibri" w:cs="Calibri"/>
+        </w:rPr>
+        <w:t>, 5574–5581 (2016).</w:t>
       </w:r>
     </w:p>
     <w:p>
@@ -17527,28 +18320,14 @@
         <w:rPr>
           <w:rFonts w:ascii="Calibri" w:hAnsi="Calibri" w:cs="Calibri"/>
         </w:rPr>
-        <w:t>29.</w:t>
+        <w:t>36.</w:t>
       </w:r>
       <w:r>
         <w:rPr>
           <w:rFonts w:ascii="Calibri" w:hAnsi="Calibri" w:cs="Calibri"/>
         </w:rPr>
         <w:tab/>
-        <w:t xml:space="preserve">Abdelnaby, M., Alfonse, M. &amp; </w:t>
-      </w:r>
-      <w:proofErr w:type="spellStart"/>
-      <w:r>
-        <w:rPr>
-          <w:rFonts w:ascii="Calibri" w:hAnsi="Calibri" w:cs="Calibri"/>
-        </w:rPr>
-        <w:t>Roushdy</w:t>
-      </w:r>
-      <w:proofErr w:type="spellEnd"/>
-      <w:r>
-        <w:rPr>
-          <w:rFonts w:ascii="Calibri" w:hAnsi="Calibri" w:cs="Calibri"/>
-        </w:rPr>
-        <w:t xml:space="preserve">, M. </w:t>
+        <w:t xml:space="preserve">Shin, J. M. </w:t>
       </w:r>
       <w:r>
         <w:rPr>
@@ -17556,34 +18335,13 @@
           <w:i/>
           <w:iCs/>
         </w:rPr>
-        <w:t>A Hybrid Mutual Information-LASSO-Genetic Algorithm Selection Approach for Classifying Breast Cancer</w:t>
-      </w:r>
-      <w:r>
-        <w:rPr>
-          <w:rFonts w:ascii="Calibri" w:hAnsi="Calibri" w:cs="Calibri"/>
-        </w:rPr>
-        <w:t>. (2021). doi:10.1007/978-981-16-2275-5_36.</w:t>
-      </w:r>
-    </w:p>
-    <w:p>
-      <w:pPr>
-        <w:pStyle w:val="Bibliography"/>
-        <w:rPr>
-          <w:rFonts w:ascii="Calibri" w:hAnsi="Calibri" w:cs="Calibri"/>
-        </w:rPr>
-      </w:pPr>
-      <w:r>
-        <w:rPr>
-          <w:rFonts w:ascii="Calibri" w:hAnsi="Calibri" w:cs="Calibri"/>
-        </w:rPr>
-        <w:t>30.</w:t>
-      </w:r>
-      <w:r>
-        <w:rPr>
-          <w:rFonts w:ascii="Calibri" w:hAnsi="Calibri" w:cs="Calibri"/>
-        </w:rPr>
-        <w:tab/>
-        <w:t xml:space="preserve">Duan, R. </w:t>
+        <w:t>et al.</w:t>
+      </w:r>
+      <w:r>
+        <w:rPr>
+          <w:rFonts w:ascii="Calibri" w:hAnsi="Calibri" w:cs="Calibri"/>
+        </w:rPr>
+        <w:t xml:space="preserve"> Microbial Communities Associated with Primary and Metastatic Head and Neck Squamous Cell Carcinoma – A High Fusobacterial and Low Streptococcal Signature. </w:t>
       </w:r>
       <w:r>
         <w:rPr>
@@ -17591,13 +18349,48 @@
           <w:i/>
           <w:iCs/>
         </w:rPr>
-        <w:t>et al.</w:t>
-      </w:r>
-      <w:r>
-        <w:rPr>
-          <w:rFonts w:ascii="Calibri" w:hAnsi="Calibri" w:cs="Calibri"/>
-        </w:rPr>
-        <w:t xml:space="preserve"> Evaluation and comparison of multi-omics data integration methods for cancer subtyping. </w:t>
+        <w:t>Sci. Rep.</w:t>
+      </w:r>
+      <w:r>
+        <w:rPr>
+          <w:rFonts w:ascii="Calibri" w:hAnsi="Calibri" w:cs="Calibri"/>
+        </w:rPr>
+        <w:t xml:space="preserve"> </w:t>
+      </w:r>
+      <w:r>
+        <w:rPr>
+          <w:rFonts w:ascii="Calibri" w:hAnsi="Calibri" w:cs="Calibri"/>
+          <w:b/>
+          <w:bCs/>
+        </w:rPr>
+        <w:t>7</w:t>
+      </w:r>
+      <w:r>
+        <w:rPr>
+          <w:rFonts w:ascii="Calibri" w:hAnsi="Calibri" w:cs="Calibri"/>
+        </w:rPr>
+        <w:t>, 9934 (2017).</w:t>
+      </w:r>
+    </w:p>
+    <w:p>
+      <w:pPr>
+        <w:pStyle w:val="Bibliography"/>
+        <w:rPr>
+          <w:rFonts w:ascii="Calibri" w:hAnsi="Calibri" w:cs="Calibri"/>
+        </w:rPr>
+      </w:pPr>
+      <w:r>
+        <w:rPr>
+          <w:rFonts w:ascii="Calibri" w:hAnsi="Calibri" w:cs="Calibri"/>
+        </w:rPr>
+        <w:t>37.</w:t>
+      </w:r>
+      <w:r>
+        <w:rPr>
+          <w:rFonts w:ascii="Calibri" w:hAnsi="Calibri" w:cs="Calibri"/>
+        </w:rPr>
+        <w:tab/>
+        <w:t xml:space="preserve">Hamamoto, R. </w:t>
       </w:r>
       <w:r>
         <w:rPr>
@@ -17605,25 +18398,39 @@
           <w:i/>
           <w:iCs/>
         </w:rPr>
-        <w:t xml:space="preserve">PLOS </w:t>
-      </w:r>
-      <w:proofErr w:type="spellStart"/>
+        <w:t>et al.</w:t>
+      </w:r>
+      <w:r>
+        <w:rPr>
+          <w:rFonts w:ascii="Calibri" w:hAnsi="Calibri" w:cs="Calibri"/>
+        </w:rPr>
+        <w:t xml:space="preserve"> Application of non-negative matrix factorization in oncology: one approach for establishing precision medicine. </w:t>
+      </w:r>
       <w:r>
         <w:rPr>
           <w:rFonts w:ascii="Calibri" w:hAnsi="Calibri" w:cs="Calibri"/>
           <w:i/>
           <w:iCs/>
         </w:rPr>
-        <w:t>Comput</w:t>
-      </w:r>
-      <w:proofErr w:type="spellEnd"/>
+        <w:t xml:space="preserve">Brief. </w:t>
+      </w:r>
+      <w:proofErr w:type="spellStart"/>
       <w:r>
         <w:rPr>
           <w:rFonts w:ascii="Calibri" w:hAnsi="Calibri" w:cs="Calibri"/>
           <w:i/>
           <w:iCs/>
         </w:rPr>
-        <w:t>. Biol.</w:t>
+        <w:t>Bioinform</w:t>
+      </w:r>
+      <w:proofErr w:type="spellEnd"/>
+      <w:r>
+        <w:rPr>
+          <w:rFonts w:ascii="Calibri" w:hAnsi="Calibri" w:cs="Calibri"/>
+          <w:i/>
+          <w:iCs/>
+        </w:rPr>
+        <w:t>.</w:t>
       </w:r>
       <w:r>
         <w:rPr>
@@ -17637,13 +18444,13 @@
           <w:b/>
           <w:bCs/>
         </w:rPr>
-        <w:t>17</w:t>
-      </w:r>
-      <w:r>
-        <w:rPr>
-          <w:rFonts w:ascii="Calibri" w:hAnsi="Calibri" w:cs="Calibri"/>
-        </w:rPr>
-        <w:t>, e1009224 (2021).</w:t>
+        <w:t>23</w:t>
+      </w:r>
+      <w:r>
+        <w:rPr>
+          <w:rFonts w:ascii="Calibri" w:hAnsi="Calibri" w:cs="Calibri"/>
+        </w:rPr>
+        <w:t>, bbac246 (2022).</w:t>
       </w:r>
     </w:p>
     <w:p>
@@ -17657,14 +18464,28 @@
         <w:rPr>
           <w:rFonts w:ascii="Calibri" w:hAnsi="Calibri" w:cs="Calibri"/>
         </w:rPr>
-        <w:t>31.</w:t>
+        <w:t>38.</w:t>
       </w:r>
       <w:r>
         <w:rPr>
           <w:rFonts w:ascii="Calibri" w:hAnsi="Calibri" w:cs="Calibri"/>
         </w:rPr>
         <w:tab/>
-        <w:t xml:space="preserve">Peek, R. M. &amp; Blaser, M. J. Helicobacter pylori and gastrointestinal tract adenocarcinomas. </w:t>
+        <w:t xml:space="preserve">Pope, J. L., </w:t>
+      </w:r>
+      <w:proofErr w:type="spellStart"/>
+      <w:r>
+        <w:rPr>
+          <w:rFonts w:ascii="Calibri" w:hAnsi="Calibri" w:cs="Calibri"/>
+        </w:rPr>
+        <w:t>Tomkovich</w:t>
+      </w:r>
+      <w:proofErr w:type="spellEnd"/>
+      <w:r>
+        <w:rPr>
+          <w:rFonts w:ascii="Calibri" w:hAnsi="Calibri" w:cs="Calibri"/>
+        </w:rPr>
+        <w:t xml:space="preserve">, S., Yang, Y. &amp; Jobin, C. Microbiota as a mediator of cancer progression and therapy. </w:t>
       </w:r>
       <w:r>
         <w:rPr>
@@ -17672,7 +18493,7 @@
           <w:i/>
           <w:iCs/>
         </w:rPr>
-        <w:t>Nat. Rev. Cancer</w:t>
+        <w:t>Transl. Res.</w:t>
       </w:r>
       <w:r>
         <w:rPr>
@@ -17686,13 +18507,13 @@
           <w:b/>
           <w:bCs/>
         </w:rPr>
-        <w:t>2</w:t>
-      </w:r>
-      <w:r>
-        <w:rPr>
-          <w:rFonts w:ascii="Calibri" w:hAnsi="Calibri" w:cs="Calibri"/>
-        </w:rPr>
-        <w:t>, 28–37 (2002).</w:t>
+        <w:t>179</w:t>
+      </w:r>
+      <w:r>
+        <w:rPr>
+          <w:rFonts w:ascii="Calibri" w:hAnsi="Calibri" w:cs="Calibri"/>
+        </w:rPr>
+        <w:t>, 139–154 (2017).</w:t>
       </w:r>
     </w:p>
     <w:p>
@@ -17706,14 +18527,57 @@
         <w:rPr>
           <w:rFonts w:ascii="Calibri" w:hAnsi="Calibri" w:cs="Calibri"/>
         </w:rPr>
-        <w:t>32.</w:t>
+        <w:lastRenderedPageBreak/>
+        <w:t>39.</w:t>
       </w:r>
       <w:r>
         <w:rPr>
           <w:rFonts w:ascii="Calibri" w:hAnsi="Calibri" w:cs="Calibri"/>
         </w:rPr>
         <w:tab/>
-        <w:t xml:space="preserve">Blaser, M. J. </w:t>
+        <w:t xml:space="preserve">Costello, E. K., </w:t>
+      </w:r>
+      <w:proofErr w:type="spellStart"/>
+      <w:r>
+        <w:rPr>
+          <w:rFonts w:ascii="Calibri" w:hAnsi="Calibri" w:cs="Calibri"/>
+        </w:rPr>
+        <w:t>Stagaman</w:t>
+      </w:r>
+      <w:proofErr w:type="spellEnd"/>
+      <w:r>
+        <w:rPr>
+          <w:rFonts w:ascii="Calibri" w:hAnsi="Calibri" w:cs="Calibri"/>
+        </w:rPr>
+        <w:t xml:space="preserve">, K., </w:t>
+      </w:r>
+      <w:proofErr w:type="spellStart"/>
+      <w:r>
+        <w:rPr>
+          <w:rFonts w:ascii="Calibri" w:hAnsi="Calibri" w:cs="Calibri"/>
+        </w:rPr>
+        <w:t>Dethlefsen</w:t>
+      </w:r>
+      <w:proofErr w:type="spellEnd"/>
+      <w:r>
+        <w:rPr>
+          <w:rFonts w:ascii="Calibri" w:hAnsi="Calibri" w:cs="Calibri"/>
+        </w:rPr>
+        <w:t xml:space="preserve">, L., Bohannan, B. J. M. &amp; </w:t>
+      </w:r>
+      <w:proofErr w:type="spellStart"/>
+      <w:r>
+        <w:rPr>
+          <w:rFonts w:ascii="Calibri" w:hAnsi="Calibri" w:cs="Calibri"/>
+        </w:rPr>
+        <w:t>Relman</w:t>
+      </w:r>
+      <w:proofErr w:type="spellEnd"/>
+      <w:r>
+        <w:rPr>
+          <w:rFonts w:ascii="Calibri" w:hAnsi="Calibri" w:cs="Calibri"/>
+        </w:rPr>
+        <w:t xml:space="preserve">, D. A. The Application of Ecological Theory Toward an Understanding of the Human Microbiome. </w:t>
       </w:r>
       <w:r>
         <w:rPr>
@@ -17721,27 +18585,61 @@
           <w:i/>
           <w:iCs/>
         </w:rPr>
-        <w:t>et al.</w:t>
-      </w:r>
-      <w:r>
-        <w:rPr>
-          <w:rFonts w:ascii="Calibri" w:hAnsi="Calibri" w:cs="Calibri"/>
-        </w:rPr>
-        <w:t xml:space="preserve"> Infection with Helicobacter pylori Strains Possessing </w:t>
+        <w:t>Science</w:t>
+      </w:r>
+      <w:r>
+        <w:rPr>
+          <w:rFonts w:ascii="Calibri" w:hAnsi="Calibri" w:cs="Calibri"/>
+        </w:rPr>
+        <w:t xml:space="preserve"> </w:t>
+      </w:r>
+      <w:r>
+        <w:rPr>
+          <w:rFonts w:ascii="Calibri" w:hAnsi="Calibri" w:cs="Calibri"/>
+          <w:b/>
+          <w:bCs/>
+        </w:rPr>
+        <w:t>336</w:t>
+      </w:r>
+      <w:r>
+        <w:rPr>
+          <w:rFonts w:ascii="Calibri" w:hAnsi="Calibri" w:cs="Calibri"/>
+        </w:rPr>
+        <w:t>, 1255–1262 (2012).</w:t>
+      </w:r>
+    </w:p>
+    <w:p>
+      <w:pPr>
+        <w:pStyle w:val="Bibliography"/>
+        <w:rPr>
+          <w:rFonts w:ascii="Calibri" w:hAnsi="Calibri" w:cs="Calibri"/>
+        </w:rPr>
+      </w:pPr>
+      <w:r>
+        <w:rPr>
+          <w:rFonts w:ascii="Calibri" w:hAnsi="Calibri" w:cs="Calibri"/>
+        </w:rPr>
+        <w:t>40.</w:t>
+      </w:r>
+      <w:r>
+        <w:rPr>
+          <w:rFonts w:ascii="Calibri" w:hAnsi="Calibri" w:cs="Calibri"/>
+        </w:rPr>
+        <w:tab/>
       </w:r>
       <w:proofErr w:type="spellStart"/>
       <w:r>
         <w:rPr>
           <w:rFonts w:ascii="Calibri" w:hAnsi="Calibri" w:cs="Calibri"/>
         </w:rPr>
-        <w:t>cagA</w:t>
+        <w:t>Gosalbes</w:t>
       </w:r>
       <w:proofErr w:type="spellEnd"/>
       <w:r>
         <w:rPr>
           <w:rFonts w:ascii="Calibri" w:hAnsi="Calibri" w:cs="Calibri"/>
         </w:rPr>
-        <w:t xml:space="preserve"> Is Associated with an Increased Risk of Developing Adenocarcinoma of the Stomach1. </w:t>
+        <w:t xml:space="preserve">, M. J. </w:t>
       </w:r>
       <w:r>
         <w:rPr>
@@ -17749,7 +18647,39 @@
           <w:i/>
           <w:iCs/>
         </w:rPr>
-        <w:t>Cancer Res.</w:t>
+        <w:t>et al.</w:t>
+      </w:r>
+      <w:r>
+        <w:rPr>
+          <w:rFonts w:ascii="Calibri" w:hAnsi="Calibri" w:cs="Calibri"/>
+        </w:rPr>
+        <w:t xml:space="preserve"> Metagenomics of human microbiome: beyond 16s rDNA. </w:t>
+      </w:r>
+      <w:r>
+        <w:rPr>
+          <w:rFonts w:ascii="Calibri" w:hAnsi="Calibri" w:cs="Calibri"/>
+          <w:i/>
+          <w:iCs/>
+        </w:rPr>
+        <w:t xml:space="preserve">Clin. </w:t>
+      </w:r>
+      <w:proofErr w:type="spellStart"/>
+      <w:r>
+        <w:rPr>
+          <w:rFonts w:ascii="Calibri" w:hAnsi="Calibri" w:cs="Calibri"/>
+          <w:i/>
+          <w:iCs/>
+        </w:rPr>
+        <w:t>Microbiol</w:t>
+      </w:r>
+      <w:proofErr w:type="spellEnd"/>
+      <w:r>
+        <w:rPr>
+          <w:rFonts w:ascii="Calibri" w:hAnsi="Calibri" w:cs="Calibri"/>
+          <w:i/>
+          <w:iCs/>
+        </w:rPr>
+        <w:t>. Infect.</w:t>
       </w:r>
       <w:r>
         <w:rPr>
@@ -17763,13 +18693,13 @@
           <w:b/>
           <w:bCs/>
         </w:rPr>
-        <w:t>55</w:t>
-      </w:r>
-      <w:r>
-        <w:rPr>
-          <w:rFonts w:ascii="Calibri" w:hAnsi="Calibri" w:cs="Calibri"/>
-        </w:rPr>
-        <w:t>, 2111–2115 (1995).</w:t>
+        <w:t>18</w:t>
+      </w:r>
+      <w:r>
+        <w:rPr>
+          <w:rFonts w:ascii="Calibri" w:hAnsi="Calibri" w:cs="Calibri"/>
+        </w:rPr>
+        <w:t>, 47–49 (2012).</w:t>
       </w:r>
     </w:p>
     <w:p>
@@ -17783,7 +18713,7 @@
         <w:rPr>
           <w:rFonts w:ascii="Calibri" w:hAnsi="Calibri" w:cs="Calibri"/>
         </w:rPr>
-        <w:t>33.</w:t>
+        <w:t>41.</w:t>
       </w:r>
       <w:r>
         <w:rPr>
@@ -17796,14 +18726,28 @@
         <w:rPr>
           <w:rFonts w:ascii="Calibri" w:hAnsi="Calibri" w:cs="Calibri"/>
         </w:rPr>
-        <w:t>Parsonnet</w:t>
+        <w:t>Hermida</w:t>
       </w:r>
       <w:proofErr w:type="spellEnd"/>
       <w:r>
         <w:rPr>
           <w:rFonts w:ascii="Calibri" w:hAnsi="Calibri" w:cs="Calibri"/>
         </w:rPr>
-        <w:t xml:space="preserve">, J. </w:t>
+        <w:t xml:space="preserve">, L. C., Gertz, E. M. &amp; </w:t>
+      </w:r>
+      <w:proofErr w:type="spellStart"/>
+      <w:r>
+        <w:rPr>
+          <w:rFonts w:ascii="Calibri" w:hAnsi="Calibri" w:cs="Calibri"/>
+        </w:rPr>
+        <w:t>Ruppin</w:t>
+      </w:r>
+      <w:proofErr w:type="spellEnd"/>
+      <w:r>
+        <w:rPr>
+          <w:rFonts w:ascii="Calibri" w:hAnsi="Calibri" w:cs="Calibri"/>
+        </w:rPr>
+        <w:t xml:space="preserve">, E. Predicting cancer prognosis and drug response from the tumor microbiome. </w:t>
       </w:r>
       <w:r>
         <w:rPr>
@@ -17811,21 +18755,25 @@
           <w:i/>
           <w:iCs/>
         </w:rPr>
-        <w:t>et al.</w:t>
-      </w:r>
-      <w:r>
-        <w:rPr>
-          <w:rFonts w:ascii="Calibri" w:hAnsi="Calibri" w:cs="Calibri"/>
-        </w:rPr>
-        <w:t xml:space="preserve"> Helicobacter pylori Infection and the Risk of Gastric Carcinoma. </w:t>
-      </w:r>
+        <w:t xml:space="preserve">Nat. </w:t>
+      </w:r>
+      <w:proofErr w:type="spellStart"/>
       <w:r>
         <w:rPr>
           <w:rFonts w:ascii="Calibri" w:hAnsi="Calibri" w:cs="Calibri"/>
           <w:i/>
           <w:iCs/>
         </w:rPr>
-        <w:t>N. Engl. J. Med.</w:t>
+        <w:t>Commun</w:t>
+      </w:r>
+      <w:proofErr w:type="spellEnd"/>
+      <w:r>
+        <w:rPr>
+          <w:rFonts w:ascii="Calibri" w:hAnsi="Calibri" w:cs="Calibri"/>
+          <w:i/>
+          <w:iCs/>
+        </w:rPr>
+        <w:t>.</w:t>
       </w:r>
       <w:r>
         <w:rPr>
@@ -17839,13 +18787,13 @@
           <w:b/>
           <w:bCs/>
         </w:rPr>
-        <w:t>325</w:t>
-      </w:r>
-      <w:r>
-        <w:rPr>
-          <w:rFonts w:ascii="Calibri" w:hAnsi="Calibri" w:cs="Calibri"/>
-        </w:rPr>
-        <w:t>, 1127–1131 (1991).</w:t>
+        <w:t>13</w:t>
+      </w:r>
+      <w:r>
+        <w:rPr>
+          <w:rFonts w:ascii="Calibri" w:hAnsi="Calibri" w:cs="Calibri"/>
+        </w:rPr>
+        <w:t>, 2896 (2022).</w:t>
       </w:r>
     </w:p>
     <w:p>
@@ -17859,473 +18807,7 @@
         <w:rPr>
           <w:rFonts w:ascii="Calibri" w:hAnsi="Calibri" w:cs="Calibri"/>
         </w:rPr>
-        <w:t>34.</w:t>
-      </w:r>
-      <w:r>
-        <w:rPr>
-          <w:rFonts w:ascii="Calibri" w:hAnsi="Calibri" w:cs="Calibri"/>
-        </w:rPr>
-        <w:tab/>
-        <w:t xml:space="preserve">Shariati, A. </w:t>
-      </w:r>
-      <w:r>
-        <w:rPr>
-          <w:rFonts w:ascii="Calibri" w:hAnsi="Calibri" w:cs="Calibri"/>
-          <w:i/>
-          <w:iCs/>
-        </w:rPr>
-        <w:t>et al.</w:t>
-      </w:r>
-      <w:r>
-        <w:rPr>
-          <w:rFonts w:ascii="Calibri" w:hAnsi="Calibri" w:cs="Calibri"/>
-        </w:rPr>
-        <w:t xml:space="preserve"> Association between colorectal cancer and Fusobacterium </w:t>
-      </w:r>
-      <w:proofErr w:type="spellStart"/>
-      <w:r>
-        <w:rPr>
-          <w:rFonts w:ascii="Calibri" w:hAnsi="Calibri" w:cs="Calibri"/>
-        </w:rPr>
-        <w:t>nucleatum</w:t>
-      </w:r>
-      <w:proofErr w:type="spellEnd"/>
-      <w:r>
-        <w:rPr>
-          <w:rFonts w:ascii="Calibri" w:hAnsi="Calibri" w:cs="Calibri"/>
-        </w:rPr>
-        <w:t xml:space="preserve"> and Bacteroides fragilis bacteria in Iranian patients: a preliminary study. </w:t>
-      </w:r>
-      <w:r>
-        <w:rPr>
-          <w:rFonts w:ascii="Calibri" w:hAnsi="Calibri" w:cs="Calibri"/>
-          <w:i/>
-          <w:iCs/>
-        </w:rPr>
-        <w:t>Infect. Agent. Cancer</w:t>
-      </w:r>
-      <w:r>
-        <w:rPr>
-          <w:rFonts w:ascii="Calibri" w:hAnsi="Calibri" w:cs="Calibri"/>
-        </w:rPr>
-        <w:t xml:space="preserve"> </w:t>
-      </w:r>
-      <w:r>
-        <w:rPr>
-          <w:rFonts w:ascii="Calibri" w:hAnsi="Calibri" w:cs="Calibri"/>
-          <w:b/>
-          <w:bCs/>
-        </w:rPr>
-        <w:t>16</w:t>
-      </w:r>
-      <w:r>
-        <w:rPr>
-          <w:rFonts w:ascii="Calibri" w:hAnsi="Calibri" w:cs="Calibri"/>
-        </w:rPr>
-        <w:t>, 41 (2021).</w:t>
-      </w:r>
-    </w:p>
-    <w:p>
-      <w:pPr>
-        <w:pStyle w:val="Bibliography"/>
-        <w:rPr>
-          <w:rFonts w:ascii="Calibri" w:hAnsi="Calibri" w:cs="Calibri"/>
-        </w:rPr>
-      </w:pPr>
-      <w:r>
-        <w:rPr>
-          <w:rFonts w:ascii="Calibri" w:hAnsi="Calibri" w:cs="Calibri"/>
-        </w:rPr>
-        <w:t>35.</w:t>
-      </w:r>
-      <w:r>
-        <w:rPr>
-          <w:rFonts w:ascii="Calibri" w:hAnsi="Calibri" w:cs="Calibri"/>
-        </w:rPr>
-        <w:tab/>
-        <w:t xml:space="preserve">Yamamura, K. </w:t>
-      </w:r>
-      <w:r>
-        <w:rPr>
-          <w:rFonts w:ascii="Calibri" w:hAnsi="Calibri" w:cs="Calibri"/>
-          <w:i/>
-          <w:iCs/>
-        </w:rPr>
-        <w:t>et al.</w:t>
-      </w:r>
-      <w:r>
-        <w:rPr>
-          <w:rFonts w:ascii="Calibri" w:hAnsi="Calibri" w:cs="Calibri"/>
-        </w:rPr>
-        <w:t xml:space="preserve"> Human Microbiome </w:t>
-      </w:r>
-      <w:r>
-        <w:rPr>
-          <w:rFonts w:ascii="Calibri" w:hAnsi="Calibri" w:cs="Calibri"/>
-          <w:i/>
-          <w:iCs/>
-        </w:rPr>
-        <w:t xml:space="preserve">Fusobacterium </w:t>
-      </w:r>
-      <w:proofErr w:type="spellStart"/>
-      <w:r>
-        <w:rPr>
-          <w:rFonts w:ascii="Calibri" w:hAnsi="Calibri" w:cs="Calibri"/>
-          <w:i/>
-          <w:iCs/>
-        </w:rPr>
-        <w:t>Nucleatum</w:t>
-      </w:r>
-      <w:proofErr w:type="spellEnd"/>
-      <w:r>
-        <w:rPr>
-          <w:rFonts w:ascii="Calibri" w:hAnsi="Calibri" w:cs="Calibri"/>
-        </w:rPr>
-        <w:t xml:space="preserve"> in Esophageal Cancer Tissue Is Associated with Prognosis. </w:t>
-      </w:r>
-      <w:r>
-        <w:rPr>
-          <w:rFonts w:ascii="Calibri" w:hAnsi="Calibri" w:cs="Calibri"/>
-          <w:i/>
-          <w:iCs/>
-        </w:rPr>
-        <w:t>Clin. Cancer Res.</w:t>
-      </w:r>
-      <w:r>
-        <w:rPr>
-          <w:rFonts w:ascii="Calibri" w:hAnsi="Calibri" w:cs="Calibri"/>
-        </w:rPr>
-        <w:t xml:space="preserve"> </w:t>
-      </w:r>
-      <w:r>
-        <w:rPr>
-          <w:rFonts w:ascii="Calibri" w:hAnsi="Calibri" w:cs="Calibri"/>
-          <w:b/>
-          <w:bCs/>
-        </w:rPr>
-        <w:t>22</w:t>
-      </w:r>
-      <w:r>
-        <w:rPr>
-          <w:rFonts w:ascii="Calibri" w:hAnsi="Calibri" w:cs="Calibri"/>
-        </w:rPr>
-        <w:t>, 5574–5581 (2016).</w:t>
-      </w:r>
-    </w:p>
-    <w:p>
-      <w:pPr>
-        <w:pStyle w:val="Bibliography"/>
-        <w:rPr>
-          <w:rFonts w:ascii="Calibri" w:hAnsi="Calibri" w:cs="Calibri"/>
-        </w:rPr>
-      </w:pPr>
-      <w:r>
-        <w:rPr>
-          <w:rFonts w:ascii="Calibri" w:hAnsi="Calibri" w:cs="Calibri"/>
-        </w:rPr>
-        <w:t>36.</w:t>
-      </w:r>
-      <w:r>
-        <w:rPr>
-          <w:rFonts w:ascii="Calibri" w:hAnsi="Calibri" w:cs="Calibri"/>
-        </w:rPr>
-        <w:tab/>
-        <w:t xml:space="preserve">Shin, J. M. </w:t>
-      </w:r>
-      <w:r>
-        <w:rPr>
-          <w:rFonts w:ascii="Calibri" w:hAnsi="Calibri" w:cs="Calibri"/>
-          <w:i/>
-          <w:iCs/>
-        </w:rPr>
-        <w:t>et al.</w:t>
-      </w:r>
-      <w:r>
-        <w:rPr>
-          <w:rFonts w:ascii="Calibri" w:hAnsi="Calibri" w:cs="Calibri"/>
-        </w:rPr>
-        <w:t xml:space="preserve"> Microbial Communities Associated with Primary and Metastatic Head and Neck Squamous Cell Carcinoma – A High Fusobacterial and Low Streptococcal Signature. </w:t>
-      </w:r>
-      <w:r>
-        <w:rPr>
-          <w:rFonts w:ascii="Calibri" w:hAnsi="Calibri" w:cs="Calibri"/>
-          <w:i/>
-          <w:iCs/>
-        </w:rPr>
-        <w:t>Sci. Rep.</w:t>
-      </w:r>
-      <w:r>
-        <w:rPr>
-          <w:rFonts w:ascii="Calibri" w:hAnsi="Calibri" w:cs="Calibri"/>
-        </w:rPr>
-        <w:t xml:space="preserve"> </w:t>
-      </w:r>
-      <w:r>
-        <w:rPr>
-          <w:rFonts w:ascii="Calibri" w:hAnsi="Calibri" w:cs="Calibri"/>
-          <w:b/>
-          <w:bCs/>
-        </w:rPr>
-        <w:t>7</w:t>
-      </w:r>
-      <w:r>
-        <w:rPr>
-          <w:rFonts w:ascii="Calibri" w:hAnsi="Calibri" w:cs="Calibri"/>
-        </w:rPr>
-        <w:t>, 9934 (2017).</w:t>
-      </w:r>
-    </w:p>
-    <w:p>
-      <w:pPr>
-        <w:pStyle w:val="Bibliography"/>
-        <w:rPr>
-          <w:rFonts w:ascii="Calibri" w:hAnsi="Calibri" w:cs="Calibri"/>
-        </w:rPr>
-      </w:pPr>
-      <w:r>
-        <w:rPr>
-          <w:rFonts w:ascii="Calibri" w:hAnsi="Calibri" w:cs="Calibri"/>
-        </w:rPr>
-        <w:t>37.</w:t>
-      </w:r>
-      <w:r>
-        <w:rPr>
-          <w:rFonts w:ascii="Calibri" w:hAnsi="Calibri" w:cs="Calibri"/>
-        </w:rPr>
-        <w:tab/>
-        <w:t xml:space="preserve">Hamamoto, R. </w:t>
-      </w:r>
-      <w:r>
-        <w:rPr>
-          <w:rFonts w:ascii="Calibri" w:hAnsi="Calibri" w:cs="Calibri"/>
-          <w:i/>
-          <w:iCs/>
-        </w:rPr>
-        <w:t>et al.</w:t>
-      </w:r>
-      <w:r>
-        <w:rPr>
-          <w:rFonts w:ascii="Calibri" w:hAnsi="Calibri" w:cs="Calibri"/>
-        </w:rPr>
-        <w:t xml:space="preserve"> Application of non-negative matrix factorization in oncology: one approach for establishing precision medicine. </w:t>
-      </w:r>
-      <w:r>
-        <w:rPr>
-          <w:rFonts w:ascii="Calibri" w:hAnsi="Calibri" w:cs="Calibri"/>
-          <w:i/>
-          <w:iCs/>
-        </w:rPr>
-        <w:t xml:space="preserve">Brief. </w:t>
-      </w:r>
-      <w:proofErr w:type="spellStart"/>
-      <w:r>
-        <w:rPr>
-          <w:rFonts w:ascii="Calibri" w:hAnsi="Calibri" w:cs="Calibri"/>
-          <w:i/>
-          <w:iCs/>
-        </w:rPr>
-        <w:t>Bioinform</w:t>
-      </w:r>
-      <w:proofErr w:type="spellEnd"/>
-      <w:r>
-        <w:rPr>
-          <w:rFonts w:ascii="Calibri" w:hAnsi="Calibri" w:cs="Calibri"/>
-          <w:i/>
-          <w:iCs/>
-        </w:rPr>
-        <w:t>.</w:t>
-      </w:r>
-      <w:r>
-        <w:rPr>
-          <w:rFonts w:ascii="Calibri" w:hAnsi="Calibri" w:cs="Calibri"/>
-        </w:rPr>
-        <w:t xml:space="preserve"> </w:t>
-      </w:r>
-      <w:r>
-        <w:rPr>
-          <w:rFonts w:ascii="Calibri" w:hAnsi="Calibri" w:cs="Calibri"/>
-          <w:b/>
-          <w:bCs/>
-        </w:rPr>
-        <w:t>23</w:t>
-      </w:r>
-      <w:r>
-        <w:rPr>
-          <w:rFonts w:ascii="Calibri" w:hAnsi="Calibri" w:cs="Calibri"/>
-        </w:rPr>
-        <w:t>, bbac246 (2022).</w:t>
-      </w:r>
-    </w:p>
-    <w:p>
-      <w:pPr>
-        <w:pStyle w:val="Bibliography"/>
-        <w:rPr>
-          <w:rFonts w:ascii="Calibri" w:hAnsi="Calibri" w:cs="Calibri"/>
-        </w:rPr>
-      </w:pPr>
-      <w:r>
-        <w:rPr>
-          <w:rFonts w:ascii="Calibri" w:hAnsi="Calibri" w:cs="Calibri"/>
-        </w:rPr>
-        <w:t>38.</w:t>
-      </w:r>
-      <w:r>
-        <w:rPr>
-          <w:rFonts w:ascii="Calibri" w:hAnsi="Calibri" w:cs="Calibri"/>
-        </w:rPr>
-        <w:tab/>
-        <w:t xml:space="preserve">Pope, J. L., </w:t>
-      </w:r>
-      <w:proofErr w:type="spellStart"/>
-      <w:r>
-        <w:rPr>
-          <w:rFonts w:ascii="Calibri" w:hAnsi="Calibri" w:cs="Calibri"/>
-        </w:rPr>
-        <w:t>Tomkovich</w:t>
-      </w:r>
-      <w:proofErr w:type="spellEnd"/>
-      <w:r>
-        <w:rPr>
-          <w:rFonts w:ascii="Calibri" w:hAnsi="Calibri" w:cs="Calibri"/>
-        </w:rPr>
-        <w:t xml:space="preserve">, S., Yang, Y. &amp; Jobin, C. Microbiota as a mediator of cancer progression and therapy. </w:t>
-      </w:r>
-      <w:r>
-        <w:rPr>
-          <w:rFonts w:ascii="Calibri" w:hAnsi="Calibri" w:cs="Calibri"/>
-          <w:i/>
-          <w:iCs/>
-        </w:rPr>
-        <w:t>Transl. Res.</w:t>
-      </w:r>
-      <w:r>
-        <w:rPr>
-          <w:rFonts w:ascii="Calibri" w:hAnsi="Calibri" w:cs="Calibri"/>
-        </w:rPr>
-        <w:t xml:space="preserve"> </w:t>
-      </w:r>
-      <w:r>
-        <w:rPr>
-          <w:rFonts w:ascii="Calibri" w:hAnsi="Calibri" w:cs="Calibri"/>
-          <w:b/>
-          <w:bCs/>
-        </w:rPr>
-        <w:t>179</w:t>
-      </w:r>
-      <w:r>
-        <w:rPr>
-          <w:rFonts w:ascii="Calibri" w:hAnsi="Calibri" w:cs="Calibri"/>
-        </w:rPr>
-        <w:t>, 139–154 (2017).</w:t>
-      </w:r>
-    </w:p>
-    <w:p>
-      <w:pPr>
-        <w:pStyle w:val="Bibliography"/>
-        <w:rPr>
-          <w:rFonts w:ascii="Calibri" w:hAnsi="Calibri" w:cs="Calibri"/>
-        </w:rPr>
-      </w:pPr>
-      <w:r>
-        <w:rPr>
-          <w:rFonts w:ascii="Calibri" w:hAnsi="Calibri" w:cs="Calibri"/>
-        </w:rPr>
-        <w:lastRenderedPageBreak/>
-        <w:t>39.</w:t>
-      </w:r>
-      <w:r>
-        <w:rPr>
-          <w:rFonts w:ascii="Calibri" w:hAnsi="Calibri" w:cs="Calibri"/>
-        </w:rPr>
-        <w:tab/>
-      </w:r>
-      <w:proofErr w:type="spellStart"/>
-      <w:r>
-        <w:rPr>
-          <w:rFonts w:ascii="Calibri" w:hAnsi="Calibri" w:cs="Calibri"/>
-        </w:rPr>
-        <w:t>Hermida</w:t>
-      </w:r>
-      <w:proofErr w:type="spellEnd"/>
-      <w:r>
-        <w:rPr>
-          <w:rFonts w:ascii="Calibri" w:hAnsi="Calibri" w:cs="Calibri"/>
-        </w:rPr>
-        <w:t xml:space="preserve">, L. C., Gertz, E. M. &amp; </w:t>
-      </w:r>
-      <w:proofErr w:type="spellStart"/>
-      <w:r>
-        <w:rPr>
-          <w:rFonts w:ascii="Calibri" w:hAnsi="Calibri" w:cs="Calibri"/>
-        </w:rPr>
-        <w:t>Ruppin</w:t>
-      </w:r>
-      <w:proofErr w:type="spellEnd"/>
-      <w:r>
-        <w:rPr>
-          <w:rFonts w:ascii="Calibri" w:hAnsi="Calibri" w:cs="Calibri"/>
-        </w:rPr>
-        <w:t xml:space="preserve">, E. Predicting cancer prognosis and drug response from the tumor microbiome. </w:t>
-      </w:r>
-      <w:r>
-        <w:rPr>
-          <w:rFonts w:ascii="Calibri" w:hAnsi="Calibri" w:cs="Calibri"/>
-          <w:i/>
-          <w:iCs/>
-        </w:rPr>
-        <w:t xml:space="preserve">Nat. </w:t>
-      </w:r>
-      <w:proofErr w:type="spellStart"/>
-      <w:r>
-        <w:rPr>
-          <w:rFonts w:ascii="Calibri" w:hAnsi="Calibri" w:cs="Calibri"/>
-          <w:i/>
-          <w:iCs/>
-        </w:rPr>
-        <w:t>Commun</w:t>
-      </w:r>
-      <w:proofErr w:type="spellEnd"/>
-      <w:r>
-        <w:rPr>
-          <w:rFonts w:ascii="Calibri" w:hAnsi="Calibri" w:cs="Calibri"/>
-          <w:i/>
-          <w:iCs/>
-        </w:rPr>
-        <w:t>.</w:t>
-      </w:r>
-      <w:r>
-        <w:rPr>
-          <w:rFonts w:ascii="Calibri" w:hAnsi="Calibri" w:cs="Calibri"/>
-        </w:rPr>
-        <w:t xml:space="preserve"> </w:t>
-      </w:r>
-      <w:r>
-        <w:rPr>
-          <w:rFonts w:ascii="Calibri" w:hAnsi="Calibri" w:cs="Calibri"/>
-          <w:b/>
-          <w:bCs/>
-        </w:rPr>
-        <w:t>13</w:t>
-      </w:r>
-      <w:r>
-        <w:rPr>
-          <w:rFonts w:ascii="Calibri" w:hAnsi="Calibri" w:cs="Calibri"/>
-        </w:rPr>
-        <w:t>, 2896 (2022).</w:t>
-      </w:r>
-    </w:p>
-    <w:p>
-      <w:pPr>
-        <w:pStyle w:val="Bibliography"/>
-        <w:rPr>
-          <w:rFonts w:ascii="Calibri" w:hAnsi="Calibri" w:cs="Calibri"/>
-        </w:rPr>
-      </w:pPr>
-      <w:r>
-        <w:rPr>
-          <w:rFonts w:ascii="Calibri" w:hAnsi="Calibri" w:cs="Calibri"/>
-        </w:rPr>
-        <w:t>40.</w:t>
+        <w:t>42.</w:t>
       </w:r>
       <w:r>
         <w:rPr>

</xml_diff>